<commit_message>
Added basics of the filters description
</commit_message>
<xml_diff>
--- a/report_Czapla_Banasiak.docx
+++ b/report_Czapla_Banasiak.docx
@@ -10271,16 +10271,7 @@
                 <w:szCs w:val="16"/>
                 <w:lang w:val="en-US"/>
               </w:rPr>
-              <w:t>he algorithm has the</w:t>
-            </w:r>
-            <w:r>
-              <w:rPr>
-                <w:rFonts w:ascii="Verdana" w:eastAsia="Verdana" w:hAnsi="Verdana" w:cs="Verdana"/>
-                <w:sz w:val="16"/>
-                <w:szCs w:val="16"/>
-                <w:lang w:val="en-US"/>
-              </w:rPr>
-              <w:t xml:space="preserve"> time complexity </w:t>
+              <w:t xml:space="preserve">he algorithm has the time complexity </w:t>
             </w:r>
             <w:r>
               <w:rPr>
@@ -12792,17 +12783,7 @@
                 <w:szCs w:val="19"/>
                 <w:lang w:val="en-US"/>
               </w:rPr>
-              <w:t xml:space="preserve">. </w:t>
-            </w:r>
-            <w:r>
-              <w:rPr>
-                <w:rFonts w:ascii="Roboto" w:eastAsia="Roboto" w:hAnsi="Roboto" w:cs="Roboto"/>
-                <w:color w:val="000000" w:themeColor="text1"/>
-                <w:sz w:val="19"/>
-                <w:szCs w:val="19"/>
-                <w:lang w:val="en-US"/>
-              </w:rPr>
-              <w:t xml:space="preserve">When it comes to time complexity we deal with two nested loops as it results with </w:t>
+              <w:t xml:space="preserve">. When it comes to time complexity we deal with two nested loops as it results with </w:t>
             </w:r>
             <w:r>
               <w:rPr>
@@ -13966,17 +13947,7 @@
                 <w:szCs w:val="19"/>
                 <w:lang w:val="en-US"/>
               </w:rPr>
-              <w:t xml:space="preserve">As described upon we used the </w:t>
-            </w:r>
-            <w:r>
-              <w:rPr>
-                <w:rFonts w:ascii="Roboto" w:eastAsia="Roboto" w:hAnsi="Roboto" w:cs="Roboto"/>
-                <w:color w:val="000000" w:themeColor="text1"/>
-                <w:sz w:val="19"/>
-                <w:szCs w:val="19"/>
-                <w:lang w:val="en-US"/>
-              </w:rPr>
-              <w:t>Nearest neighbor Image</w:t>
+              <w:t>As described upon we used the Nearest neighbor Image</w:t>
             </w:r>
             <w:r>
               <w:rPr>
@@ -15570,11 +15541,704 @@
           </w:p>
           <w:p>
             <w:pPr>
-              <w:rPr>
-                <w:rFonts w:ascii="Verdana" w:eastAsia="Verdana" w:hAnsi="Verdana" w:cs="Verdana"/>
-                <w:sz w:val="16"/>
-                <w:szCs w:val="16"/>
-                <w:lang w:val="en-US"/>
+              <w:pStyle w:val="ListParagraph"/>
+              <w:rPr>
+                <w:rFonts w:ascii="Verdana" w:eastAsia="Verdana" w:hAnsi="Verdana" w:cs="Verdana"/>
+                <w:sz w:val="16"/>
+                <w:szCs w:val="16"/>
+                <w:lang w:val="en-US"/>
+              </w:rPr>
+            </w:pPr>
+            <w:r>
+              <w:rPr>
+                <w:noProof/>
+              </w:rPr>
+              <w:drawing>
+                <wp:inline distT="0" distB="0" distL="0" distR="0" wp14:anchorId="1E90F694" wp14:editId="0609EE9F">
+                  <wp:extent cx="1169581" cy="1169581"/>
+                  <wp:effectExtent l="0" t="0" r="0" b="0"/>
+                  <wp:docPr id="12" name="Picture 12"/>
+                  <wp:cNvGraphicFramePr>
+                    <a:graphicFrameLocks xmlns:a="http://schemas.openxmlformats.org/drawingml/2006/main" noChangeAspect="1"/>
+                  </wp:cNvGraphicFramePr>
+                  <a:graphic xmlns:a="http://schemas.openxmlformats.org/drawingml/2006/main">
+                    <a:graphicData uri="http://schemas.openxmlformats.org/drawingml/2006/picture">
+                      <pic:pic xmlns:pic="http://schemas.openxmlformats.org/drawingml/2006/picture">
+                        <pic:nvPicPr>
+                          <pic:cNvPr id="0" name="Picture 8"/>
+                          <pic:cNvPicPr>
+                            <a:picLocks noChangeAspect="1" noChangeArrowheads="1"/>
+                          </pic:cNvPicPr>
+                        </pic:nvPicPr>
+                        <pic:blipFill>
+                          <a:blip r:embed="rId15" cstate="print">
+                            <a:extLst>
+                              <a:ext uri="{28A0092B-C50C-407E-A947-70E740481C1C}">
+                                <a14:useLocalDpi xmlns:a14="http://schemas.microsoft.com/office/drawing/2010/main" val="0"/>
+                              </a:ext>
+                            </a:extLst>
+                          </a:blip>
+                          <a:srcRect/>
+                          <a:stretch>
+                            <a:fillRect/>
+                          </a:stretch>
+                        </pic:blipFill>
+                        <pic:spPr bwMode="auto">
+                          <a:xfrm>
+                            <a:off x="0" y="0"/>
+                            <a:ext cx="1176132" cy="1176132"/>
+                          </a:xfrm>
+                          <a:prstGeom prst="rect">
+                            <a:avLst/>
+                          </a:prstGeom>
+                          <a:noFill/>
+                          <a:ln>
+                            <a:noFill/>
+                          </a:ln>
+                        </pic:spPr>
+                      </pic:pic>
+                    </a:graphicData>
+                  </a:graphic>
+                </wp:inline>
+              </w:drawing>
+            </w:r>
+          </w:p>
+          <w:p>
+            <w:pPr>
+              <w:pStyle w:val="ListParagraph"/>
+              <w:rPr>
+                <w:rFonts w:ascii="Verdana" w:eastAsia="Verdana" w:hAnsi="Verdana" w:cs="Verdana"/>
+                <w:sz w:val="16"/>
+                <w:szCs w:val="16"/>
+                <w:lang w:val="en-US"/>
+              </w:rPr>
+            </w:pPr>
+            <w:r>
+              <w:rPr>
+                <w:rFonts w:ascii="Verdana" w:eastAsia="Verdana" w:hAnsi="Verdana" w:cs="Verdana"/>
+                <w:b/>
+                <w:bCs/>
+                <w:sz w:val="16"/>
+                <w:szCs w:val="16"/>
+                <w:lang w:val="en-US"/>
+              </w:rPr>
+              <w:t>Figure</w:t>
+            </w:r>
+            <w:r>
+              <w:rPr>
+                <w:rFonts w:ascii="Verdana" w:eastAsia="Verdana" w:hAnsi="Verdana" w:cs="Verdana"/>
+                <w:b/>
+                <w:bCs/>
+                <w:sz w:val="16"/>
+                <w:szCs w:val="16"/>
+                <w:lang w:val="en-US"/>
+              </w:rPr>
+              <w:t xml:space="preserve"> nr. 10</w:t>
+            </w:r>
+            <w:r>
+              <w:rPr>
+                <w:rFonts w:ascii="Verdana" w:eastAsia="Verdana" w:hAnsi="Verdana" w:cs="Verdana"/>
+                <w:sz w:val="16"/>
+                <w:szCs w:val="16"/>
+                <w:lang w:val="en-US"/>
+              </w:rPr>
+              <w:t xml:space="preserve"> Result of </w:t>
+            </w:r>
+            <w:r>
+              <w:rPr>
+                <w:rFonts w:ascii="Verdana" w:eastAsia="Verdana" w:hAnsi="Verdana" w:cs="Verdana"/>
+                <w:sz w:val="16"/>
+                <w:szCs w:val="16"/>
+                <w:lang w:val="en-US"/>
+              </w:rPr>
+              <w:t xml:space="preserve">the method </w:t>
+            </w:r>
+            <w:proofErr w:type="spellStart"/>
+            <w:r>
+              <w:rPr>
+                <w:rFonts w:ascii="Verdana" w:eastAsia="Verdana" w:hAnsi="Verdana" w:cs="Verdana"/>
+                <w:sz w:val="16"/>
+                <w:szCs w:val="16"/>
+                <w:lang w:val="en-US"/>
+              </w:rPr>
+              <w:t>adaptive_median_filter</w:t>
+            </w:r>
+            <w:proofErr w:type="spellEnd"/>
+          </w:p>
+          <w:p>
+            <w:pPr>
+              <w:rPr>
+                <w:rFonts w:ascii="Verdana" w:eastAsia="Verdana" w:hAnsi="Verdana" w:cs="Verdana"/>
+                <w:sz w:val="16"/>
+                <w:szCs w:val="16"/>
+                <w:lang w:val="en-US"/>
+              </w:rPr>
+            </w:pPr>
+          </w:p>
+          <w:p>
+            <w:pPr>
+              <w:pStyle w:val="HTMLPreformatted"/>
+              <w:shd w:val="clear" w:color="auto" w:fill="FFFFFF"/>
+              <w:rPr>
+                <w:color w:val="080808"/>
+              </w:rPr>
+            </w:pPr>
+            <w:r>
+              <w:rPr>
+                <w:color w:val="0033B3"/>
+              </w:rPr>
+              <w:t xml:space="preserve">void </w:t>
+            </w:r>
+            <w:proofErr w:type="spellStart"/>
+            <w:r>
+              <w:rPr>
+                <w:color w:val="00627A"/>
+              </w:rPr>
+              <w:t>adaptive_median_filter</w:t>
+            </w:r>
+            <w:proofErr w:type="spellEnd"/>
+            <w:r>
+              <w:rPr>
+                <w:color w:val="080808"/>
+              </w:rPr>
+              <w:t>(</w:t>
+            </w:r>
+            <w:proofErr w:type="spellStart"/>
+            <w:r>
+              <w:rPr>
+                <w:color w:val="008080"/>
+              </w:rPr>
+              <w:t>CImg</w:t>
+            </w:r>
+            <w:proofErr w:type="spellEnd"/>
+            <w:r>
+              <w:rPr>
+                <w:color w:val="080808"/>
+              </w:rPr>
+              <w:t>&lt;</w:t>
+            </w:r>
+            <w:r>
+              <w:rPr>
+                <w:color w:val="0033B3"/>
+              </w:rPr>
+              <w:t>unsigned char</w:t>
+            </w:r>
+            <w:r>
+              <w:rPr>
+                <w:color w:val="080808"/>
+              </w:rPr>
+              <w:t>&gt; &amp;image){</w:t>
+            </w:r>
+            <w:r>
+              <w:rPr>
+                <w:i/>
+                <w:iCs/>
+                <w:color w:val="8C8C8C"/>
+              </w:rPr>
+              <w:br/>
+              <w:t xml:space="preserve">    </w:t>
+            </w:r>
+            <w:proofErr w:type="spellStart"/>
+            <w:r>
+              <w:rPr>
+                <w:color w:val="008080"/>
+              </w:rPr>
+              <w:t>CImg</w:t>
+            </w:r>
+            <w:proofErr w:type="spellEnd"/>
+            <w:r>
+              <w:rPr>
+                <w:color w:val="080808"/>
+              </w:rPr>
+              <w:t>&lt;</w:t>
+            </w:r>
+            <w:r>
+              <w:rPr>
+                <w:color w:val="0033B3"/>
+              </w:rPr>
+              <w:t>unsigned char</w:t>
+            </w:r>
+            <w:r>
+              <w:rPr>
+                <w:color w:val="080808"/>
+              </w:rPr>
+              <w:t xml:space="preserve">&gt; </w:t>
+            </w:r>
+            <w:r>
+              <w:rPr>
+                <w:color w:val="000000"/>
+              </w:rPr>
+              <w:t xml:space="preserve">buffer </w:t>
+            </w:r>
+            <w:r>
+              <w:rPr>
+                <w:color w:val="080808"/>
+              </w:rPr>
+              <w:t>= image;</w:t>
+            </w:r>
+            <w:r>
+              <w:rPr>
+                <w:color w:val="080808"/>
+              </w:rPr>
+              <w:br/>
+              <w:t xml:space="preserve">    </w:t>
+            </w:r>
+            <w:r>
+              <w:rPr>
+                <w:color w:val="0033B3"/>
+              </w:rPr>
+              <w:t xml:space="preserve">for </w:t>
+            </w:r>
+            <w:r>
+              <w:rPr>
+                <w:color w:val="080808"/>
+              </w:rPr>
+              <w:t>(</w:t>
+            </w:r>
+            <w:r>
+              <w:rPr>
+                <w:color w:val="0033B3"/>
+              </w:rPr>
+              <w:t xml:space="preserve">int </w:t>
+            </w:r>
+            <w:r>
+              <w:rPr>
+                <w:color w:val="000000"/>
+              </w:rPr>
+              <w:t xml:space="preserve">x </w:t>
+            </w:r>
+            <w:r>
+              <w:rPr>
+                <w:color w:val="080808"/>
+              </w:rPr>
+              <w:t xml:space="preserve">= </w:t>
+            </w:r>
+            <w:r>
+              <w:rPr>
+                <w:color w:val="1750EB"/>
+              </w:rPr>
+              <w:t>1</w:t>
+            </w:r>
+            <w:r>
+              <w:rPr>
+                <w:color w:val="080808"/>
+              </w:rPr>
+              <w:t xml:space="preserve">; </w:t>
+            </w:r>
+            <w:r>
+              <w:rPr>
+                <w:color w:val="000000"/>
+              </w:rPr>
+              <w:t xml:space="preserve">x </w:t>
+            </w:r>
+            <w:r>
+              <w:rPr>
+                <w:color w:val="080808"/>
+              </w:rPr>
+              <w:t xml:space="preserve">&lt; </w:t>
+            </w:r>
+            <w:proofErr w:type="spellStart"/>
+            <w:r>
+              <w:rPr>
+                <w:color w:val="080808"/>
+              </w:rPr>
+              <w:t>image.width</w:t>
+            </w:r>
+            <w:proofErr w:type="spellEnd"/>
+            <w:r>
+              <w:rPr>
+                <w:color w:val="080808"/>
+              </w:rPr>
+              <w:t xml:space="preserve">(); </w:t>
+            </w:r>
+            <w:r>
+              <w:rPr>
+                <w:color w:val="000000"/>
+              </w:rPr>
+              <w:t>x</w:t>
+            </w:r>
+            <w:r>
+              <w:rPr>
+                <w:color w:val="080808"/>
+              </w:rPr>
+              <w:t>++) {</w:t>
+            </w:r>
+            <w:r>
+              <w:rPr>
+                <w:color w:val="080808"/>
+              </w:rPr>
+              <w:br/>
+              <w:t xml:space="preserve">        </w:t>
+            </w:r>
+            <w:r>
+              <w:rPr>
+                <w:color w:val="0033B3"/>
+              </w:rPr>
+              <w:t xml:space="preserve">for </w:t>
+            </w:r>
+            <w:r>
+              <w:rPr>
+                <w:color w:val="080808"/>
+              </w:rPr>
+              <w:t>(</w:t>
+            </w:r>
+            <w:r>
+              <w:rPr>
+                <w:color w:val="0033B3"/>
+              </w:rPr>
+              <w:t xml:space="preserve">int </w:t>
+            </w:r>
+            <w:r>
+              <w:rPr>
+                <w:color w:val="000000"/>
+              </w:rPr>
+              <w:t xml:space="preserve">y </w:t>
+            </w:r>
+            <w:r>
+              <w:rPr>
+                <w:color w:val="080808"/>
+              </w:rPr>
+              <w:t xml:space="preserve">= </w:t>
+            </w:r>
+            <w:r>
+              <w:rPr>
+                <w:color w:val="1750EB"/>
+              </w:rPr>
+              <w:t>1</w:t>
+            </w:r>
+            <w:r>
+              <w:rPr>
+                <w:color w:val="080808"/>
+              </w:rPr>
+              <w:t xml:space="preserve">; </w:t>
+            </w:r>
+            <w:r>
+              <w:rPr>
+                <w:color w:val="000000"/>
+              </w:rPr>
+              <w:t xml:space="preserve">y </w:t>
+            </w:r>
+            <w:r>
+              <w:rPr>
+                <w:color w:val="080808"/>
+              </w:rPr>
+              <w:t xml:space="preserve">&lt; </w:t>
+            </w:r>
+            <w:proofErr w:type="spellStart"/>
+            <w:r>
+              <w:rPr>
+                <w:color w:val="080808"/>
+              </w:rPr>
+              <w:t>image.height</w:t>
+            </w:r>
+            <w:proofErr w:type="spellEnd"/>
+            <w:r>
+              <w:rPr>
+                <w:color w:val="080808"/>
+              </w:rPr>
+              <w:t xml:space="preserve">(); </w:t>
+            </w:r>
+            <w:r>
+              <w:rPr>
+                <w:color w:val="000000"/>
+              </w:rPr>
+              <w:t>y</w:t>
+            </w:r>
+            <w:r>
+              <w:rPr>
+                <w:color w:val="080808"/>
+              </w:rPr>
+              <w:t>++) {</w:t>
+            </w:r>
+            <w:r>
+              <w:rPr>
+                <w:i/>
+                <w:iCs/>
+                <w:color w:val="8C8C8C"/>
+              </w:rPr>
+              <w:br/>
+              <w:t xml:space="preserve">            </w:t>
+            </w:r>
+            <w:r>
+              <w:rPr>
+                <w:color w:val="0033B3"/>
+              </w:rPr>
+              <w:t>for</w:t>
+            </w:r>
+            <w:r>
+              <w:rPr>
+                <w:color w:val="080808"/>
+              </w:rPr>
+              <w:t>(</w:t>
+            </w:r>
+            <w:r>
+              <w:rPr>
+                <w:color w:val="0033B3"/>
+              </w:rPr>
+              <w:t xml:space="preserve">int </w:t>
+            </w:r>
+            <w:r>
+              <w:rPr>
+                <w:color w:val="000000"/>
+              </w:rPr>
+              <w:t>z</w:t>
+            </w:r>
+            <w:r>
+              <w:rPr>
+                <w:color w:val="080808"/>
+              </w:rPr>
+              <w:t>=</w:t>
+            </w:r>
+            <w:r>
+              <w:rPr>
+                <w:color w:val="1750EB"/>
+              </w:rPr>
+              <w:t>0</w:t>
+            </w:r>
+            <w:r>
+              <w:rPr>
+                <w:color w:val="080808"/>
+              </w:rPr>
+              <w:t>;</w:t>
+            </w:r>
+            <w:r>
+              <w:rPr>
+                <w:color w:val="000000"/>
+              </w:rPr>
+              <w:t>z</w:t>
+            </w:r>
+            <w:r>
+              <w:rPr>
+                <w:color w:val="080808"/>
+              </w:rPr>
+              <w:t>&lt;</w:t>
+            </w:r>
+            <w:r>
+              <w:rPr>
+                <w:color w:val="1750EB"/>
+              </w:rPr>
+              <w:t>3</w:t>
+            </w:r>
+            <w:r>
+              <w:rPr>
+                <w:color w:val="080808"/>
+              </w:rPr>
+              <w:t>;</w:t>
+            </w:r>
+            <w:r>
+              <w:rPr>
+                <w:color w:val="000000"/>
+              </w:rPr>
+              <w:t>z</w:t>
+            </w:r>
+            <w:r>
+              <w:rPr>
+                <w:color w:val="080808"/>
+              </w:rPr>
+              <w:t>++){</w:t>
+            </w:r>
+            <w:r>
+              <w:rPr>
+                <w:color w:val="080808"/>
+              </w:rPr>
+              <w:br/>
+              <w:t xml:space="preserve">                </w:t>
+            </w:r>
+            <w:r>
+              <w:rPr>
+                <w:color w:val="000000"/>
+              </w:rPr>
+              <w:t>buffer</w:t>
+            </w:r>
+            <w:r>
+              <w:rPr>
+                <w:color w:val="008080"/>
+              </w:rPr>
+              <w:t>(</w:t>
+            </w:r>
+            <w:proofErr w:type="spellStart"/>
+            <w:r>
+              <w:rPr>
+                <w:color w:val="000000"/>
+              </w:rPr>
+              <w:t>x</w:t>
+            </w:r>
+            <w:r>
+              <w:rPr>
+                <w:color w:val="080808"/>
+              </w:rPr>
+              <w:t>,</w:t>
+            </w:r>
+            <w:r>
+              <w:rPr>
+                <w:color w:val="000000"/>
+              </w:rPr>
+              <w:t>y</w:t>
+            </w:r>
+            <w:r>
+              <w:rPr>
+                <w:color w:val="080808"/>
+              </w:rPr>
+              <w:t>,</w:t>
+            </w:r>
+            <w:r>
+              <w:rPr>
+                <w:color w:val="000000"/>
+              </w:rPr>
+              <w:t>z</w:t>
+            </w:r>
+            <w:proofErr w:type="spellEnd"/>
+            <w:r>
+              <w:rPr>
+                <w:color w:val="008080"/>
+              </w:rPr>
+              <w:t>)</w:t>
+            </w:r>
+            <w:r>
+              <w:rPr>
+                <w:color w:val="080808"/>
+              </w:rPr>
+              <w:t>= median(</w:t>
+            </w:r>
+            <w:proofErr w:type="spellStart"/>
+            <w:r>
+              <w:rPr>
+                <w:color w:val="080808"/>
+              </w:rPr>
+              <w:t>image,</w:t>
+            </w:r>
+            <w:r>
+              <w:rPr>
+                <w:color w:val="000000"/>
+              </w:rPr>
+              <w:t>x</w:t>
+            </w:r>
+            <w:r>
+              <w:rPr>
+                <w:color w:val="080808"/>
+              </w:rPr>
+              <w:t>,</w:t>
+            </w:r>
+            <w:r>
+              <w:rPr>
+                <w:color w:val="000000"/>
+              </w:rPr>
+              <w:t>y</w:t>
+            </w:r>
+            <w:r>
+              <w:rPr>
+                <w:color w:val="080808"/>
+              </w:rPr>
+              <w:t>,</w:t>
+            </w:r>
+            <w:r>
+              <w:rPr>
+                <w:color w:val="000000"/>
+              </w:rPr>
+              <w:t>z</w:t>
+            </w:r>
+            <w:proofErr w:type="spellEnd"/>
+            <w:r>
+              <w:rPr>
+                <w:color w:val="080808"/>
+              </w:rPr>
+              <w:t>);</w:t>
+            </w:r>
+            <w:r>
+              <w:rPr>
+                <w:color w:val="080808"/>
+              </w:rPr>
+              <w:br/>
+              <w:t xml:space="preserve">            }</w:t>
+            </w:r>
+            <w:r>
+              <w:rPr>
+                <w:color w:val="080808"/>
+              </w:rPr>
+              <w:br/>
+            </w:r>
+            <w:r>
+              <w:rPr>
+                <w:color w:val="080808"/>
+              </w:rPr>
+              <w:br/>
+              <w:t xml:space="preserve">        }</w:t>
+            </w:r>
+            <w:r>
+              <w:rPr>
+                <w:color w:val="080808"/>
+              </w:rPr>
+              <w:br/>
+              <w:t xml:space="preserve">    }</w:t>
+            </w:r>
+            <w:r>
+              <w:rPr>
+                <w:color w:val="080808"/>
+              </w:rPr>
+              <w:br/>
+            </w:r>
+            <w:r>
+              <w:rPr>
+                <w:color w:val="080808"/>
+              </w:rPr>
+              <w:br/>
+              <w:t xml:space="preserve">    image</w:t>
+            </w:r>
+            <w:r>
+              <w:rPr>
+                <w:color w:val="008080"/>
+              </w:rPr>
+              <w:t>=</w:t>
+            </w:r>
+            <w:r>
+              <w:rPr>
+                <w:color w:val="000000"/>
+              </w:rPr>
+              <w:t>buffer</w:t>
+            </w:r>
+            <w:r>
+              <w:rPr>
+                <w:color w:val="080808"/>
+              </w:rPr>
+              <w:t>;</w:t>
+            </w:r>
+            <w:r>
+              <w:rPr>
+                <w:color w:val="080808"/>
+              </w:rPr>
+              <w:br/>
+              <w:t xml:space="preserve">   </w:t>
+            </w:r>
+            <w:r>
+              <w:rPr>
+                <w:i/>
+                <w:iCs/>
+                <w:color w:val="8C8C8C"/>
+              </w:rPr>
+              <w:br/>
+            </w:r>
+            <w:r>
+              <w:rPr>
+                <w:i/>
+                <w:iCs/>
+                <w:color w:val="8C8C8C"/>
+              </w:rPr>
+              <w:br/>
+            </w:r>
+            <w:r>
+              <w:rPr>
+                <w:color w:val="080808"/>
+              </w:rPr>
+              <w:t>}</w:t>
+            </w:r>
+          </w:p>
+          <w:p>
+            <w:pPr>
+              <w:rPr>
+                <w:rFonts w:ascii="Verdana" w:eastAsia="Verdana" w:hAnsi="Verdana" w:cs="Verdana"/>
+                <w:sz w:val="16"/>
+                <w:szCs w:val="16"/>
+                <w:lang w:val="en-GB"/>
               </w:rPr>
             </w:pPr>
           </w:p>
@@ -15611,9 +16275,163 @@
               </w:rPr>
               <w:t>The second method : Arithmetic mean filter</w:t>
             </w:r>
+            <w:r>
+              <w:rPr>
+                <w:rFonts w:ascii="Verdana" w:eastAsia="Verdana" w:hAnsi="Verdana" w:cs="Verdana"/>
+                <w:sz w:val="16"/>
+                <w:szCs w:val="16"/>
+                <w:lang w:val="en-US"/>
+              </w:rPr>
+              <w:t xml:space="preserve"> </w:t>
+            </w:r>
           </w:p>
           <w:p>
             <w:pPr>
+              <w:pStyle w:val="ListParagraph"/>
+              <w:rPr>
+                <w:rFonts w:ascii="Verdana" w:eastAsia="Verdana" w:hAnsi="Verdana" w:cs="Verdana"/>
+                <w:sz w:val="16"/>
+                <w:szCs w:val="16"/>
+                <w:lang w:val="en-US"/>
+              </w:rPr>
+            </w:pPr>
+            <w:r>
+              <w:rPr>
+                <w:noProof/>
+              </w:rPr>
+              <w:drawing>
+                <wp:inline distT="0" distB="0" distL="0" distR="0" wp14:anchorId="0E788CDC" wp14:editId="2DC8E8DE">
+                  <wp:extent cx="1127051" cy="1127051"/>
+                  <wp:effectExtent l="0" t="0" r="0" b="0"/>
+                  <wp:docPr id="13" name="Picture 13"/>
+                  <wp:cNvGraphicFramePr>
+                    <a:graphicFrameLocks xmlns:a="http://schemas.openxmlformats.org/drawingml/2006/main" noChangeAspect="1"/>
+                  </wp:cNvGraphicFramePr>
+                  <a:graphic xmlns:a="http://schemas.openxmlformats.org/drawingml/2006/main">
+                    <a:graphicData uri="http://schemas.openxmlformats.org/drawingml/2006/picture">
+                      <pic:pic xmlns:pic="http://schemas.openxmlformats.org/drawingml/2006/picture">
+                        <pic:nvPicPr>
+                          <pic:cNvPr id="0" name="Picture 10"/>
+                          <pic:cNvPicPr>
+                            <a:picLocks noChangeAspect="1" noChangeArrowheads="1"/>
+                          </pic:cNvPicPr>
+                        </pic:nvPicPr>
+                        <pic:blipFill>
+                          <a:blip r:embed="rId16" cstate="print">
+                            <a:extLst>
+                              <a:ext uri="{28A0092B-C50C-407E-A947-70E740481C1C}">
+                                <a14:useLocalDpi xmlns:a14="http://schemas.microsoft.com/office/drawing/2010/main" val="0"/>
+                              </a:ext>
+                            </a:extLst>
+                          </a:blip>
+                          <a:srcRect/>
+                          <a:stretch>
+                            <a:fillRect/>
+                          </a:stretch>
+                        </pic:blipFill>
+                        <pic:spPr bwMode="auto">
+                          <a:xfrm>
+                            <a:off x="0" y="0"/>
+                            <a:ext cx="1135128" cy="1135128"/>
+                          </a:xfrm>
+                          <a:prstGeom prst="rect">
+                            <a:avLst/>
+                          </a:prstGeom>
+                          <a:noFill/>
+                          <a:ln>
+                            <a:noFill/>
+                          </a:ln>
+                        </pic:spPr>
+                      </pic:pic>
+                    </a:graphicData>
+                  </a:graphic>
+                </wp:inline>
+              </w:drawing>
+            </w:r>
+          </w:p>
+          <w:p>
+            <w:pPr>
+              <w:pStyle w:val="ListParagraph"/>
+              <w:rPr>
+                <w:rFonts w:ascii="Verdana" w:eastAsia="Verdana" w:hAnsi="Verdana" w:cs="Verdana"/>
+                <w:sz w:val="16"/>
+                <w:szCs w:val="16"/>
+                <w:lang w:val="en-US"/>
+              </w:rPr>
+            </w:pPr>
+            <w:r>
+              <w:rPr>
+                <w:rFonts w:ascii="Verdana" w:eastAsia="Verdana" w:hAnsi="Verdana" w:cs="Verdana"/>
+                <w:b/>
+                <w:bCs/>
+                <w:sz w:val="16"/>
+                <w:szCs w:val="16"/>
+                <w:lang w:val="en-US"/>
+              </w:rPr>
+              <w:t>Figure nr. 1</w:t>
+            </w:r>
+            <w:r>
+              <w:rPr>
+                <w:rFonts w:ascii="Verdana" w:eastAsia="Verdana" w:hAnsi="Verdana" w:cs="Verdana"/>
+                <w:b/>
+                <w:bCs/>
+                <w:sz w:val="16"/>
+                <w:szCs w:val="16"/>
+                <w:lang w:val="en-US"/>
+              </w:rPr>
+              <w:t>1</w:t>
+            </w:r>
+            <w:r>
+              <w:rPr>
+                <w:rFonts w:ascii="Verdana" w:eastAsia="Verdana" w:hAnsi="Verdana" w:cs="Verdana"/>
+                <w:sz w:val="16"/>
+                <w:szCs w:val="16"/>
+                <w:lang w:val="en-US"/>
+              </w:rPr>
+              <w:t xml:space="preserve"> Result of the method </w:t>
+            </w:r>
+            <w:proofErr w:type="spellStart"/>
+            <w:r>
+              <w:rPr>
+                <w:rFonts w:ascii="Verdana" w:eastAsia="Verdana" w:hAnsi="Verdana" w:cs="Verdana"/>
+                <w:sz w:val="16"/>
+                <w:szCs w:val="16"/>
+                <w:lang w:val="en-US"/>
+              </w:rPr>
+              <w:t>arithmetic</w:t>
+            </w:r>
+            <w:r>
+              <w:rPr>
+                <w:rFonts w:ascii="Verdana" w:eastAsia="Verdana" w:hAnsi="Verdana" w:cs="Verdana"/>
+                <w:sz w:val="16"/>
+                <w:szCs w:val="16"/>
+                <w:lang w:val="en-US"/>
+              </w:rPr>
+              <w:t>_me</w:t>
+            </w:r>
+            <w:r>
+              <w:rPr>
+                <w:rFonts w:ascii="Verdana" w:eastAsia="Verdana" w:hAnsi="Verdana" w:cs="Verdana"/>
+                <w:sz w:val="16"/>
+                <w:szCs w:val="16"/>
+                <w:lang w:val="en-US"/>
+              </w:rPr>
+              <w:t>an</w:t>
+            </w:r>
+            <w:r>
+              <w:rPr>
+                <w:rFonts w:ascii="Verdana" w:eastAsia="Verdana" w:hAnsi="Verdana" w:cs="Verdana"/>
+                <w:sz w:val="16"/>
+                <w:szCs w:val="16"/>
+                <w:lang w:val="en-US"/>
+              </w:rPr>
+              <w:t>_filter</w:t>
+            </w:r>
+            <w:proofErr w:type="spellEnd"/>
+          </w:p>
+          <w:p>
+            <w:pPr>
+              <w:pStyle w:val="ListParagraph"/>
               <w:rPr>
                 <w:rFonts w:ascii="Verdana" w:eastAsia="Verdana" w:hAnsi="Verdana" w:cs="Verdana"/>
                 <w:sz w:val="16"/>
@@ -15624,11 +16442,2485 @@
           </w:p>
           <w:p>
             <w:pPr>
-              <w:rPr>
-                <w:rFonts w:ascii="Verdana" w:eastAsia="Verdana" w:hAnsi="Verdana" w:cs="Verdana"/>
-                <w:sz w:val="16"/>
-                <w:szCs w:val="16"/>
-                <w:lang w:val="en-US"/>
+              <w:ind w:left="360"/>
+              <w:rPr>
+                <w:rFonts w:ascii="Verdana" w:eastAsia="Verdana" w:hAnsi="Verdana" w:cs="Verdana"/>
+                <w:sz w:val="16"/>
+                <w:szCs w:val="16"/>
+                <w:lang w:val="en-GB"/>
+              </w:rPr>
+            </w:pPr>
+            <w:r>
+              <w:rPr>
+                <w:rFonts w:ascii="Verdana" w:eastAsia="Verdana" w:hAnsi="Verdana" w:cs="Verdana"/>
+                <w:sz w:val="16"/>
+                <w:szCs w:val="16"/>
+                <w:lang w:val="en-GB"/>
+              </w:rPr>
+              <w:t xml:space="preserve">Arithmetic mean filter calculates the average value in a set of pixel values. In other words, we sum up all pixel values within the set and divide them by the size of that set. Convolution works by multiplying each coefficient in the kernel that coincides with the pixel value and summing it all up to form output value in the </w:t>
+            </w:r>
+            <w:proofErr w:type="spellStart"/>
+            <w:r>
+              <w:rPr>
+                <w:rFonts w:ascii="Verdana" w:eastAsia="Verdana" w:hAnsi="Verdana" w:cs="Verdana"/>
+                <w:sz w:val="16"/>
+                <w:szCs w:val="16"/>
+                <w:lang w:val="en-GB"/>
+              </w:rPr>
+              <w:t>center</w:t>
+            </w:r>
+            <w:proofErr w:type="spellEnd"/>
+            <w:r>
+              <w:rPr>
+                <w:rFonts w:ascii="Verdana" w:eastAsia="Verdana" w:hAnsi="Verdana" w:cs="Verdana"/>
+                <w:sz w:val="16"/>
+                <w:szCs w:val="16"/>
+                <w:lang w:val="en-GB"/>
+              </w:rPr>
+              <w:t xml:space="preserve"> of it</w:t>
+            </w:r>
+            <w:r>
+              <w:rPr>
+                <w:rFonts w:ascii="Verdana" w:eastAsia="Verdana" w:hAnsi="Verdana" w:cs="Verdana"/>
+                <w:sz w:val="16"/>
+                <w:szCs w:val="16"/>
+                <w:lang w:val="en-GB"/>
+              </w:rPr>
+              <w:t>. The formula of this filter is shown on Figure nr. 1</w:t>
+            </w:r>
+            <w:r>
+              <w:rPr>
+                <w:rFonts w:ascii="Verdana" w:eastAsia="Verdana" w:hAnsi="Verdana" w:cs="Verdana"/>
+                <w:sz w:val="16"/>
+                <w:szCs w:val="16"/>
+                <w:lang w:val="en-GB"/>
+              </w:rPr>
+              <w:t>2</w:t>
+            </w:r>
+          </w:p>
+          <w:p>
+            <w:pPr>
+              <w:pStyle w:val="ListParagraph"/>
+              <w:rPr>
+                <w:rFonts w:ascii="Verdana" w:eastAsia="Verdana" w:hAnsi="Verdana" w:cs="Verdana"/>
+                <w:sz w:val="16"/>
+                <w:szCs w:val="16"/>
+                <w:lang w:val="en-US"/>
+              </w:rPr>
+            </w:pPr>
+            <w:r>
+              <w:rPr>
+                <w:noProof/>
+              </w:rPr>
+              <w:drawing>
+                <wp:inline distT="0" distB="0" distL="0" distR="0" wp14:anchorId="3E038461" wp14:editId="79172F78">
+                  <wp:extent cx="1782445" cy="468630"/>
+                  <wp:effectExtent l="0" t="0" r="8255" b="7620"/>
+                  <wp:docPr id="9" name="Picture 9"/>
+                  <wp:cNvGraphicFramePr>
+                    <a:graphicFrameLocks xmlns:a="http://schemas.openxmlformats.org/drawingml/2006/main" noChangeAspect="1"/>
+                  </wp:cNvGraphicFramePr>
+                  <a:graphic xmlns:a="http://schemas.openxmlformats.org/drawingml/2006/main">
+                    <a:graphicData uri="http://schemas.openxmlformats.org/drawingml/2006/picture">
+                      <pic:pic xmlns:pic="http://schemas.openxmlformats.org/drawingml/2006/picture">
+                        <pic:nvPicPr>
+                          <pic:cNvPr id="0" name="Picture 6"/>
+                          <pic:cNvPicPr>
+                            <a:picLocks noChangeAspect="1" noChangeArrowheads="1"/>
+                          </pic:cNvPicPr>
+                        </pic:nvPicPr>
+                        <pic:blipFill>
+                          <a:blip r:embed="rId17">
+                            <a:extLst>
+                              <a:ext uri="{28A0092B-C50C-407E-A947-70E740481C1C}">
+                                <a14:useLocalDpi xmlns:a14="http://schemas.microsoft.com/office/drawing/2010/main" val="0"/>
+                              </a:ext>
+                            </a:extLst>
+                          </a:blip>
+                          <a:srcRect/>
+                          <a:stretch>
+                            <a:fillRect/>
+                          </a:stretch>
+                        </pic:blipFill>
+                        <pic:spPr bwMode="auto">
+                          <a:xfrm>
+                            <a:off x="0" y="0"/>
+                            <a:ext cx="1782445" cy="468630"/>
+                          </a:xfrm>
+                          <a:prstGeom prst="rect">
+                            <a:avLst/>
+                          </a:prstGeom>
+                          <a:noFill/>
+                          <a:ln>
+                            <a:noFill/>
+                          </a:ln>
+                        </pic:spPr>
+                      </pic:pic>
+                    </a:graphicData>
+                  </a:graphic>
+                </wp:inline>
+              </w:drawing>
+            </w:r>
+          </w:p>
+          <w:p>
+            <w:pPr>
+              <w:pStyle w:val="ListParagraph"/>
+              <w:rPr>
+                <w:rFonts w:ascii="Verdana" w:eastAsia="Verdana" w:hAnsi="Verdana" w:cs="Verdana"/>
+                <w:sz w:val="14"/>
+                <w:szCs w:val="14"/>
+                <w:lang w:val="en-US"/>
+              </w:rPr>
+            </w:pPr>
+            <w:r>
+              <w:rPr>
+                <w:rFonts w:ascii="Verdana" w:eastAsia="Verdana" w:hAnsi="Verdana" w:cs="Verdana"/>
+                <w:b/>
+                <w:bCs/>
+                <w:sz w:val="14"/>
+                <w:szCs w:val="14"/>
+                <w:lang w:val="en-US"/>
+              </w:rPr>
+              <w:t>Figure nr.1</w:t>
+            </w:r>
+            <w:r>
+              <w:rPr>
+                <w:rFonts w:ascii="Verdana" w:eastAsia="Verdana" w:hAnsi="Verdana" w:cs="Verdana"/>
+                <w:b/>
+                <w:bCs/>
+                <w:sz w:val="14"/>
+                <w:szCs w:val="14"/>
+                <w:lang w:val="en-US"/>
+              </w:rPr>
+              <w:t>2</w:t>
+            </w:r>
+            <w:r>
+              <w:rPr>
+                <w:rFonts w:ascii="Verdana" w:eastAsia="Verdana" w:hAnsi="Verdana" w:cs="Verdana"/>
+                <w:sz w:val="14"/>
+                <w:szCs w:val="14"/>
+                <w:lang w:val="en-US"/>
+              </w:rPr>
+              <w:t xml:space="preserve"> Formula of the arithmetic mean filter</w:t>
+            </w:r>
+          </w:p>
+          <w:p>
+            <w:pPr>
+              <w:rPr>
+                <w:rFonts w:ascii="Verdana" w:eastAsia="Verdana" w:hAnsi="Verdana" w:cs="Verdana"/>
+                <w:sz w:val="16"/>
+                <w:szCs w:val="16"/>
+                <w:lang w:val="en-US"/>
+              </w:rPr>
+            </w:pPr>
+          </w:p>
+          <w:p>
+            <w:pPr>
+              <w:pStyle w:val="HTMLPreformatted"/>
+              <w:shd w:val="clear" w:color="auto" w:fill="FFFFFF"/>
+              <w:rPr>
+                <w:color w:val="080808"/>
+              </w:rPr>
+            </w:pPr>
+            <w:r>
+              <w:rPr>
+                <w:color w:val="0033B3"/>
+              </w:rPr>
+              <w:t xml:space="preserve">void </w:t>
+            </w:r>
+            <w:proofErr w:type="spellStart"/>
+            <w:r>
+              <w:rPr>
+                <w:color w:val="00627A"/>
+              </w:rPr>
+              <w:t>arithmetic_mean_filter</w:t>
+            </w:r>
+            <w:proofErr w:type="spellEnd"/>
+            <w:r>
+              <w:rPr>
+                <w:color w:val="080808"/>
+              </w:rPr>
+              <w:t>(</w:t>
+            </w:r>
+            <w:proofErr w:type="spellStart"/>
+            <w:r>
+              <w:rPr>
+                <w:color w:val="008080"/>
+              </w:rPr>
+              <w:t>CImg</w:t>
+            </w:r>
+            <w:proofErr w:type="spellEnd"/>
+            <w:r>
+              <w:rPr>
+                <w:color w:val="080808"/>
+              </w:rPr>
+              <w:t>&lt;</w:t>
+            </w:r>
+            <w:r>
+              <w:rPr>
+                <w:color w:val="0033B3"/>
+              </w:rPr>
+              <w:t>unsigned char</w:t>
+            </w:r>
+            <w:r>
+              <w:rPr>
+                <w:color w:val="080808"/>
+              </w:rPr>
+              <w:t>&gt; &amp;image) {</w:t>
+            </w:r>
+            <w:r>
+              <w:rPr>
+                <w:color w:val="080808"/>
+              </w:rPr>
+              <w:br/>
+            </w:r>
+            <w:r>
+              <w:rPr>
+                <w:i/>
+                <w:iCs/>
+                <w:color w:val="8C8C8C"/>
+              </w:rPr>
+              <w:t xml:space="preserve">    </w:t>
+            </w:r>
+            <w:proofErr w:type="spellStart"/>
+            <w:r>
+              <w:rPr>
+                <w:color w:val="008080"/>
+              </w:rPr>
+              <w:t>CImg</w:t>
+            </w:r>
+            <w:proofErr w:type="spellEnd"/>
+            <w:r>
+              <w:rPr>
+                <w:color w:val="080808"/>
+              </w:rPr>
+              <w:t>&lt;</w:t>
+            </w:r>
+            <w:r>
+              <w:rPr>
+                <w:color w:val="0033B3"/>
+              </w:rPr>
+              <w:t>unsigned char</w:t>
+            </w:r>
+            <w:r>
+              <w:rPr>
+                <w:color w:val="080808"/>
+              </w:rPr>
+              <w:t xml:space="preserve">&gt; </w:t>
+            </w:r>
+            <w:r>
+              <w:rPr>
+                <w:color w:val="000000"/>
+              </w:rPr>
+              <w:t xml:space="preserve">buffer </w:t>
+            </w:r>
+            <w:r>
+              <w:rPr>
+                <w:color w:val="080808"/>
+              </w:rPr>
+              <w:t>= image;</w:t>
+            </w:r>
+            <w:r>
+              <w:rPr>
+                <w:color w:val="080808"/>
+              </w:rPr>
+              <w:br/>
+            </w:r>
+            <w:r>
+              <w:rPr>
+                <w:color w:val="080808"/>
+              </w:rPr>
+              <w:br/>
+            </w:r>
+            <w:r>
+              <w:rPr>
+                <w:color w:val="080808"/>
+              </w:rPr>
+              <w:lastRenderedPageBreak/>
+              <w:t xml:space="preserve">    </w:t>
+            </w:r>
+            <w:r>
+              <w:rPr>
+                <w:color w:val="0033B3"/>
+              </w:rPr>
+              <w:t xml:space="preserve">for </w:t>
+            </w:r>
+            <w:r>
+              <w:rPr>
+                <w:color w:val="080808"/>
+              </w:rPr>
+              <w:t>(</w:t>
+            </w:r>
+            <w:r>
+              <w:rPr>
+                <w:color w:val="0033B3"/>
+              </w:rPr>
+              <w:t xml:space="preserve">int </w:t>
+            </w:r>
+            <w:r>
+              <w:rPr>
+                <w:color w:val="000000"/>
+              </w:rPr>
+              <w:t xml:space="preserve">x </w:t>
+            </w:r>
+            <w:r>
+              <w:rPr>
+                <w:color w:val="080808"/>
+              </w:rPr>
+              <w:t xml:space="preserve">= </w:t>
+            </w:r>
+            <w:r>
+              <w:rPr>
+                <w:color w:val="1750EB"/>
+              </w:rPr>
+              <w:t>1</w:t>
+            </w:r>
+            <w:r>
+              <w:rPr>
+                <w:color w:val="080808"/>
+              </w:rPr>
+              <w:t xml:space="preserve">; </w:t>
+            </w:r>
+            <w:r>
+              <w:rPr>
+                <w:color w:val="000000"/>
+              </w:rPr>
+              <w:t xml:space="preserve">x </w:t>
+            </w:r>
+            <w:r>
+              <w:rPr>
+                <w:color w:val="080808"/>
+              </w:rPr>
+              <w:t xml:space="preserve">&lt; </w:t>
+            </w:r>
+            <w:proofErr w:type="spellStart"/>
+            <w:r>
+              <w:rPr>
+                <w:color w:val="080808"/>
+              </w:rPr>
+              <w:t>image.width</w:t>
+            </w:r>
+            <w:proofErr w:type="spellEnd"/>
+            <w:r>
+              <w:rPr>
+                <w:color w:val="080808"/>
+              </w:rPr>
+              <w:t xml:space="preserve">(); </w:t>
+            </w:r>
+            <w:r>
+              <w:rPr>
+                <w:color w:val="000000"/>
+              </w:rPr>
+              <w:t>x</w:t>
+            </w:r>
+            <w:r>
+              <w:rPr>
+                <w:color w:val="080808"/>
+              </w:rPr>
+              <w:t>++) {</w:t>
+            </w:r>
+            <w:r>
+              <w:rPr>
+                <w:color w:val="080808"/>
+              </w:rPr>
+              <w:br/>
+              <w:t xml:space="preserve">        </w:t>
+            </w:r>
+            <w:r>
+              <w:rPr>
+                <w:color w:val="0033B3"/>
+              </w:rPr>
+              <w:t xml:space="preserve">for </w:t>
+            </w:r>
+            <w:r>
+              <w:rPr>
+                <w:color w:val="080808"/>
+              </w:rPr>
+              <w:t>(</w:t>
+            </w:r>
+            <w:r>
+              <w:rPr>
+                <w:color w:val="0033B3"/>
+              </w:rPr>
+              <w:t xml:space="preserve">int </w:t>
+            </w:r>
+            <w:r>
+              <w:rPr>
+                <w:color w:val="000000"/>
+              </w:rPr>
+              <w:t xml:space="preserve">y </w:t>
+            </w:r>
+            <w:r>
+              <w:rPr>
+                <w:color w:val="080808"/>
+              </w:rPr>
+              <w:t xml:space="preserve">= </w:t>
+            </w:r>
+            <w:r>
+              <w:rPr>
+                <w:color w:val="1750EB"/>
+              </w:rPr>
+              <w:t>1</w:t>
+            </w:r>
+            <w:r>
+              <w:rPr>
+                <w:color w:val="080808"/>
+              </w:rPr>
+              <w:t xml:space="preserve">; </w:t>
+            </w:r>
+            <w:r>
+              <w:rPr>
+                <w:color w:val="000000"/>
+              </w:rPr>
+              <w:t xml:space="preserve">y </w:t>
+            </w:r>
+            <w:r>
+              <w:rPr>
+                <w:color w:val="080808"/>
+              </w:rPr>
+              <w:t xml:space="preserve">&lt; </w:t>
+            </w:r>
+            <w:proofErr w:type="spellStart"/>
+            <w:r>
+              <w:rPr>
+                <w:color w:val="080808"/>
+              </w:rPr>
+              <w:t>image.height</w:t>
+            </w:r>
+            <w:proofErr w:type="spellEnd"/>
+            <w:r>
+              <w:rPr>
+                <w:color w:val="080808"/>
+              </w:rPr>
+              <w:t xml:space="preserve">(); </w:t>
+            </w:r>
+            <w:r>
+              <w:rPr>
+                <w:color w:val="000000"/>
+              </w:rPr>
+              <w:t>y</w:t>
+            </w:r>
+            <w:r>
+              <w:rPr>
+                <w:color w:val="080808"/>
+              </w:rPr>
+              <w:t>++) {</w:t>
+            </w:r>
+            <w:r>
+              <w:rPr>
+                <w:color w:val="080808"/>
+              </w:rPr>
+              <w:br/>
+              <w:t xml:space="preserve">            </w:t>
+            </w:r>
+            <w:r>
+              <w:rPr>
+                <w:color w:val="000000"/>
+              </w:rPr>
+              <w:t>buffer</w:t>
+            </w:r>
+            <w:r>
+              <w:rPr>
+                <w:color w:val="008080"/>
+              </w:rPr>
+              <w:t>(</w:t>
+            </w:r>
+            <w:r>
+              <w:rPr>
+                <w:color w:val="000000"/>
+              </w:rPr>
+              <w:t>x</w:t>
+            </w:r>
+            <w:r>
+              <w:rPr>
+                <w:color w:val="080808"/>
+              </w:rPr>
+              <w:t>,</w:t>
+            </w:r>
+            <w:r>
+              <w:rPr>
+                <w:color w:val="000000"/>
+              </w:rPr>
+              <w:t>y</w:t>
+            </w:r>
+            <w:r>
+              <w:rPr>
+                <w:color w:val="080808"/>
+              </w:rPr>
+              <w:t>,</w:t>
+            </w:r>
+            <w:r>
+              <w:rPr>
+                <w:color w:val="1750EB"/>
+              </w:rPr>
+              <w:t>0</w:t>
+            </w:r>
+            <w:r>
+              <w:rPr>
+                <w:color w:val="008080"/>
+              </w:rPr>
+              <w:t>)</w:t>
+            </w:r>
+            <w:r>
+              <w:rPr>
+                <w:color w:val="080808"/>
+              </w:rPr>
+              <w:t>= (image</w:t>
+            </w:r>
+            <w:r>
+              <w:rPr>
+                <w:color w:val="008080"/>
+              </w:rPr>
+              <w:t>(</w:t>
+            </w:r>
+            <w:r>
+              <w:rPr>
+                <w:color w:val="000000"/>
+              </w:rPr>
+              <w:t>x</w:t>
+            </w:r>
+            <w:r>
+              <w:rPr>
+                <w:color w:val="080808"/>
+              </w:rPr>
+              <w:t>-</w:t>
+            </w:r>
+            <w:r>
+              <w:rPr>
+                <w:color w:val="1750EB"/>
+              </w:rPr>
+              <w:t>1</w:t>
+            </w:r>
+            <w:r>
+              <w:rPr>
+                <w:color w:val="080808"/>
+              </w:rPr>
+              <w:t>,</w:t>
+            </w:r>
+            <w:r>
+              <w:rPr>
+                <w:color w:val="000000"/>
+              </w:rPr>
+              <w:t>y</w:t>
+            </w:r>
+            <w:r>
+              <w:rPr>
+                <w:color w:val="080808"/>
+              </w:rPr>
+              <w:t>-</w:t>
+            </w:r>
+            <w:r>
+              <w:rPr>
+                <w:color w:val="1750EB"/>
+              </w:rPr>
+              <w:t>1</w:t>
+            </w:r>
+            <w:r>
+              <w:rPr>
+                <w:color w:val="080808"/>
+              </w:rPr>
+              <w:t>,</w:t>
+            </w:r>
+            <w:r>
+              <w:rPr>
+                <w:color w:val="1750EB"/>
+              </w:rPr>
+              <w:t>0</w:t>
+            </w:r>
+            <w:r>
+              <w:rPr>
+                <w:color w:val="008080"/>
+              </w:rPr>
+              <w:t>)</w:t>
+            </w:r>
+            <w:r>
+              <w:rPr>
+                <w:color w:val="080808"/>
+              </w:rPr>
+              <w:t>+image</w:t>
+            </w:r>
+            <w:r>
+              <w:rPr>
+                <w:color w:val="008080"/>
+              </w:rPr>
+              <w:t>(</w:t>
+            </w:r>
+            <w:r>
+              <w:rPr>
+                <w:color w:val="000000"/>
+              </w:rPr>
+              <w:t>x</w:t>
+            </w:r>
+            <w:r>
+              <w:rPr>
+                <w:color w:val="080808"/>
+              </w:rPr>
+              <w:t>,</w:t>
+            </w:r>
+            <w:r>
+              <w:rPr>
+                <w:color w:val="000000"/>
+              </w:rPr>
+              <w:t>y</w:t>
+            </w:r>
+            <w:r>
+              <w:rPr>
+                <w:color w:val="080808"/>
+              </w:rPr>
+              <w:t>-</w:t>
+            </w:r>
+            <w:r>
+              <w:rPr>
+                <w:color w:val="1750EB"/>
+              </w:rPr>
+              <w:t>1</w:t>
+            </w:r>
+            <w:r>
+              <w:rPr>
+                <w:color w:val="080808"/>
+              </w:rPr>
+              <w:t>,</w:t>
+            </w:r>
+            <w:r>
+              <w:rPr>
+                <w:color w:val="1750EB"/>
+              </w:rPr>
+              <w:t>0</w:t>
+            </w:r>
+            <w:r>
+              <w:rPr>
+                <w:color w:val="008080"/>
+              </w:rPr>
+              <w:t>)</w:t>
+            </w:r>
+            <w:r>
+              <w:rPr>
+                <w:color w:val="080808"/>
+              </w:rPr>
+              <w:t>+image</w:t>
+            </w:r>
+            <w:r>
+              <w:rPr>
+                <w:color w:val="008080"/>
+              </w:rPr>
+              <w:t>(</w:t>
+            </w:r>
+            <w:r>
+              <w:rPr>
+                <w:color w:val="000000"/>
+              </w:rPr>
+              <w:t>x</w:t>
+            </w:r>
+            <w:r>
+              <w:rPr>
+                <w:color w:val="080808"/>
+              </w:rPr>
+              <w:t>+</w:t>
+            </w:r>
+            <w:r>
+              <w:rPr>
+                <w:color w:val="1750EB"/>
+              </w:rPr>
+              <w:t>1</w:t>
+            </w:r>
+            <w:r>
+              <w:rPr>
+                <w:color w:val="080808"/>
+              </w:rPr>
+              <w:t>,</w:t>
+            </w:r>
+            <w:r>
+              <w:rPr>
+                <w:color w:val="000000"/>
+              </w:rPr>
+              <w:t>y</w:t>
+            </w:r>
+            <w:r>
+              <w:rPr>
+                <w:color w:val="080808"/>
+              </w:rPr>
+              <w:t>-</w:t>
+            </w:r>
+            <w:r>
+              <w:rPr>
+                <w:color w:val="1750EB"/>
+              </w:rPr>
+              <w:t>1</w:t>
+            </w:r>
+            <w:r>
+              <w:rPr>
+                <w:color w:val="080808"/>
+              </w:rPr>
+              <w:t>,</w:t>
+            </w:r>
+            <w:r>
+              <w:rPr>
+                <w:color w:val="1750EB"/>
+              </w:rPr>
+              <w:t>0</w:t>
+            </w:r>
+            <w:r>
+              <w:rPr>
+                <w:color w:val="008080"/>
+              </w:rPr>
+              <w:t>)</w:t>
+            </w:r>
+            <w:r>
+              <w:rPr>
+                <w:color w:val="080808"/>
+              </w:rPr>
+              <w:t>+image</w:t>
+            </w:r>
+            <w:r>
+              <w:rPr>
+                <w:color w:val="008080"/>
+              </w:rPr>
+              <w:t>(</w:t>
+            </w:r>
+            <w:r>
+              <w:rPr>
+                <w:color w:val="000000"/>
+              </w:rPr>
+              <w:t>x</w:t>
+            </w:r>
+            <w:r>
+              <w:rPr>
+                <w:color w:val="080808"/>
+              </w:rPr>
+              <w:t>-</w:t>
+            </w:r>
+            <w:r>
+              <w:rPr>
+                <w:color w:val="1750EB"/>
+              </w:rPr>
+              <w:t>1</w:t>
+            </w:r>
+            <w:r>
+              <w:rPr>
+                <w:color w:val="080808"/>
+              </w:rPr>
+              <w:t>,</w:t>
+            </w:r>
+            <w:r>
+              <w:rPr>
+                <w:color w:val="000000"/>
+              </w:rPr>
+              <w:t>y</w:t>
+            </w:r>
+            <w:r>
+              <w:rPr>
+                <w:color w:val="080808"/>
+              </w:rPr>
+              <w:t>,</w:t>
+            </w:r>
+            <w:r>
+              <w:rPr>
+                <w:color w:val="1750EB"/>
+              </w:rPr>
+              <w:t>0</w:t>
+            </w:r>
+            <w:r>
+              <w:rPr>
+                <w:color w:val="008080"/>
+              </w:rPr>
+              <w:t>)</w:t>
+            </w:r>
+            <w:r>
+              <w:rPr>
+                <w:color w:val="080808"/>
+              </w:rPr>
+              <w:t>+image</w:t>
+            </w:r>
+            <w:r>
+              <w:rPr>
+                <w:color w:val="008080"/>
+              </w:rPr>
+              <w:t>(</w:t>
+            </w:r>
+            <w:r>
+              <w:rPr>
+                <w:color w:val="000000"/>
+              </w:rPr>
+              <w:t>x</w:t>
+            </w:r>
+            <w:r>
+              <w:rPr>
+                <w:color w:val="080808"/>
+              </w:rPr>
+              <w:t>,</w:t>
+            </w:r>
+            <w:r>
+              <w:rPr>
+                <w:color w:val="000000"/>
+              </w:rPr>
+              <w:t>y</w:t>
+            </w:r>
+            <w:r>
+              <w:rPr>
+                <w:color w:val="080808"/>
+              </w:rPr>
+              <w:t>,</w:t>
+            </w:r>
+            <w:r>
+              <w:rPr>
+                <w:color w:val="1750EB"/>
+              </w:rPr>
+              <w:t>0</w:t>
+            </w:r>
+            <w:r>
+              <w:rPr>
+                <w:color w:val="008080"/>
+              </w:rPr>
+              <w:t>)</w:t>
+            </w:r>
+            <w:r>
+              <w:rPr>
+                <w:color w:val="080808"/>
+              </w:rPr>
+              <w:t>+image</w:t>
+            </w:r>
+            <w:r>
+              <w:rPr>
+                <w:color w:val="008080"/>
+              </w:rPr>
+              <w:t>(</w:t>
+            </w:r>
+            <w:r>
+              <w:rPr>
+                <w:color w:val="000000"/>
+              </w:rPr>
+              <w:t>x</w:t>
+            </w:r>
+            <w:r>
+              <w:rPr>
+                <w:color w:val="080808"/>
+              </w:rPr>
+              <w:t>+</w:t>
+            </w:r>
+            <w:r>
+              <w:rPr>
+                <w:color w:val="1750EB"/>
+              </w:rPr>
+              <w:t>1</w:t>
+            </w:r>
+            <w:r>
+              <w:rPr>
+                <w:color w:val="080808"/>
+              </w:rPr>
+              <w:t>,</w:t>
+            </w:r>
+            <w:r>
+              <w:rPr>
+                <w:color w:val="000000"/>
+              </w:rPr>
+              <w:t>y</w:t>
+            </w:r>
+            <w:r>
+              <w:rPr>
+                <w:color w:val="080808"/>
+              </w:rPr>
+              <w:t>,</w:t>
+            </w:r>
+            <w:r>
+              <w:rPr>
+                <w:color w:val="1750EB"/>
+              </w:rPr>
+              <w:t>0</w:t>
+            </w:r>
+            <w:r>
+              <w:rPr>
+                <w:color w:val="008080"/>
+              </w:rPr>
+              <w:t>)</w:t>
+            </w:r>
+            <w:r>
+              <w:rPr>
+                <w:color w:val="080808"/>
+              </w:rPr>
+              <w:t>+image</w:t>
+            </w:r>
+            <w:r>
+              <w:rPr>
+                <w:color w:val="008080"/>
+              </w:rPr>
+              <w:t>(</w:t>
+            </w:r>
+            <w:r>
+              <w:rPr>
+                <w:color w:val="000000"/>
+              </w:rPr>
+              <w:t>x</w:t>
+            </w:r>
+            <w:r>
+              <w:rPr>
+                <w:color w:val="080808"/>
+              </w:rPr>
+              <w:t>-</w:t>
+            </w:r>
+            <w:r>
+              <w:rPr>
+                <w:color w:val="1750EB"/>
+              </w:rPr>
+              <w:t>1</w:t>
+            </w:r>
+            <w:r>
+              <w:rPr>
+                <w:color w:val="080808"/>
+              </w:rPr>
+              <w:t>,</w:t>
+            </w:r>
+            <w:r>
+              <w:rPr>
+                <w:color w:val="000000"/>
+              </w:rPr>
+              <w:t>y</w:t>
+            </w:r>
+            <w:r>
+              <w:rPr>
+                <w:color w:val="080808"/>
+              </w:rPr>
+              <w:t>+</w:t>
+            </w:r>
+            <w:r>
+              <w:rPr>
+                <w:color w:val="1750EB"/>
+              </w:rPr>
+              <w:t>1</w:t>
+            </w:r>
+            <w:r>
+              <w:rPr>
+                <w:color w:val="080808"/>
+              </w:rPr>
+              <w:t>,</w:t>
+            </w:r>
+            <w:r>
+              <w:rPr>
+                <w:color w:val="1750EB"/>
+              </w:rPr>
+              <w:t>0</w:t>
+            </w:r>
+            <w:r>
+              <w:rPr>
+                <w:color w:val="008080"/>
+              </w:rPr>
+              <w:t>)</w:t>
+            </w:r>
+            <w:r>
+              <w:rPr>
+                <w:color w:val="080808"/>
+              </w:rPr>
+              <w:t>+image</w:t>
+            </w:r>
+            <w:r>
+              <w:rPr>
+                <w:color w:val="008080"/>
+              </w:rPr>
+              <w:t>(</w:t>
+            </w:r>
+            <w:r>
+              <w:rPr>
+                <w:color w:val="000000"/>
+              </w:rPr>
+              <w:t>x</w:t>
+            </w:r>
+            <w:r>
+              <w:rPr>
+                <w:color w:val="080808"/>
+              </w:rPr>
+              <w:t>,</w:t>
+            </w:r>
+            <w:r>
+              <w:rPr>
+                <w:color w:val="000000"/>
+              </w:rPr>
+              <w:t>y</w:t>
+            </w:r>
+            <w:r>
+              <w:rPr>
+                <w:color w:val="080808"/>
+              </w:rPr>
+              <w:t>+</w:t>
+            </w:r>
+            <w:r>
+              <w:rPr>
+                <w:color w:val="1750EB"/>
+              </w:rPr>
+              <w:t>1</w:t>
+            </w:r>
+            <w:r>
+              <w:rPr>
+                <w:color w:val="080808"/>
+              </w:rPr>
+              <w:t>,</w:t>
+            </w:r>
+            <w:r>
+              <w:rPr>
+                <w:color w:val="1750EB"/>
+              </w:rPr>
+              <w:t>0</w:t>
+            </w:r>
+            <w:r>
+              <w:rPr>
+                <w:color w:val="008080"/>
+              </w:rPr>
+              <w:t>)</w:t>
+            </w:r>
+            <w:r>
+              <w:rPr>
+                <w:color w:val="080808"/>
+              </w:rPr>
+              <w:t>+image</w:t>
+            </w:r>
+            <w:r>
+              <w:rPr>
+                <w:color w:val="008080"/>
+              </w:rPr>
+              <w:t>(</w:t>
+            </w:r>
+            <w:r>
+              <w:rPr>
+                <w:color w:val="000000"/>
+              </w:rPr>
+              <w:t>x</w:t>
+            </w:r>
+            <w:r>
+              <w:rPr>
+                <w:color w:val="080808"/>
+              </w:rPr>
+              <w:t>+</w:t>
+            </w:r>
+            <w:r>
+              <w:rPr>
+                <w:color w:val="1750EB"/>
+              </w:rPr>
+              <w:t>1</w:t>
+            </w:r>
+            <w:r>
+              <w:rPr>
+                <w:color w:val="080808"/>
+              </w:rPr>
+              <w:t>,</w:t>
+            </w:r>
+            <w:r>
+              <w:rPr>
+                <w:color w:val="000000"/>
+              </w:rPr>
+              <w:t>y</w:t>
+            </w:r>
+            <w:r>
+              <w:rPr>
+                <w:color w:val="080808"/>
+              </w:rPr>
+              <w:t>+</w:t>
+            </w:r>
+            <w:r>
+              <w:rPr>
+                <w:color w:val="1750EB"/>
+              </w:rPr>
+              <w:t>1</w:t>
+            </w:r>
+            <w:r>
+              <w:rPr>
+                <w:color w:val="080808"/>
+              </w:rPr>
+              <w:t>,</w:t>
+            </w:r>
+            <w:r>
+              <w:rPr>
+                <w:color w:val="1750EB"/>
+              </w:rPr>
+              <w:t>0</w:t>
+            </w:r>
+            <w:r>
+              <w:rPr>
+                <w:color w:val="008080"/>
+              </w:rPr>
+              <w:t>)</w:t>
+            </w:r>
+            <w:r>
+              <w:rPr>
+                <w:color w:val="080808"/>
+              </w:rPr>
+              <w:t>)/</w:t>
+            </w:r>
+            <w:r>
+              <w:rPr>
+                <w:color w:val="1750EB"/>
+              </w:rPr>
+              <w:t>9</w:t>
+            </w:r>
+            <w:r>
+              <w:rPr>
+                <w:color w:val="080808"/>
+              </w:rPr>
+              <w:t>;</w:t>
+            </w:r>
+            <w:r>
+              <w:rPr>
+                <w:color w:val="080808"/>
+              </w:rPr>
+              <w:br/>
+              <w:t xml:space="preserve">            </w:t>
+            </w:r>
+            <w:r>
+              <w:rPr>
+                <w:color w:val="000000"/>
+              </w:rPr>
+              <w:t>buffer</w:t>
+            </w:r>
+            <w:r>
+              <w:rPr>
+                <w:color w:val="008080"/>
+              </w:rPr>
+              <w:t>(</w:t>
+            </w:r>
+            <w:r>
+              <w:rPr>
+                <w:color w:val="000000"/>
+              </w:rPr>
+              <w:t>x</w:t>
+            </w:r>
+            <w:r>
+              <w:rPr>
+                <w:color w:val="080808"/>
+              </w:rPr>
+              <w:t>,</w:t>
+            </w:r>
+            <w:r>
+              <w:rPr>
+                <w:color w:val="000000"/>
+              </w:rPr>
+              <w:t>y</w:t>
+            </w:r>
+            <w:r>
+              <w:rPr>
+                <w:color w:val="080808"/>
+              </w:rPr>
+              <w:t>,</w:t>
+            </w:r>
+            <w:r>
+              <w:rPr>
+                <w:color w:val="1750EB"/>
+              </w:rPr>
+              <w:t>1</w:t>
+            </w:r>
+            <w:r>
+              <w:rPr>
+                <w:color w:val="008080"/>
+              </w:rPr>
+              <w:t>)</w:t>
+            </w:r>
+            <w:r>
+              <w:rPr>
+                <w:color w:val="080808"/>
+              </w:rPr>
+              <w:t>= (image</w:t>
+            </w:r>
+            <w:r>
+              <w:rPr>
+                <w:color w:val="008080"/>
+              </w:rPr>
+              <w:t>(</w:t>
+            </w:r>
+            <w:r>
+              <w:rPr>
+                <w:color w:val="000000"/>
+              </w:rPr>
+              <w:t>x</w:t>
+            </w:r>
+            <w:r>
+              <w:rPr>
+                <w:color w:val="080808"/>
+              </w:rPr>
+              <w:t>-</w:t>
+            </w:r>
+            <w:r>
+              <w:rPr>
+                <w:color w:val="1750EB"/>
+              </w:rPr>
+              <w:t>1</w:t>
+            </w:r>
+            <w:r>
+              <w:rPr>
+                <w:color w:val="080808"/>
+              </w:rPr>
+              <w:t>,</w:t>
+            </w:r>
+            <w:r>
+              <w:rPr>
+                <w:color w:val="000000"/>
+              </w:rPr>
+              <w:t>y</w:t>
+            </w:r>
+            <w:r>
+              <w:rPr>
+                <w:color w:val="080808"/>
+              </w:rPr>
+              <w:t>-</w:t>
+            </w:r>
+            <w:r>
+              <w:rPr>
+                <w:color w:val="1750EB"/>
+              </w:rPr>
+              <w:t>1</w:t>
+            </w:r>
+            <w:r>
+              <w:rPr>
+                <w:color w:val="080808"/>
+              </w:rPr>
+              <w:t>,</w:t>
+            </w:r>
+            <w:r>
+              <w:rPr>
+                <w:color w:val="1750EB"/>
+              </w:rPr>
+              <w:t>1</w:t>
+            </w:r>
+            <w:r>
+              <w:rPr>
+                <w:color w:val="008080"/>
+              </w:rPr>
+              <w:t>)</w:t>
+            </w:r>
+            <w:r>
+              <w:rPr>
+                <w:color w:val="080808"/>
+              </w:rPr>
+              <w:t>+image</w:t>
+            </w:r>
+            <w:r>
+              <w:rPr>
+                <w:color w:val="008080"/>
+              </w:rPr>
+              <w:t>(</w:t>
+            </w:r>
+            <w:r>
+              <w:rPr>
+                <w:color w:val="000000"/>
+              </w:rPr>
+              <w:t>x</w:t>
+            </w:r>
+            <w:r>
+              <w:rPr>
+                <w:color w:val="080808"/>
+              </w:rPr>
+              <w:t>,</w:t>
+            </w:r>
+            <w:r>
+              <w:rPr>
+                <w:color w:val="000000"/>
+              </w:rPr>
+              <w:t>y</w:t>
+            </w:r>
+            <w:r>
+              <w:rPr>
+                <w:color w:val="080808"/>
+              </w:rPr>
+              <w:t>-</w:t>
+            </w:r>
+            <w:r>
+              <w:rPr>
+                <w:color w:val="1750EB"/>
+              </w:rPr>
+              <w:t>1</w:t>
+            </w:r>
+            <w:r>
+              <w:rPr>
+                <w:color w:val="080808"/>
+              </w:rPr>
+              <w:t>,</w:t>
+            </w:r>
+            <w:r>
+              <w:rPr>
+                <w:color w:val="1750EB"/>
+              </w:rPr>
+              <w:t>1</w:t>
+            </w:r>
+            <w:r>
+              <w:rPr>
+                <w:color w:val="008080"/>
+              </w:rPr>
+              <w:t>)</w:t>
+            </w:r>
+            <w:r>
+              <w:rPr>
+                <w:color w:val="080808"/>
+              </w:rPr>
+              <w:t>+image</w:t>
+            </w:r>
+            <w:r>
+              <w:rPr>
+                <w:color w:val="008080"/>
+              </w:rPr>
+              <w:t>(</w:t>
+            </w:r>
+            <w:r>
+              <w:rPr>
+                <w:color w:val="000000"/>
+              </w:rPr>
+              <w:t>x</w:t>
+            </w:r>
+            <w:r>
+              <w:rPr>
+                <w:color w:val="080808"/>
+              </w:rPr>
+              <w:t>+</w:t>
+            </w:r>
+            <w:r>
+              <w:rPr>
+                <w:color w:val="1750EB"/>
+              </w:rPr>
+              <w:t>1</w:t>
+            </w:r>
+            <w:r>
+              <w:rPr>
+                <w:color w:val="080808"/>
+              </w:rPr>
+              <w:t>,</w:t>
+            </w:r>
+            <w:r>
+              <w:rPr>
+                <w:color w:val="000000"/>
+              </w:rPr>
+              <w:t>y</w:t>
+            </w:r>
+            <w:r>
+              <w:rPr>
+                <w:color w:val="080808"/>
+              </w:rPr>
+              <w:t>-</w:t>
+            </w:r>
+            <w:r>
+              <w:rPr>
+                <w:color w:val="1750EB"/>
+              </w:rPr>
+              <w:t>1</w:t>
+            </w:r>
+            <w:r>
+              <w:rPr>
+                <w:color w:val="080808"/>
+              </w:rPr>
+              <w:t>,</w:t>
+            </w:r>
+            <w:r>
+              <w:rPr>
+                <w:color w:val="1750EB"/>
+              </w:rPr>
+              <w:t>1</w:t>
+            </w:r>
+            <w:r>
+              <w:rPr>
+                <w:color w:val="008080"/>
+              </w:rPr>
+              <w:t>)</w:t>
+            </w:r>
+            <w:r>
+              <w:rPr>
+                <w:color w:val="080808"/>
+              </w:rPr>
+              <w:t>+image</w:t>
+            </w:r>
+            <w:r>
+              <w:rPr>
+                <w:color w:val="008080"/>
+              </w:rPr>
+              <w:t>(</w:t>
+            </w:r>
+            <w:r>
+              <w:rPr>
+                <w:color w:val="000000"/>
+              </w:rPr>
+              <w:t>x</w:t>
+            </w:r>
+            <w:r>
+              <w:rPr>
+                <w:color w:val="080808"/>
+              </w:rPr>
+              <w:t>-</w:t>
+            </w:r>
+            <w:r>
+              <w:rPr>
+                <w:color w:val="1750EB"/>
+              </w:rPr>
+              <w:t>1</w:t>
+            </w:r>
+            <w:r>
+              <w:rPr>
+                <w:color w:val="080808"/>
+              </w:rPr>
+              <w:t>,</w:t>
+            </w:r>
+            <w:r>
+              <w:rPr>
+                <w:color w:val="000000"/>
+              </w:rPr>
+              <w:t>y</w:t>
+            </w:r>
+            <w:r>
+              <w:rPr>
+                <w:color w:val="080808"/>
+              </w:rPr>
+              <w:t>,</w:t>
+            </w:r>
+            <w:r>
+              <w:rPr>
+                <w:color w:val="1750EB"/>
+              </w:rPr>
+              <w:t>1</w:t>
+            </w:r>
+            <w:r>
+              <w:rPr>
+                <w:color w:val="008080"/>
+              </w:rPr>
+              <w:t>)</w:t>
+            </w:r>
+            <w:r>
+              <w:rPr>
+                <w:color w:val="080808"/>
+              </w:rPr>
+              <w:t>+image</w:t>
+            </w:r>
+            <w:r>
+              <w:rPr>
+                <w:color w:val="008080"/>
+              </w:rPr>
+              <w:t>(</w:t>
+            </w:r>
+            <w:r>
+              <w:rPr>
+                <w:color w:val="000000"/>
+              </w:rPr>
+              <w:t>x</w:t>
+            </w:r>
+            <w:r>
+              <w:rPr>
+                <w:color w:val="080808"/>
+              </w:rPr>
+              <w:t>,</w:t>
+            </w:r>
+            <w:r>
+              <w:rPr>
+                <w:color w:val="000000"/>
+              </w:rPr>
+              <w:t>y</w:t>
+            </w:r>
+            <w:r>
+              <w:rPr>
+                <w:color w:val="080808"/>
+              </w:rPr>
+              <w:t>,</w:t>
+            </w:r>
+            <w:r>
+              <w:rPr>
+                <w:color w:val="1750EB"/>
+              </w:rPr>
+              <w:t>1</w:t>
+            </w:r>
+            <w:r>
+              <w:rPr>
+                <w:color w:val="008080"/>
+              </w:rPr>
+              <w:t>)</w:t>
+            </w:r>
+            <w:r>
+              <w:rPr>
+                <w:color w:val="080808"/>
+              </w:rPr>
+              <w:t>+image</w:t>
+            </w:r>
+            <w:r>
+              <w:rPr>
+                <w:color w:val="008080"/>
+              </w:rPr>
+              <w:t>(</w:t>
+            </w:r>
+            <w:r>
+              <w:rPr>
+                <w:color w:val="000000"/>
+              </w:rPr>
+              <w:t>x</w:t>
+            </w:r>
+            <w:r>
+              <w:rPr>
+                <w:color w:val="080808"/>
+              </w:rPr>
+              <w:t>+</w:t>
+            </w:r>
+            <w:r>
+              <w:rPr>
+                <w:color w:val="1750EB"/>
+              </w:rPr>
+              <w:t>1</w:t>
+            </w:r>
+            <w:r>
+              <w:rPr>
+                <w:color w:val="080808"/>
+              </w:rPr>
+              <w:t>,</w:t>
+            </w:r>
+            <w:r>
+              <w:rPr>
+                <w:color w:val="000000"/>
+              </w:rPr>
+              <w:t>y</w:t>
+            </w:r>
+            <w:r>
+              <w:rPr>
+                <w:color w:val="080808"/>
+              </w:rPr>
+              <w:t>,</w:t>
+            </w:r>
+            <w:r>
+              <w:rPr>
+                <w:color w:val="1750EB"/>
+              </w:rPr>
+              <w:t>1</w:t>
+            </w:r>
+            <w:r>
+              <w:rPr>
+                <w:color w:val="008080"/>
+              </w:rPr>
+              <w:t>)</w:t>
+            </w:r>
+            <w:r>
+              <w:rPr>
+                <w:color w:val="080808"/>
+              </w:rPr>
+              <w:t>+image</w:t>
+            </w:r>
+            <w:r>
+              <w:rPr>
+                <w:color w:val="008080"/>
+              </w:rPr>
+              <w:t>(</w:t>
+            </w:r>
+            <w:r>
+              <w:rPr>
+                <w:color w:val="000000"/>
+              </w:rPr>
+              <w:t>x</w:t>
+            </w:r>
+            <w:r>
+              <w:rPr>
+                <w:color w:val="080808"/>
+              </w:rPr>
+              <w:t>-</w:t>
+            </w:r>
+            <w:r>
+              <w:rPr>
+                <w:color w:val="1750EB"/>
+              </w:rPr>
+              <w:t>1</w:t>
+            </w:r>
+            <w:r>
+              <w:rPr>
+                <w:color w:val="080808"/>
+              </w:rPr>
+              <w:t>,</w:t>
+            </w:r>
+            <w:r>
+              <w:rPr>
+                <w:color w:val="000000"/>
+              </w:rPr>
+              <w:t>y</w:t>
+            </w:r>
+            <w:r>
+              <w:rPr>
+                <w:color w:val="080808"/>
+              </w:rPr>
+              <w:t>+</w:t>
+            </w:r>
+            <w:r>
+              <w:rPr>
+                <w:color w:val="1750EB"/>
+              </w:rPr>
+              <w:t>1</w:t>
+            </w:r>
+            <w:r>
+              <w:rPr>
+                <w:color w:val="080808"/>
+              </w:rPr>
+              <w:t>,</w:t>
+            </w:r>
+            <w:r>
+              <w:rPr>
+                <w:color w:val="1750EB"/>
+              </w:rPr>
+              <w:t>1</w:t>
+            </w:r>
+            <w:r>
+              <w:rPr>
+                <w:color w:val="008080"/>
+              </w:rPr>
+              <w:t>)</w:t>
+            </w:r>
+            <w:r>
+              <w:rPr>
+                <w:color w:val="080808"/>
+              </w:rPr>
+              <w:t>+image</w:t>
+            </w:r>
+            <w:r>
+              <w:rPr>
+                <w:color w:val="008080"/>
+              </w:rPr>
+              <w:t>(</w:t>
+            </w:r>
+            <w:r>
+              <w:rPr>
+                <w:color w:val="000000"/>
+              </w:rPr>
+              <w:t>x</w:t>
+            </w:r>
+            <w:r>
+              <w:rPr>
+                <w:color w:val="080808"/>
+              </w:rPr>
+              <w:t>,</w:t>
+            </w:r>
+            <w:r>
+              <w:rPr>
+                <w:color w:val="000000"/>
+              </w:rPr>
+              <w:t>y</w:t>
+            </w:r>
+            <w:r>
+              <w:rPr>
+                <w:color w:val="080808"/>
+              </w:rPr>
+              <w:t>+</w:t>
+            </w:r>
+            <w:r>
+              <w:rPr>
+                <w:color w:val="1750EB"/>
+              </w:rPr>
+              <w:t>1</w:t>
+            </w:r>
+            <w:r>
+              <w:rPr>
+                <w:color w:val="080808"/>
+              </w:rPr>
+              <w:t>,</w:t>
+            </w:r>
+            <w:r>
+              <w:rPr>
+                <w:color w:val="1750EB"/>
+              </w:rPr>
+              <w:t>1</w:t>
+            </w:r>
+            <w:r>
+              <w:rPr>
+                <w:color w:val="008080"/>
+              </w:rPr>
+              <w:t>)</w:t>
+            </w:r>
+            <w:r>
+              <w:rPr>
+                <w:color w:val="080808"/>
+              </w:rPr>
+              <w:t>+image</w:t>
+            </w:r>
+            <w:r>
+              <w:rPr>
+                <w:color w:val="008080"/>
+              </w:rPr>
+              <w:t>(</w:t>
+            </w:r>
+            <w:r>
+              <w:rPr>
+                <w:color w:val="000000"/>
+              </w:rPr>
+              <w:t>x</w:t>
+            </w:r>
+            <w:r>
+              <w:rPr>
+                <w:color w:val="080808"/>
+              </w:rPr>
+              <w:t>+</w:t>
+            </w:r>
+            <w:r>
+              <w:rPr>
+                <w:color w:val="1750EB"/>
+              </w:rPr>
+              <w:t>1</w:t>
+            </w:r>
+            <w:r>
+              <w:rPr>
+                <w:color w:val="080808"/>
+              </w:rPr>
+              <w:t>,</w:t>
+            </w:r>
+            <w:r>
+              <w:rPr>
+                <w:color w:val="000000"/>
+              </w:rPr>
+              <w:t>y</w:t>
+            </w:r>
+            <w:r>
+              <w:rPr>
+                <w:color w:val="080808"/>
+              </w:rPr>
+              <w:t>+</w:t>
+            </w:r>
+            <w:r>
+              <w:rPr>
+                <w:color w:val="1750EB"/>
+              </w:rPr>
+              <w:t>1</w:t>
+            </w:r>
+            <w:r>
+              <w:rPr>
+                <w:color w:val="080808"/>
+              </w:rPr>
+              <w:t>,</w:t>
+            </w:r>
+            <w:r>
+              <w:rPr>
+                <w:color w:val="1750EB"/>
+              </w:rPr>
+              <w:t>1</w:t>
+            </w:r>
+            <w:r>
+              <w:rPr>
+                <w:color w:val="008080"/>
+              </w:rPr>
+              <w:t>)</w:t>
+            </w:r>
+            <w:r>
+              <w:rPr>
+                <w:color w:val="080808"/>
+              </w:rPr>
+              <w:t>)/</w:t>
+            </w:r>
+            <w:r>
+              <w:rPr>
+                <w:color w:val="1750EB"/>
+              </w:rPr>
+              <w:t>9</w:t>
+            </w:r>
+            <w:r>
+              <w:rPr>
+                <w:color w:val="080808"/>
+              </w:rPr>
+              <w:t>;</w:t>
+            </w:r>
+            <w:r>
+              <w:rPr>
+                <w:color w:val="080808"/>
+              </w:rPr>
+              <w:br/>
+              <w:t xml:space="preserve">            </w:t>
+            </w:r>
+            <w:r>
+              <w:rPr>
+                <w:color w:val="000000"/>
+              </w:rPr>
+              <w:t>buffer</w:t>
+            </w:r>
+            <w:r>
+              <w:rPr>
+                <w:color w:val="008080"/>
+              </w:rPr>
+              <w:t>(</w:t>
+            </w:r>
+            <w:r>
+              <w:rPr>
+                <w:color w:val="000000"/>
+              </w:rPr>
+              <w:t>x</w:t>
+            </w:r>
+            <w:r>
+              <w:rPr>
+                <w:color w:val="080808"/>
+              </w:rPr>
+              <w:t>,</w:t>
+            </w:r>
+            <w:r>
+              <w:rPr>
+                <w:color w:val="000000"/>
+              </w:rPr>
+              <w:t>y</w:t>
+            </w:r>
+            <w:r>
+              <w:rPr>
+                <w:color w:val="080808"/>
+              </w:rPr>
+              <w:t>,</w:t>
+            </w:r>
+            <w:r>
+              <w:rPr>
+                <w:color w:val="1750EB"/>
+              </w:rPr>
+              <w:t>2</w:t>
+            </w:r>
+            <w:r>
+              <w:rPr>
+                <w:color w:val="008080"/>
+              </w:rPr>
+              <w:t>)</w:t>
+            </w:r>
+            <w:r>
+              <w:rPr>
+                <w:color w:val="080808"/>
+              </w:rPr>
+              <w:t>= (image</w:t>
+            </w:r>
+            <w:r>
+              <w:rPr>
+                <w:color w:val="008080"/>
+              </w:rPr>
+              <w:t>(</w:t>
+            </w:r>
+            <w:r>
+              <w:rPr>
+                <w:color w:val="000000"/>
+              </w:rPr>
+              <w:t>x</w:t>
+            </w:r>
+            <w:r>
+              <w:rPr>
+                <w:color w:val="080808"/>
+              </w:rPr>
+              <w:t>-</w:t>
+            </w:r>
+            <w:r>
+              <w:rPr>
+                <w:color w:val="1750EB"/>
+              </w:rPr>
+              <w:t>1</w:t>
+            </w:r>
+            <w:r>
+              <w:rPr>
+                <w:color w:val="080808"/>
+              </w:rPr>
+              <w:t>,</w:t>
+            </w:r>
+            <w:r>
+              <w:rPr>
+                <w:color w:val="000000"/>
+              </w:rPr>
+              <w:t>y</w:t>
+            </w:r>
+            <w:r>
+              <w:rPr>
+                <w:color w:val="080808"/>
+              </w:rPr>
+              <w:t>-</w:t>
+            </w:r>
+            <w:r>
+              <w:rPr>
+                <w:color w:val="1750EB"/>
+              </w:rPr>
+              <w:t>1</w:t>
+            </w:r>
+            <w:r>
+              <w:rPr>
+                <w:color w:val="080808"/>
+              </w:rPr>
+              <w:t>,</w:t>
+            </w:r>
+            <w:r>
+              <w:rPr>
+                <w:color w:val="1750EB"/>
+              </w:rPr>
+              <w:t>2</w:t>
+            </w:r>
+            <w:r>
+              <w:rPr>
+                <w:color w:val="008080"/>
+              </w:rPr>
+              <w:t>)</w:t>
+            </w:r>
+            <w:r>
+              <w:rPr>
+                <w:color w:val="080808"/>
+              </w:rPr>
+              <w:t>+image</w:t>
+            </w:r>
+            <w:r>
+              <w:rPr>
+                <w:color w:val="008080"/>
+              </w:rPr>
+              <w:t>(</w:t>
+            </w:r>
+            <w:r>
+              <w:rPr>
+                <w:color w:val="000000"/>
+              </w:rPr>
+              <w:t>x</w:t>
+            </w:r>
+            <w:r>
+              <w:rPr>
+                <w:color w:val="080808"/>
+              </w:rPr>
+              <w:t>,</w:t>
+            </w:r>
+            <w:r>
+              <w:rPr>
+                <w:color w:val="000000"/>
+              </w:rPr>
+              <w:t>y</w:t>
+            </w:r>
+            <w:r>
+              <w:rPr>
+                <w:color w:val="080808"/>
+              </w:rPr>
+              <w:t>-</w:t>
+            </w:r>
+            <w:r>
+              <w:rPr>
+                <w:color w:val="1750EB"/>
+              </w:rPr>
+              <w:t>1</w:t>
+            </w:r>
+            <w:r>
+              <w:rPr>
+                <w:color w:val="080808"/>
+              </w:rPr>
+              <w:t>,</w:t>
+            </w:r>
+            <w:r>
+              <w:rPr>
+                <w:color w:val="1750EB"/>
+              </w:rPr>
+              <w:t>2</w:t>
+            </w:r>
+            <w:r>
+              <w:rPr>
+                <w:color w:val="008080"/>
+              </w:rPr>
+              <w:t>)</w:t>
+            </w:r>
+            <w:r>
+              <w:rPr>
+                <w:color w:val="080808"/>
+              </w:rPr>
+              <w:t>+image</w:t>
+            </w:r>
+            <w:r>
+              <w:rPr>
+                <w:color w:val="008080"/>
+              </w:rPr>
+              <w:t>(</w:t>
+            </w:r>
+            <w:r>
+              <w:rPr>
+                <w:color w:val="000000"/>
+              </w:rPr>
+              <w:t>x</w:t>
+            </w:r>
+            <w:r>
+              <w:rPr>
+                <w:color w:val="080808"/>
+              </w:rPr>
+              <w:t>+</w:t>
+            </w:r>
+            <w:r>
+              <w:rPr>
+                <w:color w:val="1750EB"/>
+              </w:rPr>
+              <w:t>1</w:t>
+            </w:r>
+            <w:r>
+              <w:rPr>
+                <w:color w:val="080808"/>
+              </w:rPr>
+              <w:t>,</w:t>
+            </w:r>
+            <w:r>
+              <w:rPr>
+                <w:color w:val="000000"/>
+              </w:rPr>
+              <w:t>y</w:t>
+            </w:r>
+            <w:r>
+              <w:rPr>
+                <w:color w:val="080808"/>
+              </w:rPr>
+              <w:t>-</w:t>
+            </w:r>
+            <w:r>
+              <w:rPr>
+                <w:color w:val="1750EB"/>
+              </w:rPr>
+              <w:t>1</w:t>
+            </w:r>
+            <w:r>
+              <w:rPr>
+                <w:color w:val="080808"/>
+              </w:rPr>
+              <w:t>,</w:t>
+            </w:r>
+            <w:r>
+              <w:rPr>
+                <w:color w:val="1750EB"/>
+              </w:rPr>
+              <w:t>2</w:t>
+            </w:r>
+            <w:r>
+              <w:rPr>
+                <w:color w:val="008080"/>
+              </w:rPr>
+              <w:t>)</w:t>
+            </w:r>
+            <w:r>
+              <w:rPr>
+                <w:color w:val="080808"/>
+              </w:rPr>
+              <w:t>+image</w:t>
+            </w:r>
+            <w:r>
+              <w:rPr>
+                <w:color w:val="008080"/>
+              </w:rPr>
+              <w:t>(</w:t>
+            </w:r>
+            <w:r>
+              <w:rPr>
+                <w:color w:val="000000"/>
+              </w:rPr>
+              <w:t>x</w:t>
+            </w:r>
+            <w:r>
+              <w:rPr>
+                <w:color w:val="080808"/>
+              </w:rPr>
+              <w:t>-</w:t>
+            </w:r>
+            <w:r>
+              <w:rPr>
+                <w:color w:val="1750EB"/>
+              </w:rPr>
+              <w:t>1</w:t>
+            </w:r>
+            <w:r>
+              <w:rPr>
+                <w:color w:val="080808"/>
+              </w:rPr>
+              <w:t>,</w:t>
+            </w:r>
+            <w:r>
+              <w:rPr>
+                <w:color w:val="000000"/>
+              </w:rPr>
+              <w:t>y</w:t>
+            </w:r>
+            <w:r>
+              <w:rPr>
+                <w:color w:val="080808"/>
+              </w:rPr>
+              <w:t>,</w:t>
+            </w:r>
+            <w:r>
+              <w:rPr>
+                <w:color w:val="1750EB"/>
+              </w:rPr>
+              <w:t>2</w:t>
+            </w:r>
+            <w:r>
+              <w:rPr>
+                <w:color w:val="008080"/>
+              </w:rPr>
+              <w:t>)</w:t>
+            </w:r>
+            <w:r>
+              <w:rPr>
+                <w:color w:val="080808"/>
+              </w:rPr>
+              <w:t>+image</w:t>
+            </w:r>
+            <w:r>
+              <w:rPr>
+                <w:color w:val="008080"/>
+              </w:rPr>
+              <w:t>(</w:t>
+            </w:r>
+            <w:r>
+              <w:rPr>
+                <w:color w:val="000000"/>
+              </w:rPr>
+              <w:t>x</w:t>
+            </w:r>
+            <w:r>
+              <w:rPr>
+                <w:color w:val="080808"/>
+              </w:rPr>
+              <w:t>,</w:t>
+            </w:r>
+            <w:r>
+              <w:rPr>
+                <w:color w:val="000000"/>
+              </w:rPr>
+              <w:t>y</w:t>
+            </w:r>
+            <w:r>
+              <w:rPr>
+                <w:color w:val="080808"/>
+              </w:rPr>
+              <w:t>,</w:t>
+            </w:r>
+            <w:r>
+              <w:rPr>
+                <w:color w:val="1750EB"/>
+              </w:rPr>
+              <w:t>2</w:t>
+            </w:r>
+            <w:r>
+              <w:rPr>
+                <w:color w:val="008080"/>
+              </w:rPr>
+              <w:t>)</w:t>
+            </w:r>
+            <w:r>
+              <w:rPr>
+                <w:color w:val="080808"/>
+              </w:rPr>
+              <w:t>+image</w:t>
+            </w:r>
+            <w:r>
+              <w:rPr>
+                <w:color w:val="008080"/>
+              </w:rPr>
+              <w:t>(</w:t>
+            </w:r>
+            <w:r>
+              <w:rPr>
+                <w:color w:val="000000"/>
+              </w:rPr>
+              <w:t>x</w:t>
+            </w:r>
+            <w:r>
+              <w:rPr>
+                <w:color w:val="080808"/>
+              </w:rPr>
+              <w:t>+</w:t>
+            </w:r>
+            <w:r>
+              <w:rPr>
+                <w:color w:val="1750EB"/>
+              </w:rPr>
+              <w:t>1</w:t>
+            </w:r>
+            <w:r>
+              <w:rPr>
+                <w:color w:val="080808"/>
+              </w:rPr>
+              <w:t>,</w:t>
+            </w:r>
+            <w:r>
+              <w:rPr>
+                <w:color w:val="000000"/>
+              </w:rPr>
+              <w:t>y</w:t>
+            </w:r>
+            <w:r>
+              <w:rPr>
+                <w:color w:val="080808"/>
+              </w:rPr>
+              <w:t>,</w:t>
+            </w:r>
+            <w:r>
+              <w:rPr>
+                <w:color w:val="1750EB"/>
+              </w:rPr>
+              <w:t>2</w:t>
+            </w:r>
+            <w:r>
+              <w:rPr>
+                <w:color w:val="008080"/>
+              </w:rPr>
+              <w:t>)</w:t>
+            </w:r>
+            <w:r>
+              <w:rPr>
+                <w:color w:val="080808"/>
+              </w:rPr>
+              <w:t>+image</w:t>
+            </w:r>
+            <w:r>
+              <w:rPr>
+                <w:color w:val="008080"/>
+              </w:rPr>
+              <w:t>(</w:t>
+            </w:r>
+            <w:r>
+              <w:rPr>
+                <w:color w:val="000000"/>
+              </w:rPr>
+              <w:t>x</w:t>
+            </w:r>
+            <w:r>
+              <w:rPr>
+                <w:color w:val="080808"/>
+              </w:rPr>
+              <w:t>-</w:t>
+            </w:r>
+            <w:r>
+              <w:rPr>
+                <w:color w:val="1750EB"/>
+              </w:rPr>
+              <w:t>1</w:t>
+            </w:r>
+            <w:r>
+              <w:rPr>
+                <w:color w:val="080808"/>
+              </w:rPr>
+              <w:t>,</w:t>
+            </w:r>
+            <w:r>
+              <w:rPr>
+                <w:color w:val="000000"/>
+              </w:rPr>
+              <w:t>y</w:t>
+            </w:r>
+            <w:r>
+              <w:rPr>
+                <w:color w:val="080808"/>
+              </w:rPr>
+              <w:t>+</w:t>
+            </w:r>
+            <w:r>
+              <w:rPr>
+                <w:color w:val="1750EB"/>
+              </w:rPr>
+              <w:t>1</w:t>
+            </w:r>
+            <w:r>
+              <w:rPr>
+                <w:color w:val="080808"/>
+              </w:rPr>
+              <w:t>,</w:t>
+            </w:r>
+            <w:r>
+              <w:rPr>
+                <w:color w:val="1750EB"/>
+              </w:rPr>
+              <w:t>2</w:t>
+            </w:r>
+            <w:r>
+              <w:rPr>
+                <w:color w:val="008080"/>
+              </w:rPr>
+              <w:t>)</w:t>
+            </w:r>
+            <w:r>
+              <w:rPr>
+                <w:color w:val="080808"/>
+              </w:rPr>
+              <w:t>+image</w:t>
+            </w:r>
+            <w:r>
+              <w:rPr>
+                <w:color w:val="008080"/>
+              </w:rPr>
+              <w:t>(</w:t>
+            </w:r>
+            <w:r>
+              <w:rPr>
+                <w:color w:val="000000"/>
+              </w:rPr>
+              <w:t>x</w:t>
+            </w:r>
+            <w:r>
+              <w:rPr>
+                <w:color w:val="080808"/>
+              </w:rPr>
+              <w:t>,</w:t>
+            </w:r>
+            <w:r>
+              <w:rPr>
+                <w:color w:val="000000"/>
+              </w:rPr>
+              <w:t>y</w:t>
+            </w:r>
+            <w:r>
+              <w:rPr>
+                <w:color w:val="080808"/>
+              </w:rPr>
+              <w:t>+</w:t>
+            </w:r>
+            <w:r>
+              <w:rPr>
+                <w:color w:val="1750EB"/>
+              </w:rPr>
+              <w:t>1</w:t>
+            </w:r>
+            <w:r>
+              <w:rPr>
+                <w:color w:val="080808"/>
+              </w:rPr>
+              <w:t>,</w:t>
+            </w:r>
+            <w:r>
+              <w:rPr>
+                <w:color w:val="1750EB"/>
+              </w:rPr>
+              <w:t>2</w:t>
+            </w:r>
+            <w:r>
+              <w:rPr>
+                <w:color w:val="008080"/>
+              </w:rPr>
+              <w:t>)</w:t>
+            </w:r>
+            <w:r>
+              <w:rPr>
+                <w:color w:val="080808"/>
+              </w:rPr>
+              <w:t>+image</w:t>
+            </w:r>
+            <w:r>
+              <w:rPr>
+                <w:color w:val="008080"/>
+              </w:rPr>
+              <w:t>(</w:t>
+            </w:r>
+            <w:r>
+              <w:rPr>
+                <w:color w:val="000000"/>
+              </w:rPr>
+              <w:t>x</w:t>
+            </w:r>
+            <w:r>
+              <w:rPr>
+                <w:color w:val="080808"/>
+              </w:rPr>
+              <w:t>+</w:t>
+            </w:r>
+            <w:r>
+              <w:rPr>
+                <w:color w:val="1750EB"/>
+              </w:rPr>
+              <w:t>1</w:t>
+            </w:r>
+            <w:r>
+              <w:rPr>
+                <w:color w:val="080808"/>
+              </w:rPr>
+              <w:t>,</w:t>
+            </w:r>
+            <w:r>
+              <w:rPr>
+                <w:color w:val="000000"/>
+              </w:rPr>
+              <w:t>y</w:t>
+            </w:r>
+            <w:r>
+              <w:rPr>
+                <w:color w:val="080808"/>
+              </w:rPr>
+              <w:t>+</w:t>
+            </w:r>
+            <w:r>
+              <w:rPr>
+                <w:color w:val="1750EB"/>
+              </w:rPr>
+              <w:t>1</w:t>
+            </w:r>
+            <w:r>
+              <w:rPr>
+                <w:color w:val="080808"/>
+              </w:rPr>
+              <w:t>,</w:t>
+            </w:r>
+            <w:r>
+              <w:rPr>
+                <w:color w:val="1750EB"/>
+              </w:rPr>
+              <w:t>2</w:t>
+            </w:r>
+            <w:r>
+              <w:rPr>
+                <w:color w:val="008080"/>
+              </w:rPr>
+              <w:t>)</w:t>
+            </w:r>
+            <w:r>
+              <w:rPr>
+                <w:color w:val="080808"/>
+              </w:rPr>
+              <w:t>)/</w:t>
+            </w:r>
+            <w:r>
+              <w:rPr>
+                <w:color w:val="1750EB"/>
+              </w:rPr>
+              <w:t>9</w:t>
+            </w:r>
+            <w:r>
+              <w:rPr>
+                <w:color w:val="080808"/>
+              </w:rPr>
+              <w:t>;</w:t>
+            </w:r>
+            <w:r>
+              <w:rPr>
+                <w:color w:val="080808"/>
+              </w:rPr>
+              <w:br/>
+            </w:r>
+            <w:r>
+              <w:rPr>
+                <w:i/>
+                <w:iCs/>
+                <w:color w:val="8C8C8C"/>
+              </w:rPr>
+              <w:br/>
+              <w:t xml:space="preserve">        </w:t>
+            </w:r>
+            <w:r>
+              <w:rPr>
+                <w:color w:val="080808"/>
+              </w:rPr>
+              <w:t>}</w:t>
+            </w:r>
+            <w:r>
+              <w:rPr>
+                <w:color w:val="080808"/>
+              </w:rPr>
+              <w:br/>
+              <w:t xml:space="preserve">    }</w:t>
+            </w:r>
+            <w:r>
+              <w:rPr>
+                <w:color w:val="080808"/>
+              </w:rPr>
+              <w:br/>
+              <w:t xml:space="preserve">    image</w:t>
+            </w:r>
+            <w:r>
+              <w:rPr>
+                <w:color w:val="008080"/>
+              </w:rPr>
+              <w:t>=</w:t>
+            </w:r>
+            <w:r>
+              <w:rPr>
+                <w:color w:val="000000"/>
+              </w:rPr>
+              <w:t>buffer</w:t>
+            </w:r>
+            <w:r>
+              <w:rPr>
+                <w:color w:val="080808"/>
+              </w:rPr>
+              <w:t>;</w:t>
+            </w:r>
+            <w:r>
+              <w:rPr>
+                <w:color w:val="080808"/>
+              </w:rPr>
+              <w:br/>
+              <w:t>}</w:t>
+            </w:r>
+          </w:p>
+          <w:p>
+            <w:pPr>
+              <w:rPr>
+                <w:rFonts w:ascii="Verdana" w:eastAsia="Verdana" w:hAnsi="Verdana" w:cs="Verdana"/>
+                <w:sz w:val="16"/>
+                <w:szCs w:val="16"/>
+                <w:lang w:val="en-GB"/>
               </w:rPr>
             </w:pPr>
           </w:p>
@@ -15678,6 +18970,7 @@
                 <w:szCs w:val="16"/>
                 <w:lang w:val="en-US"/>
               </w:rPr>
+              <w:lastRenderedPageBreak/>
               <w:t>Analysis of parameters of the noise reduction methods</w:t>
             </w:r>
           </w:p>

</xml_diff>

<commit_message>
Time complexity of the filters
</commit_message>
<xml_diff>
--- a/report_Czapla_Banasiak.docx
+++ b/report_Czapla_Banasiak.docx
@@ -15667,11 +15667,80 @@
           </w:p>
           <w:p>
             <w:pPr>
-              <w:rPr>
-                <w:rFonts w:ascii="Verdana" w:eastAsia="Verdana" w:hAnsi="Verdana" w:cs="Verdana"/>
-                <w:sz w:val="16"/>
-                <w:szCs w:val="16"/>
-                <w:lang w:val="en-US"/>
+              <w:ind w:left="360"/>
+              <w:rPr>
+                <w:rFonts w:ascii="Verdana" w:eastAsia="Verdana" w:hAnsi="Verdana" w:cs="Verdana"/>
+                <w:sz w:val="16"/>
+                <w:szCs w:val="16"/>
+                <w:lang w:val="en-GB"/>
+              </w:rPr>
+            </w:pPr>
+            <w:r>
+              <w:rPr>
+                <w:rFonts w:ascii="Verdana" w:eastAsia="Verdana" w:hAnsi="Verdana" w:cs="Verdana"/>
+                <w:sz w:val="16"/>
+                <w:szCs w:val="16"/>
+                <w:lang w:val="en-GB"/>
+              </w:rPr>
+              <w:t>As the implementation of the algorithm contains t</w:t>
+            </w:r>
+            <w:r>
+              <w:rPr>
+                <w:rFonts w:ascii="Verdana" w:eastAsia="Verdana" w:hAnsi="Verdana" w:cs="Verdana"/>
+                <w:sz w:val="16"/>
+                <w:szCs w:val="16"/>
+                <w:lang w:val="en-GB"/>
+              </w:rPr>
+              <w:t>hree</w:t>
+            </w:r>
+            <w:r>
+              <w:rPr>
+                <w:rFonts w:ascii="Verdana" w:eastAsia="Verdana" w:hAnsi="Verdana" w:cs="Verdana"/>
+                <w:sz w:val="16"/>
+                <w:szCs w:val="16"/>
+                <w:lang w:val="en-GB"/>
+              </w:rPr>
+              <w:t xml:space="preserve"> nested loops the time complexity is </w:t>
+            </w:r>
+            <w:r>
+              <w:rPr>
+                <w:rFonts w:ascii="Verdana" w:eastAsia="Verdana" w:hAnsi="Verdana" w:cs="Verdana"/>
+                <w:color w:val="000000" w:themeColor="text1"/>
+                <w:sz w:val="16"/>
+                <w:szCs w:val="16"/>
+                <w:lang w:val="en-US"/>
+              </w:rPr>
+              <w:t>O(n</w:t>
+            </w:r>
+            <w:r>
+              <w:rPr>
+                <w:rFonts w:ascii="Verdana" w:eastAsia="Verdana" w:hAnsi="Verdana" w:cs="Verdana"/>
+                <w:color w:val="000000" w:themeColor="text1"/>
+                <w:sz w:val="16"/>
+                <w:szCs w:val="16"/>
+                <w:vertAlign w:val="superscript"/>
+                <w:lang w:val="en-US"/>
+              </w:rPr>
+              <w:t>3</w:t>
+            </w:r>
+            <w:r>
+              <w:rPr>
+                <w:rFonts w:ascii="Verdana" w:eastAsia="Verdana" w:hAnsi="Verdana" w:cs="Verdana"/>
+                <w:color w:val="000000" w:themeColor="text1"/>
+                <w:sz w:val="16"/>
+                <w:szCs w:val="16"/>
+                <w:lang w:val="en-US"/>
+              </w:rPr>
+              <w:t>).</w:t>
+            </w:r>
+          </w:p>
+          <w:p>
+            <w:pPr>
+              <w:rPr>
+                <w:rFonts w:ascii="Verdana" w:eastAsia="Verdana" w:hAnsi="Verdana" w:cs="Verdana"/>
+                <w:sz w:val="16"/>
+                <w:szCs w:val="16"/>
+                <w:lang w:val="en-GB"/>
               </w:rPr>
             </w:pPr>
           </w:p>
@@ -16288,6 +16357,7 @@
           <w:p>
             <w:pPr>
               <w:pStyle w:val="ListParagraph"/>
+              <w:spacing w:after="0"/>
               <w:rPr>
                 <w:rFonts w:ascii="Verdana" w:eastAsia="Verdana" w:hAnsi="Verdana" w:cs="Verdana"/>
                 <w:sz w:val="16"/>
@@ -16398,34 +16468,7 @@
                 <w:szCs w:val="16"/>
                 <w:lang w:val="en-US"/>
               </w:rPr>
-              <w:t>arithmetic</w:t>
-            </w:r>
-            <w:r>
-              <w:rPr>
-                <w:rFonts w:ascii="Verdana" w:eastAsia="Verdana" w:hAnsi="Verdana" w:cs="Verdana"/>
-                <w:sz w:val="16"/>
-                <w:szCs w:val="16"/>
-                <w:lang w:val="en-US"/>
-              </w:rPr>
-              <w:t>_me</w:t>
-            </w:r>
-            <w:r>
-              <w:rPr>
-                <w:rFonts w:ascii="Verdana" w:eastAsia="Verdana" w:hAnsi="Verdana" w:cs="Verdana"/>
-                <w:sz w:val="16"/>
-                <w:szCs w:val="16"/>
-                <w:lang w:val="en-US"/>
-              </w:rPr>
-              <w:t>an</w:t>
-            </w:r>
-            <w:r>
-              <w:rPr>
-                <w:rFonts w:ascii="Verdana" w:eastAsia="Verdana" w:hAnsi="Verdana" w:cs="Verdana"/>
-                <w:sz w:val="16"/>
-                <w:szCs w:val="16"/>
-                <w:lang w:val="en-US"/>
-              </w:rPr>
-              <w:t>_filter</w:t>
+              <w:t>arithmetic_mean_filter</w:t>
             </w:r>
             <w:proofErr w:type="spellEnd"/>
           </w:p>
@@ -16459,17 +16502,15 @@
               </w:rPr>
               <w:t xml:space="preserve">Arithmetic mean filter calculates the average value in a set of pixel values. In other words, we sum up all pixel values within the set and divide them by the size of that set. Convolution works by multiplying each coefficient in the kernel that coincides with the pixel value and summing it all up to form output value in the </w:t>
             </w:r>
-            <w:proofErr w:type="spellStart"/>
-            <w:r>
-              <w:rPr>
-                <w:rFonts w:ascii="Verdana" w:eastAsia="Verdana" w:hAnsi="Verdana" w:cs="Verdana"/>
-                <w:sz w:val="16"/>
-                <w:szCs w:val="16"/>
-                <w:lang w:val="en-GB"/>
-              </w:rPr>
-              <w:t>center</w:t>
-            </w:r>
-            <w:proofErr w:type="spellEnd"/>
+            <w:r>
+              <w:rPr>
+                <w:rFonts w:ascii="Verdana" w:eastAsia="Verdana" w:hAnsi="Verdana" w:cs="Verdana"/>
+                <w:sz w:val="16"/>
+                <w:szCs w:val="16"/>
+                <w:lang w:val="en-GB"/>
+              </w:rPr>
+              <w:t>centre</w:t>
+            </w:r>
             <w:r>
               <w:rPr>
                 <w:rFonts w:ascii="Verdana" w:eastAsia="Verdana" w:hAnsi="Verdana" w:cs="Verdana"/>
@@ -16496,11 +16537,88 @@
                 <w:lang w:val="en-GB"/>
               </w:rPr>
               <w:t>2</w:t>
+            </w:r>
+            <w:r>
+              <w:rPr>
+                <w:rFonts w:ascii="Verdana" w:eastAsia="Verdana" w:hAnsi="Verdana" w:cs="Verdana"/>
+                <w:sz w:val="16"/>
+                <w:szCs w:val="16"/>
+                <w:lang w:val="en-GB"/>
+              </w:rPr>
+              <w:t xml:space="preserve">. As </w:t>
+            </w:r>
+            <w:r>
+              <w:rPr>
+                <w:rFonts w:ascii="Verdana" w:eastAsia="Verdana" w:hAnsi="Verdana" w:cs="Verdana"/>
+                <w:sz w:val="16"/>
+                <w:szCs w:val="16"/>
+                <w:lang w:val="en-GB"/>
+              </w:rPr>
+              <w:t xml:space="preserve">the </w:t>
+            </w:r>
+            <w:r>
+              <w:rPr>
+                <w:rFonts w:ascii="Verdana" w:eastAsia="Verdana" w:hAnsi="Verdana" w:cs="Verdana"/>
+                <w:sz w:val="16"/>
+                <w:szCs w:val="16"/>
+                <w:lang w:val="en-GB"/>
+              </w:rPr>
+              <w:t>implementation</w:t>
+            </w:r>
+            <w:r>
+              <w:rPr>
+                <w:rFonts w:ascii="Verdana" w:eastAsia="Verdana" w:hAnsi="Verdana" w:cs="Verdana"/>
+                <w:sz w:val="16"/>
+                <w:szCs w:val="16"/>
+                <w:lang w:val="en-GB"/>
+              </w:rPr>
+              <w:t xml:space="preserve"> of the algorithm contains </w:t>
+            </w:r>
+            <w:r>
+              <w:rPr>
+                <w:rFonts w:ascii="Verdana" w:eastAsia="Verdana" w:hAnsi="Verdana" w:cs="Verdana"/>
+                <w:sz w:val="16"/>
+                <w:szCs w:val="16"/>
+                <w:lang w:val="en-GB"/>
+              </w:rPr>
+              <w:t xml:space="preserve">two nested loops the time complexity is </w:t>
+            </w:r>
+            <w:r>
+              <w:rPr>
+                <w:rFonts w:ascii="Verdana" w:eastAsia="Verdana" w:hAnsi="Verdana" w:cs="Verdana"/>
+                <w:color w:val="000000" w:themeColor="text1"/>
+                <w:sz w:val="16"/>
+                <w:szCs w:val="16"/>
+                <w:lang w:val="en-US"/>
+              </w:rPr>
+              <w:t>O(n</w:t>
+            </w:r>
+            <w:r>
+              <w:rPr>
+                <w:rFonts w:ascii="Verdana" w:eastAsia="Verdana" w:hAnsi="Verdana" w:cs="Verdana"/>
+                <w:color w:val="000000" w:themeColor="text1"/>
+                <w:sz w:val="16"/>
+                <w:szCs w:val="16"/>
+                <w:vertAlign w:val="superscript"/>
+                <w:lang w:val="en-US"/>
+              </w:rPr>
+              <w:t>2</w:t>
+            </w:r>
+            <w:r>
+              <w:rPr>
+                <w:rFonts w:ascii="Verdana" w:eastAsia="Verdana" w:hAnsi="Verdana" w:cs="Verdana"/>
+                <w:color w:val="000000" w:themeColor="text1"/>
+                <w:sz w:val="16"/>
+                <w:szCs w:val="16"/>
+                <w:lang w:val="en-US"/>
+              </w:rPr>
+              <w:t>).</w:t>
             </w:r>
           </w:p>
           <w:p>
             <w:pPr>
               <w:pStyle w:val="ListParagraph"/>
+              <w:spacing w:after="0"/>
               <w:rPr>
                 <w:rFonts w:ascii="Verdana" w:eastAsia="Verdana" w:hAnsi="Verdana" w:cs="Verdana"/>
                 <w:sz w:val="16"/>
@@ -16626,6 +16744,7 @@
               <w:rPr>
                 <w:color w:val="0033B3"/>
               </w:rPr>
+              <w:lastRenderedPageBreak/>
               <w:t xml:space="preserve">void </w:t>
             </w:r>
             <w:proofErr w:type="spellStart"/>
@@ -16731,12 +16850,6 @@
                 <w:color w:val="080808"/>
               </w:rPr>
               <w:br/>
-            </w:r>
-            <w:r>
-              <w:rPr>
-                <w:color w:val="080808"/>
-              </w:rPr>
-              <w:lastRenderedPageBreak/>
               <w:t xml:space="preserve">    </w:t>
             </w:r>
             <w:r>

</xml_diff>

<commit_message>
Description of adaptive median filter
</commit_message>
<xml_diff>
--- a/report_Czapla_Banasiak.docx
+++ b/report_Czapla_Banasiak.docx
@@ -15667,6 +15667,17 @@
           </w:p>
           <w:p>
             <w:pPr>
+              <w:pStyle w:val="ListParagraph"/>
+              <w:rPr>
+                <w:rFonts w:ascii="Verdana" w:eastAsia="Verdana" w:hAnsi="Verdana" w:cs="Verdana"/>
+                <w:sz w:val="16"/>
+                <w:szCs w:val="16"/>
+                <w:lang w:val="en-US"/>
+              </w:rPr>
+            </w:pPr>
+          </w:p>
+          <w:p>
+            <w:pPr>
               <w:ind w:left="360"/>
               <w:rPr>
                 <w:rFonts w:ascii="Verdana" w:eastAsia="Verdana" w:hAnsi="Verdana" w:cs="Verdana"/>
@@ -15682,25 +15693,52 @@
                 <w:szCs w:val="16"/>
                 <w:lang w:val="en-GB"/>
               </w:rPr>
-              <w:t>As the implementation of the algorithm contains t</w:t>
-            </w:r>
-            <w:r>
-              <w:rPr>
-                <w:rFonts w:ascii="Verdana" w:eastAsia="Verdana" w:hAnsi="Verdana" w:cs="Verdana"/>
-                <w:sz w:val="16"/>
-                <w:szCs w:val="16"/>
-                <w:lang w:val="en-GB"/>
-              </w:rPr>
-              <w:t>hree</w:t>
-            </w:r>
-            <w:r>
-              <w:rPr>
-                <w:rFonts w:ascii="Verdana" w:eastAsia="Verdana" w:hAnsi="Verdana" w:cs="Verdana"/>
-                <w:sz w:val="16"/>
-                <w:szCs w:val="16"/>
-                <w:lang w:val="en-GB"/>
-              </w:rPr>
-              <w:t xml:space="preserve"> nested loops the time complexity is </w:t>
+              <w:t>An adaptive median filter performs spatial processing to reduce noise in an image. The filter compares each pixel in the image to the surrounding pixels</w:t>
+            </w:r>
+            <w:r>
+              <w:rPr>
+                <w:rFonts w:ascii="Verdana" w:eastAsia="Verdana" w:hAnsi="Verdana" w:cs="Verdana"/>
+                <w:sz w:val="16"/>
+                <w:szCs w:val="16"/>
+                <w:lang w:val="en-GB"/>
+              </w:rPr>
+              <w:t>, when</w:t>
+            </w:r>
+            <w:r>
+              <w:rPr>
+                <w:rFonts w:ascii="Verdana" w:eastAsia="Verdana" w:hAnsi="Verdana" w:cs="Verdana"/>
+                <w:sz w:val="16"/>
+                <w:szCs w:val="16"/>
+                <w:lang w:val="en-GB"/>
+              </w:rPr>
+              <w:t xml:space="preserve"> one of the pixel values differ significantly from the majority of the surrounding pixels, the pixel is treated as noise. The filtering algorithm then replaces the noise pixel by the median values of the surrounding pixels</w:t>
+            </w:r>
+            <w:r>
+              <w:rPr>
+                <w:rFonts w:ascii="Verdana" w:eastAsia="Verdana" w:hAnsi="Verdana" w:cs="Verdana"/>
+                <w:sz w:val="16"/>
+                <w:szCs w:val="16"/>
+                <w:lang w:val="en-GB"/>
+              </w:rPr>
+              <w:t>(result shown on Figure nr.10)</w:t>
+            </w:r>
+            <w:r>
+              <w:rPr>
+                <w:rFonts w:ascii="Verdana" w:eastAsia="Verdana" w:hAnsi="Verdana" w:cs="Verdana"/>
+                <w:sz w:val="16"/>
+                <w:szCs w:val="16"/>
+                <w:lang w:val="en-GB"/>
+              </w:rPr>
+              <w:t xml:space="preserve">. This process repeats until all noise pixels in the image are removed. </w:t>
+            </w:r>
+            <w:r>
+              <w:rPr>
+                <w:rFonts w:ascii="Verdana" w:eastAsia="Verdana" w:hAnsi="Verdana" w:cs="Verdana"/>
+                <w:sz w:val="16"/>
+                <w:szCs w:val="16"/>
+                <w:lang w:val="en-GB"/>
+              </w:rPr>
+              <w:t xml:space="preserve">As the implementation of the algorithm contains three nested loops the time complexity is </w:t>
             </w:r>
             <w:r>
               <w:rPr>
@@ -16630,6 +16668,7 @@
               <w:rPr>
                 <w:noProof/>
               </w:rPr>
+              <w:lastRenderedPageBreak/>
               <w:drawing>
                 <wp:inline distT="0" distB="0" distL="0" distR="0" wp14:anchorId="3E038461" wp14:editId="79172F78">
                   <wp:extent cx="1782445" cy="468630"/>
@@ -16744,7 +16783,6 @@
               <w:rPr>
                 <w:color w:val="0033B3"/>
               </w:rPr>
-              <w:lastRenderedPageBreak/>
               <w:t xml:space="preserve">void </w:t>
             </w:r>
             <w:proofErr w:type="spellStart"/>
@@ -19330,6 +19368,7 @@
                 <w:szCs w:val="16"/>
                 <w:lang w:val="en-US"/>
               </w:rPr>
+              <w:lastRenderedPageBreak/>
               <w:t xml:space="preserve"> </w:t>
             </w:r>
           </w:p>

</xml_diff>

<commit_message>
Some of the conclusion
</commit_message>
<xml_diff>
--- a/report_Czapla_Banasiak.docx
+++ b/report_Czapla_Banasiak.docx
@@ -206,31 +206,7 @@
                 <w:szCs w:val="16"/>
                 <w:lang w:val="en-US"/>
               </w:rPr>
-              <w:t xml:space="preserve">Full name : Piotr </w:t>
-            </w:r>
-            <w:proofErr w:type="spellStart"/>
-            <w:r>
-              <w:rPr>
-                <w:rFonts w:ascii="Verdana" w:eastAsia="Verdana" w:hAnsi="Verdana" w:cs="Verdana"/>
-                <w:b/>
-                <w:bCs/>
-                <w:sz w:val="16"/>
-                <w:szCs w:val="16"/>
-                <w:lang w:val="en-US"/>
-              </w:rPr>
-              <w:t>Czapla</w:t>
-            </w:r>
-            <w:proofErr w:type="spellEnd"/>
-            <w:r>
-              <w:rPr>
-                <w:rFonts w:ascii="Verdana" w:eastAsia="Verdana" w:hAnsi="Verdana" w:cs="Verdana"/>
-                <w:b/>
-                <w:bCs/>
-                <w:sz w:val="16"/>
-                <w:szCs w:val="16"/>
-                <w:lang w:val="en-US"/>
-              </w:rPr>
-              <w:t xml:space="preserve"> 234751</w:t>
+              <w:t>Full name : Piotr Czapla 234751</w:t>
             </w:r>
           </w:p>
           <w:p>
@@ -368,27 +344,7 @@
                 <w:szCs w:val="16"/>
                 <w:lang w:val="en-US"/>
               </w:rPr>
-              <w:t xml:space="preserve">the </w:t>
-            </w:r>
-            <w:proofErr w:type="spellStart"/>
-            <w:r>
-              <w:rPr>
-                <w:rFonts w:ascii="Verdana" w:eastAsia="Verdana" w:hAnsi="Verdana" w:cs="Verdana"/>
-                <w:sz w:val="16"/>
-                <w:szCs w:val="16"/>
-                <w:lang w:val="en-US"/>
-              </w:rPr>
-              <w:t>CImg</w:t>
-            </w:r>
-            <w:proofErr w:type="spellEnd"/>
-            <w:r>
-              <w:rPr>
-                <w:rFonts w:ascii="Verdana" w:eastAsia="Verdana" w:hAnsi="Verdana" w:cs="Verdana"/>
-                <w:sz w:val="16"/>
-                <w:szCs w:val="16"/>
-                <w:lang w:val="en-US"/>
-              </w:rPr>
-              <w:t xml:space="preserve"> Library which is a small and open-source C++ library for image processing and thanks to that we were able to </w:t>
+              <w:t xml:space="preserve">the CImg Library which is a small and open-source C++ library for image processing and thanks to that we were able to </w:t>
             </w:r>
             <w:r>
               <w:rPr>
@@ -480,27 +436,7 @@
                 <w:szCs w:val="16"/>
                 <w:lang w:val="en-US"/>
               </w:rPr>
-              <w:t xml:space="preserve">is a C++ command line arguments parser that supports the same set of options as GNU's </w:t>
-            </w:r>
-            <w:proofErr w:type="spellStart"/>
-            <w:r>
-              <w:rPr>
-                <w:rFonts w:ascii="Verdana" w:eastAsia="Verdana" w:hAnsi="Verdana" w:cs="Verdana"/>
-                <w:sz w:val="16"/>
-                <w:szCs w:val="16"/>
-                <w:lang w:val="en-US"/>
-              </w:rPr>
-              <w:t>getopt</w:t>
-            </w:r>
-            <w:proofErr w:type="spellEnd"/>
-            <w:r>
-              <w:rPr>
-                <w:rFonts w:ascii="Verdana" w:eastAsia="Verdana" w:hAnsi="Verdana" w:cs="Verdana"/>
-                <w:sz w:val="16"/>
-                <w:szCs w:val="16"/>
-                <w:lang w:val="en-US"/>
-              </w:rPr>
-              <w:t xml:space="preserve"> and thus closely follows the POSIX guidelines for the command-line options of a program.</w:t>
+              <w:t>is a C++ command line arguments parser that supports the same set of options as GNU's getopt and thus closely follows the POSIX guidelines for the command-line options of a program.</w:t>
             </w:r>
             <w:r>
               <w:rPr>
@@ -918,29 +854,7 @@
                 <w:szCs w:val="16"/>
                 <w:lang w:val="en-US"/>
               </w:rPr>
-              <w:t xml:space="preserve"> created the function called </w:t>
-            </w:r>
-            <w:proofErr w:type="spellStart"/>
-            <w:r>
-              <w:rPr>
-                <w:rFonts w:ascii="Verdana" w:eastAsia="Verdana" w:hAnsi="Verdana" w:cs="Verdana"/>
-                <w:color w:val="000000" w:themeColor="text1"/>
-                <w:sz w:val="16"/>
-                <w:szCs w:val="16"/>
-                <w:lang w:val="en-US"/>
-              </w:rPr>
-              <w:t>brightness_modification</w:t>
-            </w:r>
-            <w:proofErr w:type="spellEnd"/>
-            <w:r>
-              <w:rPr>
-                <w:rFonts w:ascii="Verdana" w:eastAsia="Verdana" w:hAnsi="Verdana" w:cs="Verdana"/>
-                <w:color w:val="000000" w:themeColor="text1"/>
-                <w:sz w:val="16"/>
-                <w:szCs w:val="16"/>
-                <w:lang w:val="en-US"/>
-              </w:rPr>
-              <w:t xml:space="preserve"> which</w:t>
+              <w:t xml:space="preserve"> created the function called brightness_modification which</w:t>
             </w:r>
             <w:r>
               <w:rPr>
@@ -1204,7 +1118,6 @@
               </w:rPr>
               <w:t xml:space="preserve">void </w:t>
             </w:r>
-            <w:proofErr w:type="spellStart"/>
             <w:r>
               <w:rPr>
                 <w:rFonts w:ascii="Courier New" w:eastAsia="Times New Roman" w:hAnsi="Courier New" w:cs="Courier New"/>
@@ -1215,7 +1128,6 @@
               </w:rPr>
               <w:t>brightness_modification</w:t>
             </w:r>
-            <w:proofErr w:type="spellEnd"/>
             <w:r>
               <w:rPr>
                 <w:rFonts w:ascii="Courier New" w:eastAsia="Times New Roman" w:hAnsi="Courier New" w:cs="Courier New"/>
@@ -1257,7 +1169,6 @@
               <w:br/>
               <w:t xml:space="preserve">    </w:t>
             </w:r>
-            <w:proofErr w:type="spellStart"/>
             <w:r>
               <w:rPr>
                 <w:rFonts w:ascii="Courier New" w:eastAsia="Times New Roman" w:hAnsi="Courier New" w:cs="Courier New"/>
@@ -1268,7 +1179,6 @@
               </w:rPr>
               <w:t>CImg</w:t>
             </w:r>
-            <w:proofErr w:type="spellEnd"/>
             <w:r>
               <w:rPr>
                 <w:rFonts w:ascii="Courier New" w:eastAsia="Times New Roman" w:hAnsi="Courier New" w:cs="Courier New"/>
@@ -1564,7 +1474,6 @@
               </w:rPr>
               <w:t xml:space="preserve">&lt; </w:t>
             </w:r>
-            <w:proofErr w:type="spellStart"/>
             <w:r>
               <w:rPr>
                 <w:rFonts w:ascii="Courier New" w:eastAsia="Times New Roman" w:hAnsi="Courier New" w:cs="Courier New"/>
@@ -1583,18 +1492,7 @@
                 <w:szCs w:val="20"/>
                 <w:lang w:val="en-GB" w:eastAsia="en-GB"/>
               </w:rPr>
-              <w:t>.width</w:t>
-            </w:r>
-            <w:proofErr w:type="spellEnd"/>
-            <w:r>
-              <w:rPr>
-                <w:rFonts w:ascii="Courier New" w:eastAsia="Times New Roman" w:hAnsi="Courier New" w:cs="Courier New"/>
-                <w:color w:val="080808"/>
-                <w:sz w:val="20"/>
-                <w:szCs w:val="20"/>
-                <w:lang w:val="en-GB" w:eastAsia="en-GB"/>
-              </w:rPr>
-              <w:t xml:space="preserve">(); </w:t>
+              <w:t xml:space="preserve">.width(); </w:t>
             </w:r>
             <w:r>
               <w:rPr>
@@ -1728,7 +1626,6 @@
               </w:rPr>
               <w:t xml:space="preserve">&lt; </w:t>
             </w:r>
-            <w:proofErr w:type="spellStart"/>
             <w:r>
               <w:rPr>
                 <w:rFonts w:ascii="Courier New" w:eastAsia="Times New Roman" w:hAnsi="Courier New" w:cs="Courier New"/>
@@ -1747,18 +1644,7 @@
                 <w:szCs w:val="20"/>
                 <w:lang w:val="en-GB" w:eastAsia="en-GB"/>
               </w:rPr>
-              <w:t>.height</w:t>
-            </w:r>
-            <w:proofErr w:type="spellEnd"/>
-            <w:r>
-              <w:rPr>
-                <w:rFonts w:ascii="Courier New" w:eastAsia="Times New Roman" w:hAnsi="Courier New" w:cs="Courier New"/>
-                <w:color w:val="080808"/>
-                <w:sz w:val="20"/>
-                <w:szCs w:val="20"/>
-                <w:lang w:val="en-GB" w:eastAsia="en-GB"/>
-              </w:rPr>
-              <w:t xml:space="preserve">(); </w:t>
+              <w:t xml:space="preserve">.height(); </w:t>
             </w:r>
             <w:r>
               <w:rPr>
@@ -1812,27 +1698,15 @@
               </w:rPr>
               <w:t xml:space="preserve">float </w:t>
             </w:r>
-            <w:proofErr w:type="spellStart"/>
-            <w:r>
-              <w:rPr>
-                <w:rFonts w:ascii="Courier New" w:eastAsia="Times New Roman" w:hAnsi="Courier New" w:cs="Courier New"/>
-                <w:color w:val="000000"/>
-                <w:sz w:val="20"/>
-                <w:szCs w:val="20"/>
-                <w:lang w:val="en-GB" w:eastAsia="en-GB"/>
-              </w:rPr>
-              <w:t>valR</w:t>
-            </w:r>
-            <w:proofErr w:type="spellEnd"/>
-            <w:r>
-              <w:rPr>
-                <w:rFonts w:ascii="Courier New" w:eastAsia="Times New Roman" w:hAnsi="Courier New" w:cs="Courier New"/>
-                <w:color w:val="000000"/>
-                <w:sz w:val="20"/>
-                <w:szCs w:val="20"/>
-                <w:lang w:val="en-GB" w:eastAsia="en-GB"/>
-              </w:rPr>
-              <w:t xml:space="preserve"> </w:t>
+            <w:r>
+              <w:rPr>
+                <w:rFonts w:ascii="Courier New" w:eastAsia="Times New Roman" w:hAnsi="Courier New" w:cs="Courier New"/>
+                <w:color w:val="000000"/>
+                <w:sz w:val="20"/>
+                <w:szCs w:val="20"/>
+                <w:lang w:val="en-GB" w:eastAsia="en-GB"/>
+              </w:rPr>
+              <w:t xml:space="preserve">valR </w:t>
             </w:r>
             <w:r>
               <w:rPr>
@@ -1955,27 +1829,15 @@
               </w:rPr>
               <w:t xml:space="preserve">float </w:t>
             </w:r>
-            <w:proofErr w:type="spellStart"/>
-            <w:r>
-              <w:rPr>
-                <w:rFonts w:ascii="Courier New" w:eastAsia="Times New Roman" w:hAnsi="Courier New" w:cs="Courier New"/>
-                <w:color w:val="000000"/>
-                <w:sz w:val="20"/>
-                <w:szCs w:val="20"/>
-                <w:lang w:val="en-GB" w:eastAsia="en-GB"/>
-              </w:rPr>
-              <w:t>valG</w:t>
-            </w:r>
-            <w:proofErr w:type="spellEnd"/>
-            <w:r>
-              <w:rPr>
-                <w:rFonts w:ascii="Courier New" w:eastAsia="Times New Roman" w:hAnsi="Courier New" w:cs="Courier New"/>
-                <w:color w:val="000000"/>
-                <w:sz w:val="20"/>
-                <w:szCs w:val="20"/>
-                <w:lang w:val="en-GB" w:eastAsia="en-GB"/>
-              </w:rPr>
-              <w:t xml:space="preserve"> </w:t>
+            <w:r>
+              <w:rPr>
+                <w:rFonts w:ascii="Courier New" w:eastAsia="Times New Roman" w:hAnsi="Courier New" w:cs="Courier New"/>
+                <w:color w:val="000000"/>
+                <w:sz w:val="20"/>
+                <w:szCs w:val="20"/>
+                <w:lang w:val="en-GB" w:eastAsia="en-GB"/>
+              </w:rPr>
+              <w:t xml:space="preserve">valG </w:t>
             </w:r>
             <w:r>
               <w:rPr>
@@ -2098,27 +1960,15 @@
               </w:rPr>
               <w:t xml:space="preserve">float </w:t>
             </w:r>
-            <w:proofErr w:type="spellStart"/>
-            <w:r>
-              <w:rPr>
-                <w:rFonts w:ascii="Courier New" w:eastAsia="Times New Roman" w:hAnsi="Courier New" w:cs="Courier New"/>
-                <w:color w:val="000000"/>
-                <w:sz w:val="20"/>
-                <w:szCs w:val="20"/>
-                <w:lang w:val="en-GB" w:eastAsia="en-GB"/>
-              </w:rPr>
-              <w:t>valB</w:t>
-            </w:r>
-            <w:proofErr w:type="spellEnd"/>
-            <w:r>
-              <w:rPr>
-                <w:rFonts w:ascii="Courier New" w:eastAsia="Times New Roman" w:hAnsi="Courier New" w:cs="Courier New"/>
-                <w:color w:val="000000"/>
-                <w:sz w:val="20"/>
-                <w:szCs w:val="20"/>
-                <w:lang w:val="en-GB" w:eastAsia="en-GB"/>
-              </w:rPr>
-              <w:t xml:space="preserve"> </w:t>
+            <w:r>
+              <w:rPr>
+                <w:rFonts w:ascii="Courier New" w:eastAsia="Times New Roman" w:hAnsi="Courier New" w:cs="Courier New"/>
+                <w:color w:val="000000"/>
+                <w:sz w:val="20"/>
+                <w:szCs w:val="20"/>
+                <w:lang w:val="en-GB" w:eastAsia="en-GB"/>
+              </w:rPr>
+              <w:t xml:space="preserve">valB </w:t>
             </w:r>
             <w:r>
               <w:rPr>
@@ -2261,7 +2111,136 @@
               </w:rPr>
               <w:t>(</w:t>
             </w:r>
-            <w:proofErr w:type="spellStart"/>
+            <w:r>
+              <w:rPr>
+                <w:rFonts w:ascii="Courier New" w:eastAsia="Times New Roman" w:hAnsi="Courier New" w:cs="Courier New"/>
+                <w:color w:val="000000"/>
+                <w:sz w:val="20"/>
+                <w:szCs w:val="20"/>
+                <w:lang w:val="en-GB" w:eastAsia="en-GB"/>
+              </w:rPr>
+              <w:t xml:space="preserve">valR </w:t>
+            </w:r>
+            <w:r>
+              <w:rPr>
+                <w:rFonts w:ascii="Courier New" w:eastAsia="Times New Roman" w:hAnsi="Courier New" w:cs="Courier New"/>
+                <w:color w:val="080808"/>
+                <w:sz w:val="20"/>
+                <w:szCs w:val="20"/>
+                <w:lang w:val="en-GB" w:eastAsia="en-GB"/>
+              </w:rPr>
+              <w:t xml:space="preserve">&lt;= </w:t>
+            </w:r>
+            <w:r>
+              <w:rPr>
+                <w:rFonts w:ascii="Courier New" w:eastAsia="Times New Roman" w:hAnsi="Courier New" w:cs="Courier New"/>
+                <w:color w:val="1750EB"/>
+                <w:sz w:val="20"/>
+                <w:szCs w:val="20"/>
+                <w:lang w:val="en-GB" w:eastAsia="en-GB"/>
+              </w:rPr>
+              <w:t>255</w:t>
+            </w:r>
+            <w:r>
+              <w:rPr>
+                <w:rFonts w:ascii="Courier New" w:eastAsia="Times New Roman" w:hAnsi="Courier New" w:cs="Courier New"/>
+                <w:color w:val="080808"/>
+                <w:sz w:val="20"/>
+                <w:szCs w:val="20"/>
+                <w:lang w:val="en-GB" w:eastAsia="en-GB"/>
+              </w:rPr>
+              <w:t xml:space="preserve">) </w:t>
+            </w:r>
+            <w:r>
+              <w:rPr>
+                <w:rFonts w:ascii="Courier New" w:eastAsia="Times New Roman" w:hAnsi="Courier New" w:cs="Courier New"/>
+                <w:color w:val="000000"/>
+                <w:sz w:val="20"/>
+                <w:szCs w:val="20"/>
+                <w:lang w:val="en-GB" w:eastAsia="en-GB"/>
+              </w:rPr>
+              <w:t>image</w:t>
+            </w:r>
+            <w:r>
+              <w:rPr>
+                <w:rFonts w:ascii="Courier New" w:eastAsia="Times New Roman" w:hAnsi="Courier New" w:cs="Courier New"/>
+                <w:color w:val="008080"/>
+                <w:sz w:val="20"/>
+                <w:szCs w:val="20"/>
+                <w:lang w:val="en-GB" w:eastAsia="en-GB"/>
+              </w:rPr>
+              <w:t>(</w:t>
+            </w:r>
+            <w:r>
+              <w:rPr>
+                <w:rFonts w:ascii="Courier New" w:eastAsia="Times New Roman" w:hAnsi="Courier New" w:cs="Courier New"/>
+                <w:color w:val="000000"/>
+                <w:sz w:val="20"/>
+                <w:szCs w:val="20"/>
+                <w:lang w:val="en-GB" w:eastAsia="en-GB"/>
+              </w:rPr>
+              <w:t>x</w:t>
+            </w:r>
+            <w:r>
+              <w:rPr>
+                <w:rFonts w:ascii="Courier New" w:eastAsia="Times New Roman" w:hAnsi="Courier New" w:cs="Courier New"/>
+                <w:color w:val="080808"/>
+                <w:sz w:val="20"/>
+                <w:szCs w:val="20"/>
+                <w:lang w:val="en-GB" w:eastAsia="en-GB"/>
+              </w:rPr>
+              <w:t xml:space="preserve">, </w:t>
+            </w:r>
+            <w:r>
+              <w:rPr>
+                <w:rFonts w:ascii="Courier New" w:eastAsia="Times New Roman" w:hAnsi="Courier New" w:cs="Courier New"/>
+                <w:color w:val="000000"/>
+                <w:sz w:val="20"/>
+                <w:szCs w:val="20"/>
+                <w:lang w:val="en-GB" w:eastAsia="en-GB"/>
+              </w:rPr>
+              <w:t>y</w:t>
+            </w:r>
+            <w:r>
+              <w:rPr>
+                <w:rFonts w:ascii="Courier New" w:eastAsia="Times New Roman" w:hAnsi="Courier New" w:cs="Courier New"/>
+                <w:color w:val="080808"/>
+                <w:sz w:val="20"/>
+                <w:szCs w:val="20"/>
+                <w:lang w:val="en-GB" w:eastAsia="en-GB"/>
+              </w:rPr>
+              <w:t>,</w:t>
+            </w:r>
+            <w:r>
+              <w:rPr>
+                <w:rFonts w:ascii="Courier New" w:eastAsia="Times New Roman" w:hAnsi="Courier New" w:cs="Courier New"/>
+                <w:color w:val="1750EB"/>
+                <w:sz w:val="20"/>
+                <w:szCs w:val="20"/>
+                <w:lang w:val="en-GB" w:eastAsia="en-GB"/>
+              </w:rPr>
+              <w:t>0</w:t>
+            </w:r>
+            <w:r>
+              <w:rPr>
+                <w:rFonts w:ascii="Courier New" w:eastAsia="Times New Roman" w:hAnsi="Courier New" w:cs="Courier New"/>
+                <w:color w:val="008080"/>
+                <w:sz w:val="20"/>
+                <w:szCs w:val="20"/>
+                <w:lang w:val="en-GB" w:eastAsia="en-GB"/>
+              </w:rPr>
+              <w:t xml:space="preserve">) </w:t>
+            </w:r>
+            <w:r>
+              <w:rPr>
+                <w:rFonts w:ascii="Courier New" w:eastAsia="Times New Roman" w:hAnsi="Courier New" w:cs="Courier New"/>
+                <w:color w:val="080808"/>
+                <w:sz w:val="20"/>
+                <w:szCs w:val="20"/>
+                <w:lang w:val="en-GB" w:eastAsia="en-GB"/>
+              </w:rPr>
+              <w:t xml:space="preserve">= </w:t>
+            </w:r>
             <w:r>
               <w:rPr>
                 <w:rFonts w:ascii="Courier New" w:eastAsia="Times New Roman" w:hAnsi="Courier New" w:cs="Courier New"/>
@@ -2272,149 +2251,6 @@
               </w:rPr>
               <w:t>valR</w:t>
             </w:r>
-            <w:proofErr w:type="spellEnd"/>
-            <w:r>
-              <w:rPr>
-                <w:rFonts w:ascii="Courier New" w:eastAsia="Times New Roman" w:hAnsi="Courier New" w:cs="Courier New"/>
-                <w:color w:val="000000"/>
-                <w:sz w:val="20"/>
-                <w:szCs w:val="20"/>
-                <w:lang w:val="en-GB" w:eastAsia="en-GB"/>
-              </w:rPr>
-              <w:t xml:space="preserve"> </w:t>
-            </w:r>
-            <w:r>
-              <w:rPr>
-                <w:rFonts w:ascii="Courier New" w:eastAsia="Times New Roman" w:hAnsi="Courier New" w:cs="Courier New"/>
-                <w:color w:val="080808"/>
-                <w:sz w:val="20"/>
-                <w:szCs w:val="20"/>
-                <w:lang w:val="en-GB" w:eastAsia="en-GB"/>
-              </w:rPr>
-              <w:t xml:space="preserve">&lt;= </w:t>
-            </w:r>
-            <w:r>
-              <w:rPr>
-                <w:rFonts w:ascii="Courier New" w:eastAsia="Times New Roman" w:hAnsi="Courier New" w:cs="Courier New"/>
-                <w:color w:val="1750EB"/>
-                <w:sz w:val="20"/>
-                <w:szCs w:val="20"/>
-                <w:lang w:val="en-GB" w:eastAsia="en-GB"/>
-              </w:rPr>
-              <w:t>255</w:t>
-            </w:r>
-            <w:r>
-              <w:rPr>
-                <w:rFonts w:ascii="Courier New" w:eastAsia="Times New Roman" w:hAnsi="Courier New" w:cs="Courier New"/>
-                <w:color w:val="080808"/>
-                <w:sz w:val="20"/>
-                <w:szCs w:val="20"/>
-                <w:lang w:val="en-GB" w:eastAsia="en-GB"/>
-              </w:rPr>
-              <w:t xml:space="preserve">) </w:t>
-            </w:r>
-            <w:r>
-              <w:rPr>
-                <w:rFonts w:ascii="Courier New" w:eastAsia="Times New Roman" w:hAnsi="Courier New" w:cs="Courier New"/>
-                <w:color w:val="000000"/>
-                <w:sz w:val="20"/>
-                <w:szCs w:val="20"/>
-                <w:lang w:val="en-GB" w:eastAsia="en-GB"/>
-              </w:rPr>
-              <w:t>image</w:t>
-            </w:r>
-            <w:r>
-              <w:rPr>
-                <w:rFonts w:ascii="Courier New" w:eastAsia="Times New Roman" w:hAnsi="Courier New" w:cs="Courier New"/>
-                <w:color w:val="008080"/>
-                <w:sz w:val="20"/>
-                <w:szCs w:val="20"/>
-                <w:lang w:val="en-GB" w:eastAsia="en-GB"/>
-              </w:rPr>
-              <w:t>(</w:t>
-            </w:r>
-            <w:r>
-              <w:rPr>
-                <w:rFonts w:ascii="Courier New" w:eastAsia="Times New Roman" w:hAnsi="Courier New" w:cs="Courier New"/>
-                <w:color w:val="000000"/>
-                <w:sz w:val="20"/>
-                <w:szCs w:val="20"/>
-                <w:lang w:val="en-GB" w:eastAsia="en-GB"/>
-              </w:rPr>
-              <w:t>x</w:t>
-            </w:r>
-            <w:r>
-              <w:rPr>
-                <w:rFonts w:ascii="Courier New" w:eastAsia="Times New Roman" w:hAnsi="Courier New" w:cs="Courier New"/>
-                <w:color w:val="080808"/>
-                <w:sz w:val="20"/>
-                <w:szCs w:val="20"/>
-                <w:lang w:val="en-GB" w:eastAsia="en-GB"/>
-              </w:rPr>
-              <w:t xml:space="preserve">, </w:t>
-            </w:r>
-            <w:r>
-              <w:rPr>
-                <w:rFonts w:ascii="Courier New" w:eastAsia="Times New Roman" w:hAnsi="Courier New" w:cs="Courier New"/>
-                <w:color w:val="000000"/>
-                <w:sz w:val="20"/>
-                <w:szCs w:val="20"/>
-                <w:lang w:val="en-GB" w:eastAsia="en-GB"/>
-              </w:rPr>
-              <w:t>y</w:t>
-            </w:r>
-            <w:r>
-              <w:rPr>
-                <w:rFonts w:ascii="Courier New" w:eastAsia="Times New Roman" w:hAnsi="Courier New" w:cs="Courier New"/>
-                <w:color w:val="080808"/>
-                <w:sz w:val="20"/>
-                <w:szCs w:val="20"/>
-                <w:lang w:val="en-GB" w:eastAsia="en-GB"/>
-              </w:rPr>
-              <w:t>,</w:t>
-            </w:r>
-            <w:r>
-              <w:rPr>
-                <w:rFonts w:ascii="Courier New" w:eastAsia="Times New Roman" w:hAnsi="Courier New" w:cs="Courier New"/>
-                <w:color w:val="1750EB"/>
-                <w:sz w:val="20"/>
-                <w:szCs w:val="20"/>
-                <w:lang w:val="en-GB" w:eastAsia="en-GB"/>
-              </w:rPr>
-              <w:t>0</w:t>
-            </w:r>
-            <w:r>
-              <w:rPr>
-                <w:rFonts w:ascii="Courier New" w:eastAsia="Times New Roman" w:hAnsi="Courier New" w:cs="Courier New"/>
-                <w:color w:val="008080"/>
-                <w:sz w:val="20"/>
-                <w:szCs w:val="20"/>
-                <w:lang w:val="en-GB" w:eastAsia="en-GB"/>
-              </w:rPr>
-              <w:t xml:space="preserve">) </w:t>
-            </w:r>
-            <w:r>
-              <w:rPr>
-                <w:rFonts w:ascii="Courier New" w:eastAsia="Times New Roman" w:hAnsi="Courier New" w:cs="Courier New"/>
-                <w:color w:val="080808"/>
-                <w:sz w:val="20"/>
-                <w:szCs w:val="20"/>
-                <w:lang w:val="en-GB" w:eastAsia="en-GB"/>
-              </w:rPr>
-              <w:t xml:space="preserve">= </w:t>
-            </w:r>
-            <w:proofErr w:type="spellStart"/>
-            <w:r>
-              <w:rPr>
-                <w:rFonts w:ascii="Courier New" w:eastAsia="Times New Roman" w:hAnsi="Courier New" w:cs="Courier New"/>
-                <w:color w:val="000000"/>
-                <w:sz w:val="20"/>
-                <w:szCs w:val="20"/>
-                <w:lang w:val="en-GB" w:eastAsia="en-GB"/>
-              </w:rPr>
-              <w:t>valR</w:t>
-            </w:r>
-            <w:proofErr w:type="spellEnd"/>
             <w:r>
               <w:rPr>
                 <w:rFonts w:ascii="Courier New" w:eastAsia="Times New Roman" w:hAnsi="Courier New" w:cs="Courier New"/>
@@ -2597,7 +2433,136 @@
               </w:rPr>
               <w:t>(</w:t>
             </w:r>
-            <w:proofErr w:type="spellStart"/>
+            <w:r>
+              <w:rPr>
+                <w:rFonts w:ascii="Courier New" w:eastAsia="Times New Roman" w:hAnsi="Courier New" w:cs="Courier New"/>
+                <w:color w:val="000000"/>
+                <w:sz w:val="20"/>
+                <w:szCs w:val="20"/>
+                <w:lang w:val="en-GB" w:eastAsia="en-GB"/>
+              </w:rPr>
+              <w:t xml:space="preserve">valG </w:t>
+            </w:r>
+            <w:r>
+              <w:rPr>
+                <w:rFonts w:ascii="Courier New" w:eastAsia="Times New Roman" w:hAnsi="Courier New" w:cs="Courier New"/>
+                <w:color w:val="080808"/>
+                <w:sz w:val="20"/>
+                <w:szCs w:val="20"/>
+                <w:lang w:val="en-GB" w:eastAsia="en-GB"/>
+              </w:rPr>
+              <w:t xml:space="preserve">&lt;= </w:t>
+            </w:r>
+            <w:r>
+              <w:rPr>
+                <w:rFonts w:ascii="Courier New" w:eastAsia="Times New Roman" w:hAnsi="Courier New" w:cs="Courier New"/>
+                <w:color w:val="1750EB"/>
+                <w:sz w:val="20"/>
+                <w:szCs w:val="20"/>
+                <w:lang w:val="en-GB" w:eastAsia="en-GB"/>
+              </w:rPr>
+              <w:t>255</w:t>
+            </w:r>
+            <w:r>
+              <w:rPr>
+                <w:rFonts w:ascii="Courier New" w:eastAsia="Times New Roman" w:hAnsi="Courier New" w:cs="Courier New"/>
+                <w:color w:val="080808"/>
+                <w:sz w:val="20"/>
+                <w:szCs w:val="20"/>
+                <w:lang w:val="en-GB" w:eastAsia="en-GB"/>
+              </w:rPr>
+              <w:t xml:space="preserve">) </w:t>
+            </w:r>
+            <w:r>
+              <w:rPr>
+                <w:rFonts w:ascii="Courier New" w:eastAsia="Times New Roman" w:hAnsi="Courier New" w:cs="Courier New"/>
+                <w:color w:val="000000"/>
+                <w:sz w:val="20"/>
+                <w:szCs w:val="20"/>
+                <w:lang w:val="en-GB" w:eastAsia="en-GB"/>
+              </w:rPr>
+              <w:t>image</w:t>
+            </w:r>
+            <w:r>
+              <w:rPr>
+                <w:rFonts w:ascii="Courier New" w:eastAsia="Times New Roman" w:hAnsi="Courier New" w:cs="Courier New"/>
+                <w:color w:val="008080"/>
+                <w:sz w:val="20"/>
+                <w:szCs w:val="20"/>
+                <w:lang w:val="en-GB" w:eastAsia="en-GB"/>
+              </w:rPr>
+              <w:t>(</w:t>
+            </w:r>
+            <w:r>
+              <w:rPr>
+                <w:rFonts w:ascii="Courier New" w:eastAsia="Times New Roman" w:hAnsi="Courier New" w:cs="Courier New"/>
+                <w:color w:val="000000"/>
+                <w:sz w:val="20"/>
+                <w:szCs w:val="20"/>
+                <w:lang w:val="en-GB" w:eastAsia="en-GB"/>
+              </w:rPr>
+              <w:t>x</w:t>
+            </w:r>
+            <w:r>
+              <w:rPr>
+                <w:rFonts w:ascii="Courier New" w:eastAsia="Times New Roman" w:hAnsi="Courier New" w:cs="Courier New"/>
+                <w:color w:val="080808"/>
+                <w:sz w:val="20"/>
+                <w:szCs w:val="20"/>
+                <w:lang w:val="en-GB" w:eastAsia="en-GB"/>
+              </w:rPr>
+              <w:t xml:space="preserve">, </w:t>
+            </w:r>
+            <w:r>
+              <w:rPr>
+                <w:rFonts w:ascii="Courier New" w:eastAsia="Times New Roman" w:hAnsi="Courier New" w:cs="Courier New"/>
+                <w:color w:val="000000"/>
+                <w:sz w:val="20"/>
+                <w:szCs w:val="20"/>
+                <w:lang w:val="en-GB" w:eastAsia="en-GB"/>
+              </w:rPr>
+              <w:t>y</w:t>
+            </w:r>
+            <w:r>
+              <w:rPr>
+                <w:rFonts w:ascii="Courier New" w:eastAsia="Times New Roman" w:hAnsi="Courier New" w:cs="Courier New"/>
+                <w:color w:val="080808"/>
+                <w:sz w:val="20"/>
+                <w:szCs w:val="20"/>
+                <w:lang w:val="en-GB" w:eastAsia="en-GB"/>
+              </w:rPr>
+              <w:t>,</w:t>
+            </w:r>
+            <w:r>
+              <w:rPr>
+                <w:rFonts w:ascii="Courier New" w:eastAsia="Times New Roman" w:hAnsi="Courier New" w:cs="Courier New"/>
+                <w:color w:val="1750EB"/>
+                <w:sz w:val="20"/>
+                <w:szCs w:val="20"/>
+                <w:lang w:val="en-GB" w:eastAsia="en-GB"/>
+              </w:rPr>
+              <w:t>1</w:t>
+            </w:r>
+            <w:r>
+              <w:rPr>
+                <w:rFonts w:ascii="Courier New" w:eastAsia="Times New Roman" w:hAnsi="Courier New" w:cs="Courier New"/>
+                <w:color w:val="008080"/>
+                <w:sz w:val="20"/>
+                <w:szCs w:val="20"/>
+                <w:lang w:val="en-GB" w:eastAsia="en-GB"/>
+              </w:rPr>
+              <w:t xml:space="preserve">) </w:t>
+            </w:r>
+            <w:r>
+              <w:rPr>
+                <w:rFonts w:ascii="Courier New" w:eastAsia="Times New Roman" w:hAnsi="Courier New" w:cs="Courier New"/>
+                <w:color w:val="080808"/>
+                <w:sz w:val="20"/>
+                <w:szCs w:val="20"/>
+                <w:lang w:val="en-GB" w:eastAsia="en-GB"/>
+              </w:rPr>
+              <w:t xml:space="preserve">= </w:t>
+            </w:r>
             <w:r>
               <w:rPr>
                 <w:rFonts w:ascii="Courier New" w:eastAsia="Times New Roman" w:hAnsi="Courier New" w:cs="Courier New"/>
@@ -2608,149 +2573,6 @@
               </w:rPr>
               <w:t>valG</w:t>
             </w:r>
-            <w:proofErr w:type="spellEnd"/>
-            <w:r>
-              <w:rPr>
-                <w:rFonts w:ascii="Courier New" w:eastAsia="Times New Roman" w:hAnsi="Courier New" w:cs="Courier New"/>
-                <w:color w:val="000000"/>
-                <w:sz w:val="20"/>
-                <w:szCs w:val="20"/>
-                <w:lang w:val="en-GB" w:eastAsia="en-GB"/>
-              </w:rPr>
-              <w:t xml:space="preserve"> </w:t>
-            </w:r>
-            <w:r>
-              <w:rPr>
-                <w:rFonts w:ascii="Courier New" w:eastAsia="Times New Roman" w:hAnsi="Courier New" w:cs="Courier New"/>
-                <w:color w:val="080808"/>
-                <w:sz w:val="20"/>
-                <w:szCs w:val="20"/>
-                <w:lang w:val="en-GB" w:eastAsia="en-GB"/>
-              </w:rPr>
-              <w:t xml:space="preserve">&lt;= </w:t>
-            </w:r>
-            <w:r>
-              <w:rPr>
-                <w:rFonts w:ascii="Courier New" w:eastAsia="Times New Roman" w:hAnsi="Courier New" w:cs="Courier New"/>
-                <w:color w:val="1750EB"/>
-                <w:sz w:val="20"/>
-                <w:szCs w:val="20"/>
-                <w:lang w:val="en-GB" w:eastAsia="en-GB"/>
-              </w:rPr>
-              <w:t>255</w:t>
-            </w:r>
-            <w:r>
-              <w:rPr>
-                <w:rFonts w:ascii="Courier New" w:eastAsia="Times New Roman" w:hAnsi="Courier New" w:cs="Courier New"/>
-                <w:color w:val="080808"/>
-                <w:sz w:val="20"/>
-                <w:szCs w:val="20"/>
-                <w:lang w:val="en-GB" w:eastAsia="en-GB"/>
-              </w:rPr>
-              <w:t xml:space="preserve">) </w:t>
-            </w:r>
-            <w:r>
-              <w:rPr>
-                <w:rFonts w:ascii="Courier New" w:eastAsia="Times New Roman" w:hAnsi="Courier New" w:cs="Courier New"/>
-                <w:color w:val="000000"/>
-                <w:sz w:val="20"/>
-                <w:szCs w:val="20"/>
-                <w:lang w:val="en-GB" w:eastAsia="en-GB"/>
-              </w:rPr>
-              <w:t>image</w:t>
-            </w:r>
-            <w:r>
-              <w:rPr>
-                <w:rFonts w:ascii="Courier New" w:eastAsia="Times New Roman" w:hAnsi="Courier New" w:cs="Courier New"/>
-                <w:color w:val="008080"/>
-                <w:sz w:val="20"/>
-                <w:szCs w:val="20"/>
-                <w:lang w:val="en-GB" w:eastAsia="en-GB"/>
-              </w:rPr>
-              <w:t>(</w:t>
-            </w:r>
-            <w:r>
-              <w:rPr>
-                <w:rFonts w:ascii="Courier New" w:eastAsia="Times New Roman" w:hAnsi="Courier New" w:cs="Courier New"/>
-                <w:color w:val="000000"/>
-                <w:sz w:val="20"/>
-                <w:szCs w:val="20"/>
-                <w:lang w:val="en-GB" w:eastAsia="en-GB"/>
-              </w:rPr>
-              <w:t>x</w:t>
-            </w:r>
-            <w:r>
-              <w:rPr>
-                <w:rFonts w:ascii="Courier New" w:eastAsia="Times New Roman" w:hAnsi="Courier New" w:cs="Courier New"/>
-                <w:color w:val="080808"/>
-                <w:sz w:val="20"/>
-                <w:szCs w:val="20"/>
-                <w:lang w:val="en-GB" w:eastAsia="en-GB"/>
-              </w:rPr>
-              <w:t xml:space="preserve">, </w:t>
-            </w:r>
-            <w:r>
-              <w:rPr>
-                <w:rFonts w:ascii="Courier New" w:eastAsia="Times New Roman" w:hAnsi="Courier New" w:cs="Courier New"/>
-                <w:color w:val="000000"/>
-                <w:sz w:val="20"/>
-                <w:szCs w:val="20"/>
-                <w:lang w:val="en-GB" w:eastAsia="en-GB"/>
-              </w:rPr>
-              <w:t>y</w:t>
-            </w:r>
-            <w:r>
-              <w:rPr>
-                <w:rFonts w:ascii="Courier New" w:eastAsia="Times New Roman" w:hAnsi="Courier New" w:cs="Courier New"/>
-                <w:color w:val="080808"/>
-                <w:sz w:val="20"/>
-                <w:szCs w:val="20"/>
-                <w:lang w:val="en-GB" w:eastAsia="en-GB"/>
-              </w:rPr>
-              <w:t>,</w:t>
-            </w:r>
-            <w:r>
-              <w:rPr>
-                <w:rFonts w:ascii="Courier New" w:eastAsia="Times New Roman" w:hAnsi="Courier New" w:cs="Courier New"/>
-                <w:color w:val="1750EB"/>
-                <w:sz w:val="20"/>
-                <w:szCs w:val="20"/>
-                <w:lang w:val="en-GB" w:eastAsia="en-GB"/>
-              </w:rPr>
-              <w:t>1</w:t>
-            </w:r>
-            <w:r>
-              <w:rPr>
-                <w:rFonts w:ascii="Courier New" w:eastAsia="Times New Roman" w:hAnsi="Courier New" w:cs="Courier New"/>
-                <w:color w:val="008080"/>
-                <w:sz w:val="20"/>
-                <w:szCs w:val="20"/>
-                <w:lang w:val="en-GB" w:eastAsia="en-GB"/>
-              </w:rPr>
-              <w:t xml:space="preserve">) </w:t>
-            </w:r>
-            <w:r>
-              <w:rPr>
-                <w:rFonts w:ascii="Courier New" w:eastAsia="Times New Roman" w:hAnsi="Courier New" w:cs="Courier New"/>
-                <w:color w:val="080808"/>
-                <w:sz w:val="20"/>
-                <w:szCs w:val="20"/>
-                <w:lang w:val="en-GB" w:eastAsia="en-GB"/>
-              </w:rPr>
-              <w:t xml:space="preserve">= </w:t>
-            </w:r>
-            <w:proofErr w:type="spellStart"/>
-            <w:r>
-              <w:rPr>
-                <w:rFonts w:ascii="Courier New" w:eastAsia="Times New Roman" w:hAnsi="Courier New" w:cs="Courier New"/>
-                <w:color w:val="000000"/>
-                <w:sz w:val="20"/>
-                <w:szCs w:val="20"/>
-                <w:lang w:val="en-GB" w:eastAsia="en-GB"/>
-              </w:rPr>
-              <w:t>valG</w:t>
-            </w:r>
-            <w:proofErr w:type="spellEnd"/>
             <w:r>
               <w:rPr>
                 <w:rFonts w:ascii="Courier New" w:eastAsia="Times New Roman" w:hAnsi="Courier New" w:cs="Courier New"/>
@@ -2933,7 +2755,136 @@
               </w:rPr>
               <w:t>(</w:t>
             </w:r>
-            <w:proofErr w:type="spellStart"/>
+            <w:r>
+              <w:rPr>
+                <w:rFonts w:ascii="Courier New" w:eastAsia="Times New Roman" w:hAnsi="Courier New" w:cs="Courier New"/>
+                <w:color w:val="000000"/>
+                <w:sz w:val="20"/>
+                <w:szCs w:val="20"/>
+                <w:lang w:val="en-GB" w:eastAsia="en-GB"/>
+              </w:rPr>
+              <w:t xml:space="preserve">valB </w:t>
+            </w:r>
+            <w:r>
+              <w:rPr>
+                <w:rFonts w:ascii="Courier New" w:eastAsia="Times New Roman" w:hAnsi="Courier New" w:cs="Courier New"/>
+                <w:color w:val="080808"/>
+                <w:sz w:val="20"/>
+                <w:szCs w:val="20"/>
+                <w:lang w:val="en-GB" w:eastAsia="en-GB"/>
+              </w:rPr>
+              <w:t xml:space="preserve">&lt;= </w:t>
+            </w:r>
+            <w:r>
+              <w:rPr>
+                <w:rFonts w:ascii="Courier New" w:eastAsia="Times New Roman" w:hAnsi="Courier New" w:cs="Courier New"/>
+                <w:color w:val="1750EB"/>
+                <w:sz w:val="20"/>
+                <w:szCs w:val="20"/>
+                <w:lang w:val="en-GB" w:eastAsia="en-GB"/>
+              </w:rPr>
+              <w:t>255</w:t>
+            </w:r>
+            <w:r>
+              <w:rPr>
+                <w:rFonts w:ascii="Courier New" w:eastAsia="Times New Roman" w:hAnsi="Courier New" w:cs="Courier New"/>
+                <w:color w:val="080808"/>
+                <w:sz w:val="20"/>
+                <w:szCs w:val="20"/>
+                <w:lang w:val="en-GB" w:eastAsia="en-GB"/>
+              </w:rPr>
+              <w:t xml:space="preserve">) </w:t>
+            </w:r>
+            <w:r>
+              <w:rPr>
+                <w:rFonts w:ascii="Courier New" w:eastAsia="Times New Roman" w:hAnsi="Courier New" w:cs="Courier New"/>
+                <w:color w:val="000000"/>
+                <w:sz w:val="20"/>
+                <w:szCs w:val="20"/>
+                <w:lang w:val="en-GB" w:eastAsia="en-GB"/>
+              </w:rPr>
+              <w:t>image</w:t>
+            </w:r>
+            <w:r>
+              <w:rPr>
+                <w:rFonts w:ascii="Courier New" w:eastAsia="Times New Roman" w:hAnsi="Courier New" w:cs="Courier New"/>
+                <w:color w:val="008080"/>
+                <w:sz w:val="20"/>
+                <w:szCs w:val="20"/>
+                <w:lang w:val="en-GB" w:eastAsia="en-GB"/>
+              </w:rPr>
+              <w:t>(</w:t>
+            </w:r>
+            <w:r>
+              <w:rPr>
+                <w:rFonts w:ascii="Courier New" w:eastAsia="Times New Roman" w:hAnsi="Courier New" w:cs="Courier New"/>
+                <w:color w:val="000000"/>
+                <w:sz w:val="20"/>
+                <w:szCs w:val="20"/>
+                <w:lang w:val="en-GB" w:eastAsia="en-GB"/>
+              </w:rPr>
+              <w:t>x</w:t>
+            </w:r>
+            <w:r>
+              <w:rPr>
+                <w:rFonts w:ascii="Courier New" w:eastAsia="Times New Roman" w:hAnsi="Courier New" w:cs="Courier New"/>
+                <w:color w:val="080808"/>
+                <w:sz w:val="20"/>
+                <w:szCs w:val="20"/>
+                <w:lang w:val="en-GB" w:eastAsia="en-GB"/>
+              </w:rPr>
+              <w:t xml:space="preserve">, </w:t>
+            </w:r>
+            <w:r>
+              <w:rPr>
+                <w:rFonts w:ascii="Courier New" w:eastAsia="Times New Roman" w:hAnsi="Courier New" w:cs="Courier New"/>
+                <w:color w:val="000000"/>
+                <w:sz w:val="20"/>
+                <w:szCs w:val="20"/>
+                <w:lang w:val="en-GB" w:eastAsia="en-GB"/>
+              </w:rPr>
+              <w:t>y</w:t>
+            </w:r>
+            <w:r>
+              <w:rPr>
+                <w:rFonts w:ascii="Courier New" w:eastAsia="Times New Roman" w:hAnsi="Courier New" w:cs="Courier New"/>
+                <w:color w:val="080808"/>
+                <w:sz w:val="20"/>
+                <w:szCs w:val="20"/>
+                <w:lang w:val="en-GB" w:eastAsia="en-GB"/>
+              </w:rPr>
+              <w:t>,</w:t>
+            </w:r>
+            <w:r>
+              <w:rPr>
+                <w:rFonts w:ascii="Courier New" w:eastAsia="Times New Roman" w:hAnsi="Courier New" w:cs="Courier New"/>
+                <w:color w:val="1750EB"/>
+                <w:sz w:val="20"/>
+                <w:szCs w:val="20"/>
+                <w:lang w:val="en-GB" w:eastAsia="en-GB"/>
+              </w:rPr>
+              <w:t>2</w:t>
+            </w:r>
+            <w:r>
+              <w:rPr>
+                <w:rFonts w:ascii="Courier New" w:eastAsia="Times New Roman" w:hAnsi="Courier New" w:cs="Courier New"/>
+                <w:color w:val="008080"/>
+                <w:sz w:val="20"/>
+                <w:szCs w:val="20"/>
+                <w:lang w:val="en-GB" w:eastAsia="en-GB"/>
+              </w:rPr>
+              <w:t xml:space="preserve">) </w:t>
+            </w:r>
+            <w:r>
+              <w:rPr>
+                <w:rFonts w:ascii="Courier New" w:eastAsia="Times New Roman" w:hAnsi="Courier New" w:cs="Courier New"/>
+                <w:color w:val="080808"/>
+                <w:sz w:val="20"/>
+                <w:szCs w:val="20"/>
+                <w:lang w:val="en-GB" w:eastAsia="en-GB"/>
+              </w:rPr>
+              <w:t xml:space="preserve">= </w:t>
+            </w:r>
             <w:r>
               <w:rPr>
                 <w:rFonts w:ascii="Courier New" w:eastAsia="Times New Roman" w:hAnsi="Courier New" w:cs="Courier New"/>
@@ -2944,149 +2895,6 @@
               </w:rPr>
               <w:t>valB</w:t>
             </w:r>
-            <w:proofErr w:type="spellEnd"/>
-            <w:r>
-              <w:rPr>
-                <w:rFonts w:ascii="Courier New" w:eastAsia="Times New Roman" w:hAnsi="Courier New" w:cs="Courier New"/>
-                <w:color w:val="000000"/>
-                <w:sz w:val="20"/>
-                <w:szCs w:val="20"/>
-                <w:lang w:val="en-GB" w:eastAsia="en-GB"/>
-              </w:rPr>
-              <w:t xml:space="preserve"> </w:t>
-            </w:r>
-            <w:r>
-              <w:rPr>
-                <w:rFonts w:ascii="Courier New" w:eastAsia="Times New Roman" w:hAnsi="Courier New" w:cs="Courier New"/>
-                <w:color w:val="080808"/>
-                <w:sz w:val="20"/>
-                <w:szCs w:val="20"/>
-                <w:lang w:val="en-GB" w:eastAsia="en-GB"/>
-              </w:rPr>
-              <w:t xml:space="preserve">&lt;= </w:t>
-            </w:r>
-            <w:r>
-              <w:rPr>
-                <w:rFonts w:ascii="Courier New" w:eastAsia="Times New Roman" w:hAnsi="Courier New" w:cs="Courier New"/>
-                <w:color w:val="1750EB"/>
-                <w:sz w:val="20"/>
-                <w:szCs w:val="20"/>
-                <w:lang w:val="en-GB" w:eastAsia="en-GB"/>
-              </w:rPr>
-              <w:t>255</w:t>
-            </w:r>
-            <w:r>
-              <w:rPr>
-                <w:rFonts w:ascii="Courier New" w:eastAsia="Times New Roman" w:hAnsi="Courier New" w:cs="Courier New"/>
-                <w:color w:val="080808"/>
-                <w:sz w:val="20"/>
-                <w:szCs w:val="20"/>
-                <w:lang w:val="en-GB" w:eastAsia="en-GB"/>
-              </w:rPr>
-              <w:t xml:space="preserve">) </w:t>
-            </w:r>
-            <w:r>
-              <w:rPr>
-                <w:rFonts w:ascii="Courier New" w:eastAsia="Times New Roman" w:hAnsi="Courier New" w:cs="Courier New"/>
-                <w:color w:val="000000"/>
-                <w:sz w:val="20"/>
-                <w:szCs w:val="20"/>
-                <w:lang w:val="en-GB" w:eastAsia="en-GB"/>
-              </w:rPr>
-              <w:t>image</w:t>
-            </w:r>
-            <w:r>
-              <w:rPr>
-                <w:rFonts w:ascii="Courier New" w:eastAsia="Times New Roman" w:hAnsi="Courier New" w:cs="Courier New"/>
-                <w:color w:val="008080"/>
-                <w:sz w:val="20"/>
-                <w:szCs w:val="20"/>
-                <w:lang w:val="en-GB" w:eastAsia="en-GB"/>
-              </w:rPr>
-              <w:t>(</w:t>
-            </w:r>
-            <w:r>
-              <w:rPr>
-                <w:rFonts w:ascii="Courier New" w:eastAsia="Times New Roman" w:hAnsi="Courier New" w:cs="Courier New"/>
-                <w:color w:val="000000"/>
-                <w:sz w:val="20"/>
-                <w:szCs w:val="20"/>
-                <w:lang w:val="en-GB" w:eastAsia="en-GB"/>
-              </w:rPr>
-              <w:t>x</w:t>
-            </w:r>
-            <w:r>
-              <w:rPr>
-                <w:rFonts w:ascii="Courier New" w:eastAsia="Times New Roman" w:hAnsi="Courier New" w:cs="Courier New"/>
-                <w:color w:val="080808"/>
-                <w:sz w:val="20"/>
-                <w:szCs w:val="20"/>
-                <w:lang w:val="en-GB" w:eastAsia="en-GB"/>
-              </w:rPr>
-              <w:t xml:space="preserve">, </w:t>
-            </w:r>
-            <w:r>
-              <w:rPr>
-                <w:rFonts w:ascii="Courier New" w:eastAsia="Times New Roman" w:hAnsi="Courier New" w:cs="Courier New"/>
-                <w:color w:val="000000"/>
-                <w:sz w:val="20"/>
-                <w:szCs w:val="20"/>
-                <w:lang w:val="en-GB" w:eastAsia="en-GB"/>
-              </w:rPr>
-              <w:t>y</w:t>
-            </w:r>
-            <w:r>
-              <w:rPr>
-                <w:rFonts w:ascii="Courier New" w:eastAsia="Times New Roman" w:hAnsi="Courier New" w:cs="Courier New"/>
-                <w:color w:val="080808"/>
-                <w:sz w:val="20"/>
-                <w:szCs w:val="20"/>
-                <w:lang w:val="en-GB" w:eastAsia="en-GB"/>
-              </w:rPr>
-              <w:t>,</w:t>
-            </w:r>
-            <w:r>
-              <w:rPr>
-                <w:rFonts w:ascii="Courier New" w:eastAsia="Times New Roman" w:hAnsi="Courier New" w:cs="Courier New"/>
-                <w:color w:val="1750EB"/>
-                <w:sz w:val="20"/>
-                <w:szCs w:val="20"/>
-                <w:lang w:val="en-GB" w:eastAsia="en-GB"/>
-              </w:rPr>
-              <w:t>2</w:t>
-            </w:r>
-            <w:r>
-              <w:rPr>
-                <w:rFonts w:ascii="Courier New" w:eastAsia="Times New Roman" w:hAnsi="Courier New" w:cs="Courier New"/>
-                <w:color w:val="008080"/>
-                <w:sz w:val="20"/>
-                <w:szCs w:val="20"/>
-                <w:lang w:val="en-GB" w:eastAsia="en-GB"/>
-              </w:rPr>
-              <w:t xml:space="preserve">) </w:t>
-            </w:r>
-            <w:r>
-              <w:rPr>
-                <w:rFonts w:ascii="Courier New" w:eastAsia="Times New Roman" w:hAnsi="Courier New" w:cs="Courier New"/>
-                <w:color w:val="080808"/>
-                <w:sz w:val="20"/>
-                <w:szCs w:val="20"/>
-                <w:lang w:val="en-GB" w:eastAsia="en-GB"/>
-              </w:rPr>
-              <w:t xml:space="preserve">= </w:t>
-            </w:r>
-            <w:proofErr w:type="spellStart"/>
-            <w:r>
-              <w:rPr>
-                <w:rFonts w:ascii="Courier New" w:eastAsia="Times New Roman" w:hAnsi="Courier New" w:cs="Courier New"/>
-                <w:color w:val="000000"/>
-                <w:sz w:val="20"/>
-                <w:szCs w:val="20"/>
-                <w:lang w:val="en-GB" w:eastAsia="en-GB"/>
-              </w:rPr>
-              <w:t>valB</w:t>
-            </w:r>
-            <w:proofErr w:type="spellEnd"/>
             <w:r>
               <w:rPr>
                 <w:rFonts w:ascii="Courier New" w:eastAsia="Times New Roman" w:hAnsi="Courier New" w:cs="Courier New"/>
@@ -3404,7 +3212,6 @@
               </w:rPr>
               <w:t xml:space="preserve">&lt; </w:t>
             </w:r>
-            <w:proofErr w:type="spellStart"/>
             <w:r>
               <w:rPr>
                 <w:rFonts w:ascii="Courier New" w:eastAsia="Times New Roman" w:hAnsi="Courier New" w:cs="Courier New"/>
@@ -3423,18 +3230,7 @@
                 <w:szCs w:val="20"/>
                 <w:lang w:val="en-GB" w:eastAsia="en-GB"/>
               </w:rPr>
-              <w:t>.width</w:t>
-            </w:r>
-            <w:proofErr w:type="spellEnd"/>
-            <w:r>
-              <w:rPr>
-                <w:rFonts w:ascii="Courier New" w:eastAsia="Times New Roman" w:hAnsi="Courier New" w:cs="Courier New"/>
-                <w:color w:val="080808"/>
-                <w:sz w:val="20"/>
-                <w:szCs w:val="20"/>
-                <w:lang w:val="en-GB" w:eastAsia="en-GB"/>
-              </w:rPr>
-              <w:t xml:space="preserve">(); </w:t>
+              <w:t xml:space="preserve">.width(); </w:t>
             </w:r>
             <w:r>
               <w:rPr>
@@ -3568,7 +3364,6 @@
               </w:rPr>
               <w:t xml:space="preserve">&lt; </w:t>
             </w:r>
-            <w:proofErr w:type="spellStart"/>
             <w:r>
               <w:rPr>
                 <w:rFonts w:ascii="Courier New" w:eastAsia="Times New Roman" w:hAnsi="Courier New" w:cs="Courier New"/>
@@ -3587,18 +3382,7 @@
                 <w:szCs w:val="20"/>
                 <w:lang w:val="en-GB" w:eastAsia="en-GB"/>
               </w:rPr>
-              <w:t>.height</w:t>
-            </w:r>
-            <w:proofErr w:type="spellEnd"/>
-            <w:r>
-              <w:rPr>
-                <w:rFonts w:ascii="Courier New" w:eastAsia="Times New Roman" w:hAnsi="Courier New" w:cs="Courier New"/>
-                <w:color w:val="080808"/>
-                <w:sz w:val="20"/>
-                <w:szCs w:val="20"/>
-                <w:lang w:val="en-GB" w:eastAsia="en-GB"/>
-              </w:rPr>
-              <w:t xml:space="preserve">(); </w:t>
+              <w:t xml:space="preserve">.height(); </w:t>
             </w:r>
             <w:r>
               <w:rPr>
@@ -3652,27 +3436,15 @@
               </w:rPr>
               <w:t xml:space="preserve">float </w:t>
             </w:r>
-            <w:proofErr w:type="spellStart"/>
-            <w:r>
-              <w:rPr>
-                <w:rFonts w:ascii="Courier New" w:eastAsia="Times New Roman" w:hAnsi="Courier New" w:cs="Courier New"/>
-                <w:color w:val="000000"/>
-                <w:sz w:val="20"/>
-                <w:szCs w:val="20"/>
-                <w:lang w:val="en-GB" w:eastAsia="en-GB"/>
-              </w:rPr>
-              <w:t>valR</w:t>
-            </w:r>
-            <w:proofErr w:type="spellEnd"/>
-            <w:r>
-              <w:rPr>
-                <w:rFonts w:ascii="Courier New" w:eastAsia="Times New Roman" w:hAnsi="Courier New" w:cs="Courier New"/>
-                <w:color w:val="000000"/>
-                <w:sz w:val="20"/>
-                <w:szCs w:val="20"/>
-                <w:lang w:val="en-GB" w:eastAsia="en-GB"/>
-              </w:rPr>
-              <w:t xml:space="preserve"> </w:t>
+            <w:r>
+              <w:rPr>
+                <w:rFonts w:ascii="Courier New" w:eastAsia="Times New Roman" w:hAnsi="Courier New" w:cs="Courier New"/>
+                <w:color w:val="000000"/>
+                <w:sz w:val="20"/>
+                <w:szCs w:val="20"/>
+                <w:lang w:val="en-GB" w:eastAsia="en-GB"/>
+              </w:rPr>
+              <w:t xml:space="preserve">valR </w:t>
             </w:r>
             <w:r>
               <w:rPr>
@@ -3795,27 +3567,15 @@
               </w:rPr>
               <w:t xml:space="preserve">float </w:t>
             </w:r>
-            <w:proofErr w:type="spellStart"/>
-            <w:r>
-              <w:rPr>
-                <w:rFonts w:ascii="Courier New" w:eastAsia="Times New Roman" w:hAnsi="Courier New" w:cs="Courier New"/>
-                <w:color w:val="000000"/>
-                <w:sz w:val="20"/>
-                <w:szCs w:val="20"/>
-                <w:lang w:val="en-GB" w:eastAsia="en-GB"/>
-              </w:rPr>
-              <w:t>valG</w:t>
-            </w:r>
-            <w:proofErr w:type="spellEnd"/>
-            <w:r>
-              <w:rPr>
-                <w:rFonts w:ascii="Courier New" w:eastAsia="Times New Roman" w:hAnsi="Courier New" w:cs="Courier New"/>
-                <w:color w:val="000000"/>
-                <w:sz w:val="20"/>
-                <w:szCs w:val="20"/>
-                <w:lang w:val="en-GB" w:eastAsia="en-GB"/>
-              </w:rPr>
-              <w:t xml:space="preserve"> </w:t>
+            <w:r>
+              <w:rPr>
+                <w:rFonts w:ascii="Courier New" w:eastAsia="Times New Roman" w:hAnsi="Courier New" w:cs="Courier New"/>
+                <w:color w:val="000000"/>
+                <w:sz w:val="20"/>
+                <w:szCs w:val="20"/>
+                <w:lang w:val="en-GB" w:eastAsia="en-GB"/>
+              </w:rPr>
+              <w:t xml:space="preserve">valG </w:t>
             </w:r>
             <w:r>
               <w:rPr>
@@ -3938,27 +3698,15 @@
               </w:rPr>
               <w:t xml:space="preserve">float </w:t>
             </w:r>
-            <w:proofErr w:type="spellStart"/>
-            <w:r>
-              <w:rPr>
-                <w:rFonts w:ascii="Courier New" w:eastAsia="Times New Roman" w:hAnsi="Courier New" w:cs="Courier New"/>
-                <w:color w:val="000000"/>
-                <w:sz w:val="20"/>
-                <w:szCs w:val="20"/>
-                <w:lang w:val="en-GB" w:eastAsia="en-GB"/>
-              </w:rPr>
-              <w:t>valB</w:t>
-            </w:r>
-            <w:proofErr w:type="spellEnd"/>
-            <w:r>
-              <w:rPr>
-                <w:rFonts w:ascii="Courier New" w:eastAsia="Times New Roman" w:hAnsi="Courier New" w:cs="Courier New"/>
-                <w:color w:val="000000"/>
-                <w:sz w:val="20"/>
-                <w:szCs w:val="20"/>
-                <w:lang w:val="en-GB" w:eastAsia="en-GB"/>
-              </w:rPr>
-              <w:t xml:space="preserve"> </w:t>
+            <w:r>
+              <w:rPr>
+                <w:rFonts w:ascii="Courier New" w:eastAsia="Times New Roman" w:hAnsi="Courier New" w:cs="Courier New"/>
+                <w:color w:val="000000"/>
+                <w:sz w:val="20"/>
+                <w:szCs w:val="20"/>
+                <w:lang w:val="en-GB" w:eastAsia="en-GB"/>
+              </w:rPr>
+              <w:t xml:space="preserve">valB </w:t>
             </w:r>
             <w:r>
               <w:rPr>
@@ -4101,7 +3849,136 @@
               </w:rPr>
               <w:t>(</w:t>
             </w:r>
-            <w:proofErr w:type="spellStart"/>
+            <w:r>
+              <w:rPr>
+                <w:rFonts w:ascii="Courier New" w:eastAsia="Times New Roman" w:hAnsi="Courier New" w:cs="Courier New"/>
+                <w:color w:val="000000"/>
+                <w:sz w:val="20"/>
+                <w:szCs w:val="20"/>
+                <w:lang w:val="en-GB" w:eastAsia="en-GB"/>
+              </w:rPr>
+              <w:t xml:space="preserve">valR </w:t>
+            </w:r>
+            <w:r>
+              <w:rPr>
+                <w:rFonts w:ascii="Courier New" w:eastAsia="Times New Roman" w:hAnsi="Courier New" w:cs="Courier New"/>
+                <w:color w:val="080808"/>
+                <w:sz w:val="20"/>
+                <w:szCs w:val="20"/>
+                <w:lang w:val="en-GB" w:eastAsia="en-GB"/>
+              </w:rPr>
+              <w:t xml:space="preserve">&gt;= </w:t>
+            </w:r>
+            <w:r>
+              <w:rPr>
+                <w:rFonts w:ascii="Courier New" w:eastAsia="Times New Roman" w:hAnsi="Courier New" w:cs="Courier New"/>
+                <w:color w:val="1750EB"/>
+                <w:sz w:val="20"/>
+                <w:szCs w:val="20"/>
+                <w:lang w:val="en-GB" w:eastAsia="en-GB"/>
+              </w:rPr>
+              <w:t>0</w:t>
+            </w:r>
+            <w:r>
+              <w:rPr>
+                <w:rFonts w:ascii="Courier New" w:eastAsia="Times New Roman" w:hAnsi="Courier New" w:cs="Courier New"/>
+                <w:color w:val="080808"/>
+                <w:sz w:val="20"/>
+                <w:szCs w:val="20"/>
+                <w:lang w:val="en-GB" w:eastAsia="en-GB"/>
+              </w:rPr>
+              <w:t xml:space="preserve">) </w:t>
+            </w:r>
+            <w:r>
+              <w:rPr>
+                <w:rFonts w:ascii="Courier New" w:eastAsia="Times New Roman" w:hAnsi="Courier New" w:cs="Courier New"/>
+                <w:color w:val="000000"/>
+                <w:sz w:val="20"/>
+                <w:szCs w:val="20"/>
+                <w:lang w:val="en-GB" w:eastAsia="en-GB"/>
+              </w:rPr>
+              <w:t>image</w:t>
+            </w:r>
+            <w:r>
+              <w:rPr>
+                <w:rFonts w:ascii="Courier New" w:eastAsia="Times New Roman" w:hAnsi="Courier New" w:cs="Courier New"/>
+                <w:color w:val="008080"/>
+                <w:sz w:val="20"/>
+                <w:szCs w:val="20"/>
+                <w:lang w:val="en-GB" w:eastAsia="en-GB"/>
+              </w:rPr>
+              <w:t>(</w:t>
+            </w:r>
+            <w:r>
+              <w:rPr>
+                <w:rFonts w:ascii="Courier New" w:eastAsia="Times New Roman" w:hAnsi="Courier New" w:cs="Courier New"/>
+                <w:color w:val="000000"/>
+                <w:sz w:val="20"/>
+                <w:szCs w:val="20"/>
+                <w:lang w:val="en-GB" w:eastAsia="en-GB"/>
+              </w:rPr>
+              <w:t>x</w:t>
+            </w:r>
+            <w:r>
+              <w:rPr>
+                <w:rFonts w:ascii="Courier New" w:eastAsia="Times New Roman" w:hAnsi="Courier New" w:cs="Courier New"/>
+                <w:color w:val="080808"/>
+                <w:sz w:val="20"/>
+                <w:szCs w:val="20"/>
+                <w:lang w:val="en-GB" w:eastAsia="en-GB"/>
+              </w:rPr>
+              <w:t xml:space="preserve">, </w:t>
+            </w:r>
+            <w:r>
+              <w:rPr>
+                <w:rFonts w:ascii="Courier New" w:eastAsia="Times New Roman" w:hAnsi="Courier New" w:cs="Courier New"/>
+                <w:color w:val="000000"/>
+                <w:sz w:val="20"/>
+                <w:szCs w:val="20"/>
+                <w:lang w:val="en-GB" w:eastAsia="en-GB"/>
+              </w:rPr>
+              <w:t>y</w:t>
+            </w:r>
+            <w:r>
+              <w:rPr>
+                <w:rFonts w:ascii="Courier New" w:eastAsia="Times New Roman" w:hAnsi="Courier New" w:cs="Courier New"/>
+                <w:color w:val="080808"/>
+                <w:sz w:val="20"/>
+                <w:szCs w:val="20"/>
+                <w:lang w:val="en-GB" w:eastAsia="en-GB"/>
+              </w:rPr>
+              <w:t>,</w:t>
+            </w:r>
+            <w:r>
+              <w:rPr>
+                <w:rFonts w:ascii="Courier New" w:eastAsia="Times New Roman" w:hAnsi="Courier New" w:cs="Courier New"/>
+                <w:color w:val="1750EB"/>
+                <w:sz w:val="20"/>
+                <w:szCs w:val="20"/>
+                <w:lang w:val="en-GB" w:eastAsia="en-GB"/>
+              </w:rPr>
+              <w:t>0</w:t>
+            </w:r>
+            <w:r>
+              <w:rPr>
+                <w:rFonts w:ascii="Courier New" w:eastAsia="Times New Roman" w:hAnsi="Courier New" w:cs="Courier New"/>
+                <w:color w:val="008080"/>
+                <w:sz w:val="20"/>
+                <w:szCs w:val="20"/>
+                <w:lang w:val="en-GB" w:eastAsia="en-GB"/>
+              </w:rPr>
+              <w:t xml:space="preserve">) </w:t>
+            </w:r>
+            <w:r>
+              <w:rPr>
+                <w:rFonts w:ascii="Courier New" w:eastAsia="Times New Roman" w:hAnsi="Courier New" w:cs="Courier New"/>
+                <w:color w:val="080808"/>
+                <w:sz w:val="20"/>
+                <w:szCs w:val="20"/>
+                <w:lang w:val="en-GB" w:eastAsia="en-GB"/>
+              </w:rPr>
+              <w:t xml:space="preserve">= </w:t>
+            </w:r>
             <w:r>
               <w:rPr>
                 <w:rFonts w:ascii="Courier New" w:eastAsia="Times New Roman" w:hAnsi="Courier New" w:cs="Courier New"/>
@@ -4112,149 +3989,6 @@
               </w:rPr>
               <w:t>valR</w:t>
             </w:r>
-            <w:proofErr w:type="spellEnd"/>
-            <w:r>
-              <w:rPr>
-                <w:rFonts w:ascii="Courier New" w:eastAsia="Times New Roman" w:hAnsi="Courier New" w:cs="Courier New"/>
-                <w:color w:val="000000"/>
-                <w:sz w:val="20"/>
-                <w:szCs w:val="20"/>
-                <w:lang w:val="en-GB" w:eastAsia="en-GB"/>
-              </w:rPr>
-              <w:t xml:space="preserve"> </w:t>
-            </w:r>
-            <w:r>
-              <w:rPr>
-                <w:rFonts w:ascii="Courier New" w:eastAsia="Times New Roman" w:hAnsi="Courier New" w:cs="Courier New"/>
-                <w:color w:val="080808"/>
-                <w:sz w:val="20"/>
-                <w:szCs w:val="20"/>
-                <w:lang w:val="en-GB" w:eastAsia="en-GB"/>
-              </w:rPr>
-              <w:t xml:space="preserve">&gt;= </w:t>
-            </w:r>
-            <w:r>
-              <w:rPr>
-                <w:rFonts w:ascii="Courier New" w:eastAsia="Times New Roman" w:hAnsi="Courier New" w:cs="Courier New"/>
-                <w:color w:val="1750EB"/>
-                <w:sz w:val="20"/>
-                <w:szCs w:val="20"/>
-                <w:lang w:val="en-GB" w:eastAsia="en-GB"/>
-              </w:rPr>
-              <w:t>0</w:t>
-            </w:r>
-            <w:r>
-              <w:rPr>
-                <w:rFonts w:ascii="Courier New" w:eastAsia="Times New Roman" w:hAnsi="Courier New" w:cs="Courier New"/>
-                <w:color w:val="080808"/>
-                <w:sz w:val="20"/>
-                <w:szCs w:val="20"/>
-                <w:lang w:val="en-GB" w:eastAsia="en-GB"/>
-              </w:rPr>
-              <w:t xml:space="preserve">) </w:t>
-            </w:r>
-            <w:r>
-              <w:rPr>
-                <w:rFonts w:ascii="Courier New" w:eastAsia="Times New Roman" w:hAnsi="Courier New" w:cs="Courier New"/>
-                <w:color w:val="000000"/>
-                <w:sz w:val="20"/>
-                <w:szCs w:val="20"/>
-                <w:lang w:val="en-GB" w:eastAsia="en-GB"/>
-              </w:rPr>
-              <w:t>image</w:t>
-            </w:r>
-            <w:r>
-              <w:rPr>
-                <w:rFonts w:ascii="Courier New" w:eastAsia="Times New Roman" w:hAnsi="Courier New" w:cs="Courier New"/>
-                <w:color w:val="008080"/>
-                <w:sz w:val="20"/>
-                <w:szCs w:val="20"/>
-                <w:lang w:val="en-GB" w:eastAsia="en-GB"/>
-              </w:rPr>
-              <w:t>(</w:t>
-            </w:r>
-            <w:r>
-              <w:rPr>
-                <w:rFonts w:ascii="Courier New" w:eastAsia="Times New Roman" w:hAnsi="Courier New" w:cs="Courier New"/>
-                <w:color w:val="000000"/>
-                <w:sz w:val="20"/>
-                <w:szCs w:val="20"/>
-                <w:lang w:val="en-GB" w:eastAsia="en-GB"/>
-              </w:rPr>
-              <w:t>x</w:t>
-            </w:r>
-            <w:r>
-              <w:rPr>
-                <w:rFonts w:ascii="Courier New" w:eastAsia="Times New Roman" w:hAnsi="Courier New" w:cs="Courier New"/>
-                <w:color w:val="080808"/>
-                <w:sz w:val="20"/>
-                <w:szCs w:val="20"/>
-                <w:lang w:val="en-GB" w:eastAsia="en-GB"/>
-              </w:rPr>
-              <w:t xml:space="preserve">, </w:t>
-            </w:r>
-            <w:r>
-              <w:rPr>
-                <w:rFonts w:ascii="Courier New" w:eastAsia="Times New Roman" w:hAnsi="Courier New" w:cs="Courier New"/>
-                <w:color w:val="000000"/>
-                <w:sz w:val="20"/>
-                <w:szCs w:val="20"/>
-                <w:lang w:val="en-GB" w:eastAsia="en-GB"/>
-              </w:rPr>
-              <w:t>y</w:t>
-            </w:r>
-            <w:r>
-              <w:rPr>
-                <w:rFonts w:ascii="Courier New" w:eastAsia="Times New Roman" w:hAnsi="Courier New" w:cs="Courier New"/>
-                <w:color w:val="080808"/>
-                <w:sz w:val="20"/>
-                <w:szCs w:val="20"/>
-                <w:lang w:val="en-GB" w:eastAsia="en-GB"/>
-              </w:rPr>
-              <w:t>,</w:t>
-            </w:r>
-            <w:r>
-              <w:rPr>
-                <w:rFonts w:ascii="Courier New" w:eastAsia="Times New Roman" w:hAnsi="Courier New" w:cs="Courier New"/>
-                <w:color w:val="1750EB"/>
-                <w:sz w:val="20"/>
-                <w:szCs w:val="20"/>
-                <w:lang w:val="en-GB" w:eastAsia="en-GB"/>
-              </w:rPr>
-              <w:t>0</w:t>
-            </w:r>
-            <w:r>
-              <w:rPr>
-                <w:rFonts w:ascii="Courier New" w:eastAsia="Times New Roman" w:hAnsi="Courier New" w:cs="Courier New"/>
-                <w:color w:val="008080"/>
-                <w:sz w:val="20"/>
-                <w:szCs w:val="20"/>
-                <w:lang w:val="en-GB" w:eastAsia="en-GB"/>
-              </w:rPr>
-              <w:t xml:space="preserve">) </w:t>
-            </w:r>
-            <w:r>
-              <w:rPr>
-                <w:rFonts w:ascii="Courier New" w:eastAsia="Times New Roman" w:hAnsi="Courier New" w:cs="Courier New"/>
-                <w:color w:val="080808"/>
-                <w:sz w:val="20"/>
-                <w:szCs w:val="20"/>
-                <w:lang w:val="en-GB" w:eastAsia="en-GB"/>
-              </w:rPr>
-              <w:t xml:space="preserve">= </w:t>
-            </w:r>
-            <w:proofErr w:type="spellStart"/>
-            <w:r>
-              <w:rPr>
-                <w:rFonts w:ascii="Courier New" w:eastAsia="Times New Roman" w:hAnsi="Courier New" w:cs="Courier New"/>
-                <w:color w:val="000000"/>
-                <w:sz w:val="20"/>
-                <w:szCs w:val="20"/>
-                <w:lang w:val="en-GB" w:eastAsia="en-GB"/>
-              </w:rPr>
-              <w:t>valR</w:t>
-            </w:r>
-            <w:proofErr w:type="spellEnd"/>
             <w:r>
               <w:rPr>
                 <w:rFonts w:ascii="Courier New" w:eastAsia="Times New Roman" w:hAnsi="Courier New" w:cs="Courier New"/>
@@ -4437,7 +4171,136 @@
               </w:rPr>
               <w:t>(</w:t>
             </w:r>
-            <w:proofErr w:type="spellStart"/>
+            <w:r>
+              <w:rPr>
+                <w:rFonts w:ascii="Courier New" w:eastAsia="Times New Roman" w:hAnsi="Courier New" w:cs="Courier New"/>
+                <w:color w:val="000000"/>
+                <w:sz w:val="20"/>
+                <w:szCs w:val="20"/>
+                <w:lang w:val="en-GB" w:eastAsia="en-GB"/>
+              </w:rPr>
+              <w:t xml:space="preserve">valG </w:t>
+            </w:r>
+            <w:r>
+              <w:rPr>
+                <w:rFonts w:ascii="Courier New" w:eastAsia="Times New Roman" w:hAnsi="Courier New" w:cs="Courier New"/>
+                <w:color w:val="080808"/>
+                <w:sz w:val="20"/>
+                <w:szCs w:val="20"/>
+                <w:lang w:val="en-GB" w:eastAsia="en-GB"/>
+              </w:rPr>
+              <w:t xml:space="preserve">&gt;= </w:t>
+            </w:r>
+            <w:r>
+              <w:rPr>
+                <w:rFonts w:ascii="Courier New" w:eastAsia="Times New Roman" w:hAnsi="Courier New" w:cs="Courier New"/>
+                <w:color w:val="1750EB"/>
+                <w:sz w:val="20"/>
+                <w:szCs w:val="20"/>
+                <w:lang w:val="en-GB" w:eastAsia="en-GB"/>
+              </w:rPr>
+              <w:t>0</w:t>
+            </w:r>
+            <w:r>
+              <w:rPr>
+                <w:rFonts w:ascii="Courier New" w:eastAsia="Times New Roman" w:hAnsi="Courier New" w:cs="Courier New"/>
+                <w:color w:val="080808"/>
+                <w:sz w:val="20"/>
+                <w:szCs w:val="20"/>
+                <w:lang w:val="en-GB" w:eastAsia="en-GB"/>
+              </w:rPr>
+              <w:t xml:space="preserve">) </w:t>
+            </w:r>
+            <w:r>
+              <w:rPr>
+                <w:rFonts w:ascii="Courier New" w:eastAsia="Times New Roman" w:hAnsi="Courier New" w:cs="Courier New"/>
+                <w:color w:val="000000"/>
+                <w:sz w:val="20"/>
+                <w:szCs w:val="20"/>
+                <w:lang w:val="en-GB" w:eastAsia="en-GB"/>
+              </w:rPr>
+              <w:t>image</w:t>
+            </w:r>
+            <w:r>
+              <w:rPr>
+                <w:rFonts w:ascii="Courier New" w:eastAsia="Times New Roman" w:hAnsi="Courier New" w:cs="Courier New"/>
+                <w:color w:val="008080"/>
+                <w:sz w:val="20"/>
+                <w:szCs w:val="20"/>
+                <w:lang w:val="en-GB" w:eastAsia="en-GB"/>
+              </w:rPr>
+              <w:t>(</w:t>
+            </w:r>
+            <w:r>
+              <w:rPr>
+                <w:rFonts w:ascii="Courier New" w:eastAsia="Times New Roman" w:hAnsi="Courier New" w:cs="Courier New"/>
+                <w:color w:val="000000"/>
+                <w:sz w:val="20"/>
+                <w:szCs w:val="20"/>
+                <w:lang w:val="en-GB" w:eastAsia="en-GB"/>
+              </w:rPr>
+              <w:t>x</w:t>
+            </w:r>
+            <w:r>
+              <w:rPr>
+                <w:rFonts w:ascii="Courier New" w:eastAsia="Times New Roman" w:hAnsi="Courier New" w:cs="Courier New"/>
+                <w:color w:val="080808"/>
+                <w:sz w:val="20"/>
+                <w:szCs w:val="20"/>
+                <w:lang w:val="en-GB" w:eastAsia="en-GB"/>
+              </w:rPr>
+              <w:t xml:space="preserve">, </w:t>
+            </w:r>
+            <w:r>
+              <w:rPr>
+                <w:rFonts w:ascii="Courier New" w:eastAsia="Times New Roman" w:hAnsi="Courier New" w:cs="Courier New"/>
+                <w:color w:val="000000"/>
+                <w:sz w:val="20"/>
+                <w:szCs w:val="20"/>
+                <w:lang w:val="en-GB" w:eastAsia="en-GB"/>
+              </w:rPr>
+              <w:t>y</w:t>
+            </w:r>
+            <w:r>
+              <w:rPr>
+                <w:rFonts w:ascii="Courier New" w:eastAsia="Times New Roman" w:hAnsi="Courier New" w:cs="Courier New"/>
+                <w:color w:val="080808"/>
+                <w:sz w:val="20"/>
+                <w:szCs w:val="20"/>
+                <w:lang w:val="en-GB" w:eastAsia="en-GB"/>
+              </w:rPr>
+              <w:t>,</w:t>
+            </w:r>
+            <w:r>
+              <w:rPr>
+                <w:rFonts w:ascii="Courier New" w:eastAsia="Times New Roman" w:hAnsi="Courier New" w:cs="Courier New"/>
+                <w:color w:val="1750EB"/>
+                <w:sz w:val="20"/>
+                <w:szCs w:val="20"/>
+                <w:lang w:val="en-GB" w:eastAsia="en-GB"/>
+              </w:rPr>
+              <w:t>1</w:t>
+            </w:r>
+            <w:r>
+              <w:rPr>
+                <w:rFonts w:ascii="Courier New" w:eastAsia="Times New Roman" w:hAnsi="Courier New" w:cs="Courier New"/>
+                <w:color w:val="008080"/>
+                <w:sz w:val="20"/>
+                <w:szCs w:val="20"/>
+                <w:lang w:val="en-GB" w:eastAsia="en-GB"/>
+              </w:rPr>
+              <w:t xml:space="preserve">) </w:t>
+            </w:r>
+            <w:r>
+              <w:rPr>
+                <w:rFonts w:ascii="Courier New" w:eastAsia="Times New Roman" w:hAnsi="Courier New" w:cs="Courier New"/>
+                <w:color w:val="080808"/>
+                <w:sz w:val="20"/>
+                <w:szCs w:val="20"/>
+                <w:lang w:val="en-GB" w:eastAsia="en-GB"/>
+              </w:rPr>
+              <w:t xml:space="preserve">= </w:t>
+            </w:r>
             <w:r>
               <w:rPr>
                 <w:rFonts w:ascii="Courier New" w:eastAsia="Times New Roman" w:hAnsi="Courier New" w:cs="Courier New"/>
@@ -4448,149 +4311,6 @@
               </w:rPr>
               <w:t>valG</w:t>
             </w:r>
-            <w:proofErr w:type="spellEnd"/>
-            <w:r>
-              <w:rPr>
-                <w:rFonts w:ascii="Courier New" w:eastAsia="Times New Roman" w:hAnsi="Courier New" w:cs="Courier New"/>
-                <w:color w:val="000000"/>
-                <w:sz w:val="20"/>
-                <w:szCs w:val="20"/>
-                <w:lang w:val="en-GB" w:eastAsia="en-GB"/>
-              </w:rPr>
-              <w:t xml:space="preserve"> </w:t>
-            </w:r>
-            <w:r>
-              <w:rPr>
-                <w:rFonts w:ascii="Courier New" w:eastAsia="Times New Roman" w:hAnsi="Courier New" w:cs="Courier New"/>
-                <w:color w:val="080808"/>
-                <w:sz w:val="20"/>
-                <w:szCs w:val="20"/>
-                <w:lang w:val="en-GB" w:eastAsia="en-GB"/>
-              </w:rPr>
-              <w:t xml:space="preserve">&gt;= </w:t>
-            </w:r>
-            <w:r>
-              <w:rPr>
-                <w:rFonts w:ascii="Courier New" w:eastAsia="Times New Roman" w:hAnsi="Courier New" w:cs="Courier New"/>
-                <w:color w:val="1750EB"/>
-                <w:sz w:val="20"/>
-                <w:szCs w:val="20"/>
-                <w:lang w:val="en-GB" w:eastAsia="en-GB"/>
-              </w:rPr>
-              <w:t>0</w:t>
-            </w:r>
-            <w:r>
-              <w:rPr>
-                <w:rFonts w:ascii="Courier New" w:eastAsia="Times New Roman" w:hAnsi="Courier New" w:cs="Courier New"/>
-                <w:color w:val="080808"/>
-                <w:sz w:val="20"/>
-                <w:szCs w:val="20"/>
-                <w:lang w:val="en-GB" w:eastAsia="en-GB"/>
-              </w:rPr>
-              <w:t xml:space="preserve">) </w:t>
-            </w:r>
-            <w:r>
-              <w:rPr>
-                <w:rFonts w:ascii="Courier New" w:eastAsia="Times New Roman" w:hAnsi="Courier New" w:cs="Courier New"/>
-                <w:color w:val="000000"/>
-                <w:sz w:val="20"/>
-                <w:szCs w:val="20"/>
-                <w:lang w:val="en-GB" w:eastAsia="en-GB"/>
-              </w:rPr>
-              <w:t>image</w:t>
-            </w:r>
-            <w:r>
-              <w:rPr>
-                <w:rFonts w:ascii="Courier New" w:eastAsia="Times New Roman" w:hAnsi="Courier New" w:cs="Courier New"/>
-                <w:color w:val="008080"/>
-                <w:sz w:val="20"/>
-                <w:szCs w:val="20"/>
-                <w:lang w:val="en-GB" w:eastAsia="en-GB"/>
-              </w:rPr>
-              <w:t>(</w:t>
-            </w:r>
-            <w:r>
-              <w:rPr>
-                <w:rFonts w:ascii="Courier New" w:eastAsia="Times New Roman" w:hAnsi="Courier New" w:cs="Courier New"/>
-                <w:color w:val="000000"/>
-                <w:sz w:val="20"/>
-                <w:szCs w:val="20"/>
-                <w:lang w:val="en-GB" w:eastAsia="en-GB"/>
-              </w:rPr>
-              <w:t>x</w:t>
-            </w:r>
-            <w:r>
-              <w:rPr>
-                <w:rFonts w:ascii="Courier New" w:eastAsia="Times New Roman" w:hAnsi="Courier New" w:cs="Courier New"/>
-                <w:color w:val="080808"/>
-                <w:sz w:val="20"/>
-                <w:szCs w:val="20"/>
-                <w:lang w:val="en-GB" w:eastAsia="en-GB"/>
-              </w:rPr>
-              <w:t xml:space="preserve">, </w:t>
-            </w:r>
-            <w:r>
-              <w:rPr>
-                <w:rFonts w:ascii="Courier New" w:eastAsia="Times New Roman" w:hAnsi="Courier New" w:cs="Courier New"/>
-                <w:color w:val="000000"/>
-                <w:sz w:val="20"/>
-                <w:szCs w:val="20"/>
-                <w:lang w:val="en-GB" w:eastAsia="en-GB"/>
-              </w:rPr>
-              <w:t>y</w:t>
-            </w:r>
-            <w:r>
-              <w:rPr>
-                <w:rFonts w:ascii="Courier New" w:eastAsia="Times New Roman" w:hAnsi="Courier New" w:cs="Courier New"/>
-                <w:color w:val="080808"/>
-                <w:sz w:val="20"/>
-                <w:szCs w:val="20"/>
-                <w:lang w:val="en-GB" w:eastAsia="en-GB"/>
-              </w:rPr>
-              <w:t>,</w:t>
-            </w:r>
-            <w:r>
-              <w:rPr>
-                <w:rFonts w:ascii="Courier New" w:eastAsia="Times New Roman" w:hAnsi="Courier New" w:cs="Courier New"/>
-                <w:color w:val="1750EB"/>
-                <w:sz w:val="20"/>
-                <w:szCs w:val="20"/>
-                <w:lang w:val="en-GB" w:eastAsia="en-GB"/>
-              </w:rPr>
-              <w:t>1</w:t>
-            </w:r>
-            <w:r>
-              <w:rPr>
-                <w:rFonts w:ascii="Courier New" w:eastAsia="Times New Roman" w:hAnsi="Courier New" w:cs="Courier New"/>
-                <w:color w:val="008080"/>
-                <w:sz w:val="20"/>
-                <w:szCs w:val="20"/>
-                <w:lang w:val="en-GB" w:eastAsia="en-GB"/>
-              </w:rPr>
-              <w:t xml:space="preserve">) </w:t>
-            </w:r>
-            <w:r>
-              <w:rPr>
-                <w:rFonts w:ascii="Courier New" w:eastAsia="Times New Roman" w:hAnsi="Courier New" w:cs="Courier New"/>
-                <w:color w:val="080808"/>
-                <w:sz w:val="20"/>
-                <w:szCs w:val="20"/>
-                <w:lang w:val="en-GB" w:eastAsia="en-GB"/>
-              </w:rPr>
-              <w:t xml:space="preserve">= </w:t>
-            </w:r>
-            <w:proofErr w:type="spellStart"/>
-            <w:r>
-              <w:rPr>
-                <w:rFonts w:ascii="Courier New" w:eastAsia="Times New Roman" w:hAnsi="Courier New" w:cs="Courier New"/>
-                <w:color w:val="000000"/>
-                <w:sz w:val="20"/>
-                <w:szCs w:val="20"/>
-                <w:lang w:val="en-GB" w:eastAsia="en-GB"/>
-              </w:rPr>
-              <w:t>valG</w:t>
-            </w:r>
-            <w:proofErr w:type="spellEnd"/>
             <w:r>
               <w:rPr>
                 <w:rFonts w:ascii="Courier New" w:eastAsia="Times New Roman" w:hAnsi="Courier New" w:cs="Courier New"/>
@@ -4773,7 +4493,136 @@
               </w:rPr>
               <w:t>(</w:t>
             </w:r>
-            <w:proofErr w:type="spellStart"/>
+            <w:r>
+              <w:rPr>
+                <w:rFonts w:ascii="Courier New" w:eastAsia="Times New Roman" w:hAnsi="Courier New" w:cs="Courier New"/>
+                <w:color w:val="000000"/>
+                <w:sz w:val="20"/>
+                <w:szCs w:val="20"/>
+                <w:lang w:val="en-GB" w:eastAsia="en-GB"/>
+              </w:rPr>
+              <w:t xml:space="preserve">valB </w:t>
+            </w:r>
+            <w:r>
+              <w:rPr>
+                <w:rFonts w:ascii="Courier New" w:eastAsia="Times New Roman" w:hAnsi="Courier New" w:cs="Courier New"/>
+                <w:color w:val="080808"/>
+                <w:sz w:val="20"/>
+                <w:szCs w:val="20"/>
+                <w:lang w:val="en-GB" w:eastAsia="en-GB"/>
+              </w:rPr>
+              <w:t xml:space="preserve">&gt;= </w:t>
+            </w:r>
+            <w:r>
+              <w:rPr>
+                <w:rFonts w:ascii="Courier New" w:eastAsia="Times New Roman" w:hAnsi="Courier New" w:cs="Courier New"/>
+                <w:color w:val="1750EB"/>
+                <w:sz w:val="20"/>
+                <w:szCs w:val="20"/>
+                <w:lang w:val="en-GB" w:eastAsia="en-GB"/>
+              </w:rPr>
+              <w:t>0</w:t>
+            </w:r>
+            <w:r>
+              <w:rPr>
+                <w:rFonts w:ascii="Courier New" w:eastAsia="Times New Roman" w:hAnsi="Courier New" w:cs="Courier New"/>
+                <w:color w:val="080808"/>
+                <w:sz w:val="20"/>
+                <w:szCs w:val="20"/>
+                <w:lang w:val="en-GB" w:eastAsia="en-GB"/>
+              </w:rPr>
+              <w:t xml:space="preserve">) </w:t>
+            </w:r>
+            <w:r>
+              <w:rPr>
+                <w:rFonts w:ascii="Courier New" w:eastAsia="Times New Roman" w:hAnsi="Courier New" w:cs="Courier New"/>
+                <w:color w:val="000000"/>
+                <w:sz w:val="20"/>
+                <w:szCs w:val="20"/>
+                <w:lang w:val="en-GB" w:eastAsia="en-GB"/>
+              </w:rPr>
+              <w:t>image</w:t>
+            </w:r>
+            <w:r>
+              <w:rPr>
+                <w:rFonts w:ascii="Courier New" w:eastAsia="Times New Roman" w:hAnsi="Courier New" w:cs="Courier New"/>
+                <w:color w:val="008080"/>
+                <w:sz w:val="20"/>
+                <w:szCs w:val="20"/>
+                <w:lang w:val="en-GB" w:eastAsia="en-GB"/>
+              </w:rPr>
+              <w:t>(</w:t>
+            </w:r>
+            <w:r>
+              <w:rPr>
+                <w:rFonts w:ascii="Courier New" w:eastAsia="Times New Roman" w:hAnsi="Courier New" w:cs="Courier New"/>
+                <w:color w:val="000000"/>
+                <w:sz w:val="20"/>
+                <w:szCs w:val="20"/>
+                <w:lang w:val="en-GB" w:eastAsia="en-GB"/>
+              </w:rPr>
+              <w:t>x</w:t>
+            </w:r>
+            <w:r>
+              <w:rPr>
+                <w:rFonts w:ascii="Courier New" w:eastAsia="Times New Roman" w:hAnsi="Courier New" w:cs="Courier New"/>
+                <w:color w:val="080808"/>
+                <w:sz w:val="20"/>
+                <w:szCs w:val="20"/>
+                <w:lang w:val="en-GB" w:eastAsia="en-GB"/>
+              </w:rPr>
+              <w:t xml:space="preserve">, </w:t>
+            </w:r>
+            <w:r>
+              <w:rPr>
+                <w:rFonts w:ascii="Courier New" w:eastAsia="Times New Roman" w:hAnsi="Courier New" w:cs="Courier New"/>
+                <w:color w:val="000000"/>
+                <w:sz w:val="20"/>
+                <w:szCs w:val="20"/>
+                <w:lang w:val="en-GB" w:eastAsia="en-GB"/>
+              </w:rPr>
+              <w:t>y</w:t>
+            </w:r>
+            <w:r>
+              <w:rPr>
+                <w:rFonts w:ascii="Courier New" w:eastAsia="Times New Roman" w:hAnsi="Courier New" w:cs="Courier New"/>
+                <w:color w:val="080808"/>
+                <w:sz w:val="20"/>
+                <w:szCs w:val="20"/>
+                <w:lang w:val="en-GB" w:eastAsia="en-GB"/>
+              </w:rPr>
+              <w:t>,</w:t>
+            </w:r>
+            <w:r>
+              <w:rPr>
+                <w:rFonts w:ascii="Courier New" w:eastAsia="Times New Roman" w:hAnsi="Courier New" w:cs="Courier New"/>
+                <w:color w:val="1750EB"/>
+                <w:sz w:val="20"/>
+                <w:szCs w:val="20"/>
+                <w:lang w:val="en-GB" w:eastAsia="en-GB"/>
+              </w:rPr>
+              <w:t>2</w:t>
+            </w:r>
+            <w:r>
+              <w:rPr>
+                <w:rFonts w:ascii="Courier New" w:eastAsia="Times New Roman" w:hAnsi="Courier New" w:cs="Courier New"/>
+                <w:color w:val="008080"/>
+                <w:sz w:val="20"/>
+                <w:szCs w:val="20"/>
+                <w:lang w:val="en-GB" w:eastAsia="en-GB"/>
+              </w:rPr>
+              <w:t xml:space="preserve">) </w:t>
+            </w:r>
+            <w:r>
+              <w:rPr>
+                <w:rFonts w:ascii="Courier New" w:eastAsia="Times New Roman" w:hAnsi="Courier New" w:cs="Courier New"/>
+                <w:color w:val="080808"/>
+                <w:sz w:val="20"/>
+                <w:szCs w:val="20"/>
+                <w:lang w:val="en-GB" w:eastAsia="en-GB"/>
+              </w:rPr>
+              <w:t xml:space="preserve">= </w:t>
+            </w:r>
             <w:r>
               <w:rPr>
                 <w:rFonts w:ascii="Courier New" w:eastAsia="Times New Roman" w:hAnsi="Courier New" w:cs="Courier New"/>
@@ -4784,149 +4633,6 @@
               </w:rPr>
               <w:t>valB</w:t>
             </w:r>
-            <w:proofErr w:type="spellEnd"/>
-            <w:r>
-              <w:rPr>
-                <w:rFonts w:ascii="Courier New" w:eastAsia="Times New Roman" w:hAnsi="Courier New" w:cs="Courier New"/>
-                <w:color w:val="000000"/>
-                <w:sz w:val="20"/>
-                <w:szCs w:val="20"/>
-                <w:lang w:val="en-GB" w:eastAsia="en-GB"/>
-              </w:rPr>
-              <w:t xml:space="preserve"> </w:t>
-            </w:r>
-            <w:r>
-              <w:rPr>
-                <w:rFonts w:ascii="Courier New" w:eastAsia="Times New Roman" w:hAnsi="Courier New" w:cs="Courier New"/>
-                <w:color w:val="080808"/>
-                <w:sz w:val="20"/>
-                <w:szCs w:val="20"/>
-                <w:lang w:val="en-GB" w:eastAsia="en-GB"/>
-              </w:rPr>
-              <w:t xml:space="preserve">&gt;= </w:t>
-            </w:r>
-            <w:r>
-              <w:rPr>
-                <w:rFonts w:ascii="Courier New" w:eastAsia="Times New Roman" w:hAnsi="Courier New" w:cs="Courier New"/>
-                <w:color w:val="1750EB"/>
-                <w:sz w:val="20"/>
-                <w:szCs w:val="20"/>
-                <w:lang w:val="en-GB" w:eastAsia="en-GB"/>
-              </w:rPr>
-              <w:t>0</w:t>
-            </w:r>
-            <w:r>
-              <w:rPr>
-                <w:rFonts w:ascii="Courier New" w:eastAsia="Times New Roman" w:hAnsi="Courier New" w:cs="Courier New"/>
-                <w:color w:val="080808"/>
-                <w:sz w:val="20"/>
-                <w:szCs w:val="20"/>
-                <w:lang w:val="en-GB" w:eastAsia="en-GB"/>
-              </w:rPr>
-              <w:t xml:space="preserve">) </w:t>
-            </w:r>
-            <w:r>
-              <w:rPr>
-                <w:rFonts w:ascii="Courier New" w:eastAsia="Times New Roman" w:hAnsi="Courier New" w:cs="Courier New"/>
-                <w:color w:val="000000"/>
-                <w:sz w:val="20"/>
-                <w:szCs w:val="20"/>
-                <w:lang w:val="en-GB" w:eastAsia="en-GB"/>
-              </w:rPr>
-              <w:t>image</w:t>
-            </w:r>
-            <w:r>
-              <w:rPr>
-                <w:rFonts w:ascii="Courier New" w:eastAsia="Times New Roman" w:hAnsi="Courier New" w:cs="Courier New"/>
-                <w:color w:val="008080"/>
-                <w:sz w:val="20"/>
-                <w:szCs w:val="20"/>
-                <w:lang w:val="en-GB" w:eastAsia="en-GB"/>
-              </w:rPr>
-              <w:t>(</w:t>
-            </w:r>
-            <w:r>
-              <w:rPr>
-                <w:rFonts w:ascii="Courier New" w:eastAsia="Times New Roman" w:hAnsi="Courier New" w:cs="Courier New"/>
-                <w:color w:val="000000"/>
-                <w:sz w:val="20"/>
-                <w:szCs w:val="20"/>
-                <w:lang w:val="en-GB" w:eastAsia="en-GB"/>
-              </w:rPr>
-              <w:t>x</w:t>
-            </w:r>
-            <w:r>
-              <w:rPr>
-                <w:rFonts w:ascii="Courier New" w:eastAsia="Times New Roman" w:hAnsi="Courier New" w:cs="Courier New"/>
-                <w:color w:val="080808"/>
-                <w:sz w:val="20"/>
-                <w:szCs w:val="20"/>
-                <w:lang w:val="en-GB" w:eastAsia="en-GB"/>
-              </w:rPr>
-              <w:t xml:space="preserve">, </w:t>
-            </w:r>
-            <w:r>
-              <w:rPr>
-                <w:rFonts w:ascii="Courier New" w:eastAsia="Times New Roman" w:hAnsi="Courier New" w:cs="Courier New"/>
-                <w:color w:val="000000"/>
-                <w:sz w:val="20"/>
-                <w:szCs w:val="20"/>
-                <w:lang w:val="en-GB" w:eastAsia="en-GB"/>
-              </w:rPr>
-              <w:t>y</w:t>
-            </w:r>
-            <w:r>
-              <w:rPr>
-                <w:rFonts w:ascii="Courier New" w:eastAsia="Times New Roman" w:hAnsi="Courier New" w:cs="Courier New"/>
-                <w:color w:val="080808"/>
-                <w:sz w:val="20"/>
-                <w:szCs w:val="20"/>
-                <w:lang w:val="en-GB" w:eastAsia="en-GB"/>
-              </w:rPr>
-              <w:t>,</w:t>
-            </w:r>
-            <w:r>
-              <w:rPr>
-                <w:rFonts w:ascii="Courier New" w:eastAsia="Times New Roman" w:hAnsi="Courier New" w:cs="Courier New"/>
-                <w:color w:val="1750EB"/>
-                <w:sz w:val="20"/>
-                <w:szCs w:val="20"/>
-                <w:lang w:val="en-GB" w:eastAsia="en-GB"/>
-              </w:rPr>
-              <w:t>2</w:t>
-            </w:r>
-            <w:r>
-              <w:rPr>
-                <w:rFonts w:ascii="Courier New" w:eastAsia="Times New Roman" w:hAnsi="Courier New" w:cs="Courier New"/>
-                <w:color w:val="008080"/>
-                <w:sz w:val="20"/>
-                <w:szCs w:val="20"/>
-                <w:lang w:val="en-GB" w:eastAsia="en-GB"/>
-              </w:rPr>
-              <w:t xml:space="preserve">) </w:t>
-            </w:r>
-            <w:r>
-              <w:rPr>
-                <w:rFonts w:ascii="Courier New" w:eastAsia="Times New Roman" w:hAnsi="Courier New" w:cs="Courier New"/>
-                <w:color w:val="080808"/>
-                <w:sz w:val="20"/>
-                <w:szCs w:val="20"/>
-                <w:lang w:val="en-GB" w:eastAsia="en-GB"/>
-              </w:rPr>
-              <w:t xml:space="preserve">= </w:t>
-            </w:r>
-            <w:proofErr w:type="spellStart"/>
-            <w:r>
-              <w:rPr>
-                <w:rFonts w:ascii="Courier New" w:eastAsia="Times New Roman" w:hAnsi="Courier New" w:cs="Courier New"/>
-                <w:color w:val="000000"/>
-                <w:sz w:val="20"/>
-                <w:szCs w:val="20"/>
-                <w:lang w:val="en-GB" w:eastAsia="en-GB"/>
-              </w:rPr>
-              <w:t>valB</w:t>
-            </w:r>
-            <w:proofErr w:type="spellEnd"/>
             <w:r>
               <w:rPr>
                 <w:rFonts w:ascii="Courier New" w:eastAsia="Times New Roman" w:hAnsi="Courier New" w:cs="Courier New"/>
@@ -5393,27 +5099,7 @@
                 <w:szCs w:val="16"/>
                 <w:lang w:val="en-US"/>
               </w:rPr>
-              <w:t xml:space="preserve"> change the contrast of the picture we created the method called </w:t>
-            </w:r>
-            <w:proofErr w:type="spellStart"/>
-            <w:r>
-              <w:rPr>
-                <w:rFonts w:ascii="Verdana" w:eastAsia="Verdana" w:hAnsi="Verdana" w:cs="Verdana"/>
-                <w:sz w:val="16"/>
-                <w:szCs w:val="16"/>
-                <w:lang w:val="en-US"/>
-              </w:rPr>
-              <w:t>contrast_modification</w:t>
-            </w:r>
-            <w:proofErr w:type="spellEnd"/>
-            <w:r>
-              <w:rPr>
-                <w:rFonts w:ascii="Verdana" w:eastAsia="Verdana" w:hAnsi="Verdana" w:cs="Verdana"/>
-                <w:sz w:val="16"/>
-                <w:szCs w:val="16"/>
-                <w:lang w:val="en-US"/>
-              </w:rPr>
-              <w:t xml:space="preserve"> which takes value of intensity as the variable from the user.</w:t>
+              <w:t xml:space="preserve"> change the contrast of the picture we created the method called contrast_modification which takes value of intensity as the variable from the user.</w:t>
             </w:r>
             <w:r>
               <w:rPr>
@@ -5631,14 +5317,12 @@
               </w:rPr>
               <w:t xml:space="preserve">void </w:t>
             </w:r>
-            <w:proofErr w:type="spellStart"/>
             <w:r>
               <w:rPr>
                 <w:color w:val="00627A"/>
               </w:rPr>
               <w:t>contrast_modification</w:t>
             </w:r>
-            <w:proofErr w:type="spellEnd"/>
             <w:r>
               <w:rPr>
                 <w:color w:val="080808"/>
@@ -5664,14 +5348,12 @@
               <w:br/>
               <w:t xml:space="preserve">    </w:t>
             </w:r>
-            <w:proofErr w:type="spellStart"/>
             <w:r>
               <w:rPr>
                 <w:color w:val="008080"/>
               </w:rPr>
               <w:t>CImg</w:t>
             </w:r>
-            <w:proofErr w:type="spellEnd"/>
             <w:r>
               <w:rPr>
                 <w:color w:val="080808"/>
@@ -5813,7 +5495,6 @@
               </w:rPr>
               <w:t xml:space="preserve">&lt; </w:t>
             </w:r>
-            <w:proofErr w:type="spellStart"/>
             <w:r>
               <w:rPr>
                 <w:color w:val="000000"/>
@@ -5824,14 +5505,7 @@
               <w:rPr>
                 <w:color w:val="080808"/>
               </w:rPr>
-              <w:t>.width</w:t>
-            </w:r>
-            <w:proofErr w:type="spellEnd"/>
-            <w:r>
-              <w:rPr>
-                <w:color w:val="080808"/>
-              </w:rPr>
-              <w:t xml:space="preserve">(); </w:t>
+              <w:t xml:space="preserve">.width(); </w:t>
             </w:r>
             <w:r>
               <w:rPr>
@@ -5906,7 +5580,6 @@
               </w:rPr>
               <w:t xml:space="preserve">&lt; </w:t>
             </w:r>
-            <w:proofErr w:type="spellStart"/>
             <w:r>
               <w:rPr>
                 <w:color w:val="000000"/>
@@ -5917,14 +5590,7 @@
               <w:rPr>
                 <w:color w:val="080808"/>
               </w:rPr>
-              <w:t>.height</w:t>
-            </w:r>
-            <w:proofErr w:type="spellEnd"/>
-            <w:r>
-              <w:rPr>
-                <w:color w:val="080808"/>
-              </w:rPr>
-              <w:t xml:space="preserve">(); </w:t>
+              <w:t xml:space="preserve">.height(); </w:t>
             </w:r>
             <w:r>
               <w:rPr>
@@ -5959,19 +5625,11 @@
               </w:rPr>
               <w:t xml:space="preserve">float </w:t>
             </w:r>
-            <w:proofErr w:type="spellStart"/>
-            <w:r>
-              <w:rPr>
-                <w:color w:val="000000"/>
-              </w:rPr>
-              <w:t>correction_factor</w:t>
-            </w:r>
-            <w:proofErr w:type="spellEnd"/>
-            <w:r>
-              <w:rPr>
-                <w:color w:val="000000"/>
-              </w:rPr>
-              <w:t xml:space="preserve"> </w:t>
+            <w:r>
+              <w:rPr>
+                <w:color w:val="000000"/>
+              </w:rPr>
+              <w:t xml:space="preserve">correction_factor </w:t>
             </w:r>
             <w:r>
               <w:rPr>
@@ -6040,19 +5698,11 @@
               </w:rPr>
               <w:t xml:space="preserve">float </w:t>
             </w:r>
-            <w:proofErr w:type="spellStart"/>
-            <w:r>
-              <w:rPr>
-                <w:color w:val="000000"/>
-              </w:rPr>
-              <w:t>valR</w:t>
-            </w:r>
-            <w:proofErr w:type="spellEnd"/>
-            <w:r>
-              <w:rPr>
-                <w:color w:val="000000"/>
-              </w:rPr>
-              <w:t xml:space="preserve"> </w:t>
+            <w:r>
+              <w:rPr>
+                <w:color w:val="000000"/>
+              </w:rPr>
+              <w:t xml:space="preserve">valR </w:t>
             </w:r>
             <w:r>
               <w:rPr>
@@ -6060,14 +5710,12 @@
               </w:rPr>
               <w:t xml:space="preserve">= </w:t>
             </w:r>
-            <w:proofErr w:type="spellStart"/>
             <w:r>
               <w:rPr>
                 <w:color w:val="000000"/>
               </w:rPr>
               <w:t>correction_factor</w:t>
             </w:r>
-            <w:proofErr w:type="spellEnd"/>
             <w:r>
               <w:rPr>
                 <w:color w:val="080808"/>
@@ -6165,19 +5813,11 @@
               </w:rPr>
               <w:t xml:space="preserve">float </w:t>
             </w:r>
-            <w:proofErr w:type="spellStart"/>
-            <w:r>
-              <w:rPr>
-                <w:color w:val="000000"/>
-              </w:rPr>
-              <w:t>valG</w:t>
-            </w:r>
-            <w:proofErr w:type="spellEnd"/>
-            <w:r>
-              <w:rPr>
-                <w:color w:val="000000"/>
-              </w:rPr>
-              <w:t xml:space="preserve"> </w:t>
+            <w:r>
+              <w:rPr>
+                <w:color w:val="000000"/>
+              </w:rPr>
+              <w:t xml:space="preserve">valG </w:t>
             </w:r>
             <w:r>
               <w:rPr>
@@ -6185,14 +5825,12 @@
               </w:rPr>
               <w:t xml:space="preserve">= </w:t>
             </w:r>
-            <w:proofErr w:type="spellStart"/>
             <w:r>
               <w:rPr>
                 <w:color w:val="000000"/>
               </w:rPr>
               <w:t>correction_factor</w:t>
             </w:r>
-            <w:proofErr w:type="spellEnd"/>
             <w:r>
               <w:rPr>
                 <w:color w:val="080808"/>
@@ -6290,19 +5928,11 @@
               </w:rPr>
               <w:t xml:space="preserve">float </w:t>
             </w:r>
-            <w:proofErr w:type="spellStart"/>
-            <w:r>
-              <w:rPr>
-                <w:color w:val="000000"/>
-              </w:rPr>
-              <w:t>valB</w:t>
-            </w:r>
-            <w:proofErr w:type="spellEnd"/>
-            <w:r>
-              <w:rPr>
-                <w:color w:val="000000"/>
-              </w:rPr>
-              <w:t xml:space="preserve"> </w:t>
+            <w:r>
+              <w:rPr>
+                <w:color w:val="000000"/>
+              </w:rPr>
+              <w:t xml:space="preserve">valB </w:t>
             </w:r>
             <w:r>
               <w:rPr>
@@ -6310,14 +5940,12 @@
               </w:rPr>
               <w:t xml:space="preserve">= </w:t>
             </w:r>
-            <w:proofErr w:type="spellStart"/>
             <w:r>
               <w:rPr>
                 <w:color w:val="000000"/>
               </w:rPr>
               <w:t>correction_factor</w:t>
             </w:r>
-            <w:proofErr w:type="spellEnd"/>
             <w:r>
               <w:rPr>
                 <w:color w:val="080808"/>
@@ -6427,19 +6055,11 @@
               </w:rPr>
               <w:t>(</w:t>
             </w:r>
-            <w:proofErr w:type="spellStart"/>
-            <w:r>
-              <w:rPr>
-                <w:color w:val="000000"/>
-              </w:rPr>
-              <w:t>valR</w:t>
-            </w:r>
-            <w:proofErr w:type="spellEnd"/>
-            <w:r>
-              <w:rPr>
-                <w:color w:val="000000"/>
-              </w:rPr>
-              <w:t xml:space="preserve"> </w:t>
+            <w:r>
+              <w:rPr>
+                <w:color w:val="000000"/>
+              </w:rPr>
+              <w:t xml:space="preserve">valR </w:t>
             </w:r>
             <w:r>
               <w:rPr>
@@ -6565,19 +6185,11 @@
               </w:rPr>
               <w:t>(</w:t>
             </w:r>
-            <w:proofErr w:type="spellStart"/>
-            <w:r>
-              <w:rPr>
-                <w:color w:val="000000"/>
-              </w:rPr>
-              <w:t>valR</w:t>
-            </w:r>
-            <w:proofErr w:type="spellEnd"/>
-            <w:r>
-              <w:rPr>
-                <w:color w:val="000000"/>
-              </w:rPr>
-              <w:t xml:space="preserve"> </w:t>
+            <w:r>
+              <w:rPr>
+                <w:color w:val="000000"/>
+              </w:rPr>
+              <w:t xml:space="preserve">valR </w:t>
             </w:r>
             <w:r>
               <w:rPr>
@@ -6736,14 +6348,12 @@
               </w:rPr>
               <w:t xml:space="preserve">= </w:t>
             </w:r>
-            <w:proofErr w:type="spellStart"/>
             <w:r>
               <w:rPr>
                 <w:color w:val="000000"/>
               </w:rPr>
               <w:t>valR</w:t>
             </w:r>
-            <w:proofErr w:type="spellEnd"/>
             <w:r>
               <w:rPr>
                 <w:color w:val="080808"/>
@@ -6775,19 +6385,11 @@
               </w:rPr>
               <w:t>(</w:t>
             </w:r>
-            <w:proofErr w:type="spellStart"/>
-            <w:r>
-              <w:rPr>
-                <w:color w:val="000000"/>
-              </w:rPr>
-              <w:t>valG</w:t>
-            </w:r>
-            <w:proofErr w:type="spellEnd"/>
-            <w:r>
-              <w:rPr>
-                <w:color w:val="000000"/>
-              </w:rPr>
-              <w:t xml:space="preserve"> </w:t>
+            <w:r>
+              <w:rPr>
+                <w:color w:val="000000"/>
+              </w:rPr>
+              <w:t xml:space="preserve">valG </w:t>
             </w:r>
             <w:r>
               <w:rPr>
@@ -6912,19 +6514,11 @@
               </w:rPr>
               <w:t>(</w:t>
             </w:r>
-            <w:proofErr w:type="spellStart"/>
-            <w:r>
-              <w:rPr>
-                <w:color w:val="000000"/>
-              </w:rPr>
-              <w:t>valG</w:t>
-            </w:r>
-            <w:proofErr w:type="spellEnd"/>
-            <w:r>
-              <w:rPr>
-                <w:color w:val="000000"/>
-              </w:rPr>
-              <w:t xml:space="preserve"> </w:t>
+            <w:r>
+              <w:rPr>
+                <w:color w:val="000000"/>
+              </w:rPr>
+              <w:t xml:space="preserve">valG </w:t>
             </w:r>
             <w:r>
               <w:rPr>
@@ -7083,14 +6677,12 @@
               </w:rPr>
               <w:t xml:space="preserve">= </w:t>
             </w:r>
-            <w:proofErr w:type="spellStart"/>
             <w:r>
               <w:rPr>
                 <w:color w:val="000000"/>
               </w:rPr>
               <w:t>valG</w:t>
             </w:r>
-            <w:proofErr w:type="spellEnd"/>
             <w:r>
               <w:rPr>
                 <w:color w:val="080808"/>
@@ -7122,19 +6714,11 @@
               </w:rPr>
               <w:t>(</w:t>
             </w:r>
-            <w:proofErr w:type="spellStart"/>
-            <w:r>
-              <w:rPr>
-                <w:color w:val="000000"/>
-              </w:rPr>
-              <w:t>valB</w:t>
-            </w:r>
-            <w:proofErr w:type="spellEnd"/>
-            <w:r>
-              <w:rPr>
-                <w:color w:val="000000"/>
-              </w:rPr>
-              <w:t xml:space="preserve"> </w:t>
+            <w:r>
+              <w:rPr>
+                <w:color w:val="000000"/>
+              </w:rPr>
+              <w:t xml:space="preserve">valB </w:t>
             </w:r>
             <w:r>
               <w:rPr>
@@ -7260,19 +6844,11 @@
               </w:rPr>
               <w:t>(</w:t>
             </w:r>
-            <w:proofErr w:type="spellStart"/>
-            <w:r>
-              <w:rPr>
-                <w:color w:val="000000"/>
-              </w:rPr>
-              <w:t>valB</w:t>
-            </w:r>
-            <w:proofErr w:type="spellEnd"/>
-            <w:r>
-              <w:rPr>
-                <w:color w:val="000000"/>
-              </w:rPr>
-              <w:t xml:space="preserve"> </w:t>
+            <w:r>
+              <w:rPr>
+                <w:color w:val="000000"/>
+              </w:rPr>
+              <w:t xml:space="preserve">valB </w:t>
             </w:r>
             <w:r>
               <w:rPr>
@@ -7431,14 +7007,12 @@
               </w:rPr>
               <w:t xml:space="preserve">= </w:t>
             </w:r>
-            <w:proofErr w:type="spellStart"/>
             <w:r>
               <w:rPr>
                 <w:color w:val="000000"/>
               </w:rPr>
               <w:t>valB</w:t>
             </w:r>
-            <w:proofErr w:type="spellEnd"/>
             <w:r>
               <w:rPr>
                 <w:color w:val="080808"/>
@@ -7782,14 +7356,12 @@
               <w:br/>
               <w:t xml:space="preserve">    </w:t>
             </w:r>
-            <w:proofErr w:type="spellStart"/>
             <w:r>
               <w:rPr>
                 <w:color w:val="008080"/>
               </w:rPr>
               <w:t>CImg</w:t>
             </w:r>
-            <w:proofErr w:type="spellEnd"/>
             <w:r>
               <w:rPr>
                 <w:color w:val="080808"/>
@@ -7942,7 +7514,6 @@
               </w:rPr>
               <w:t xml:space="preserve">&lt; </w:t>
             </w:r>
-            <w:proofErr w:type="spellStart"/>
             <w:r>
               <w:rPr>
                 <w:color w:val="000000"/>
@@ -7953,14 +7524,7 @@
               <w:rPr>
                 <w:color w:val="080808"/>
               </w:rPr>
-              <w:t>.width</w:t>
-            </w:r>
-            <w:proofErr w:type="spellEnd"/>
-            <w:r>
-              <w:rPr>
-                <w:color w:val="080808"/>
-              </w:rPr>
-              <w:t xml:space="preserve">(); </w:t>
+              <w:t xml:space="preserve">.width(); </w:t>
             </w:r>
             <w:r>
               <w:rPr>
@@ -8035,7 +7599,6 @@
               </w:rPr>
               <w:t xml:space="preserve">&lt; </w:t>
             </w:r>
-            <w:proofErr w:type="spellStart"/>
             <w:r>
               <w:rPr>
                 <w:color w:val="000000"/>
@@ -8046,14 +7609,7 @@
               <w:rPr>
                 <w:color w:val="080808"/>
               </w:rPr>
-              <w:t>.height</w:t>
-            </w:r>
-            <w:proofErr w:type="spellEnd"/>
-            <w:r>
-              <w:rPr>
-                <w:color w:val="080808"/>
-              </w:rPr>
-              <w:t xml:space="preserve">(); </w:t>
+              <w:t xml:space="preserve">.height(); </w:t>
             </w:r>
             <w:r>
               <w:rPr>
@@ -8090,19 +7646,11 @@
               </w:rPr>
               <w:t xml:space="preserve">float </w:t>
             </w:r>
-            <w:proofErr w:type="spellStart"/>
-            <w:r>
-              <w:rPr>
-                <w:color w:val="000000"/>
-              </w:rPr>
-              <w:t>valR</w:t>
-            </w:r>
-            <w:proofErr w:type="spellEnd"/>
-            <w:r>
-              <w:rPr>
-                <w:color w:val="000000"/>
-              </w:rPr>
-              <w:t xml:space="preserve"> </w:t>
+            <w:r>
+              <w:rPr>
+                <w:color w:val="000000"/>
+              </w:rPr>
+              <w:t xml:space="preserve">valR </w:t>
             </w:r>
             <w:r>
               <w:rPr>
@@ -8190,19 +7738,11 @@
               </w:rPr>
               <w:t xml:space="preserve">float </w:t>
             </w:r>
-            <w:proofErr w:type="spellStart"/>
-            <w:r>
-              <w:rPr>
-                <w:color w:val="000000"/>
-              </w:rPr>
-              <w:t>valG</w:t>
-            </w:r>
-            <w:proofErr w:type="spellEnd"/>
-            <w:r>
-              <w:rPr>
-                <w:color w:val="000000"/>
-              </w:rPr>
-              <w:t xml:space="preserve"> </w:t>
+            <w:r>
+              <w:rPr>
+                <w:color w:val="000000"/>
+              </w:rPr>
+              <w:t xml:space="preserve">valG </w:t>
             </w:r>
             <w:r>
               <w:rPr>
@@ -8279,19 +7819,11 @@
               </w:rPr>
               <w:t xml:space="preserve">float </w:t>
             </w:r>
-            <w:proofErr w:type="spellStart"/>
-            <w:r>
-              <w:rPr>
-                <w:color w:val="000000"/>
-              </w:rPr>
-              <w:t>valB</w:t>
-            </w:r>
-            <w:proofErr w:type="spellEnd"/>
-            <w:r>
-              <w:rPr>
-                <w:color w:val="000000"/>
-              </w:rPr>
-              <w:t xml:space="preserve"> </w:t>
+            <w:r>
+              <w:rPr>
+                <w:color w:val="000000"/>
+              </w:rPr>
+              <w:t xml:space="preserve">valB </w:t>
             </w:r>
             <w:r>
               <w:rPr>
@@ -8759,7 +8291,6 @@
               <w:br/>
               <w:t xml:space="preserve">    </w:t>
             </w:r>
-            <w:proofErr w:type="spellStart"/>
             <w:r>
               <w:rPr>
                 <w:color w:val="000000"/>
@@ -8770,14 +8301,7 @@
               <w:rPr>
                 <w:color w:val="080808"/>
               </w:rPr>
-              <w:t>.save_bmp</w:t>
-            </w:r>
-            <w:proofErr w:type="spellEnd"/>
-            <w:r>
-              <w:rPr>
-                <w:color w:val="080808"/>
-              </w:rPr>
-              <w:t>(</w:t>
+              <w:t>.save_bmp(</w:t>
             </w:r>
             <w:r>
               <w:rPr>
@@ -9053,27 +8577,7 @@
                 <w:szCs w:val="16"/>
                 <w:lang w:val="en-US"/>
               </w:rPr>
-              <w:t xml:space="preserve">e implemented this algorithm in a function called </w:t>
-            </w:r>
-            <w:proofErr w:type="spellStart"/>
-            <w:r>
-              <w:rPr>
-                <w:rFonts w:ascii="Verdana" w:eastAsia="Verdana" w:hAnsi="Verdana" w:cs="Verdana"/>
-                <w:sz w:val="16"/>
-                <w:szCs w:val="16"/>
-                <w:lang w:val="en-US"/>
-              </w:rPr>
-              <w:t>horizontal_flip</w:t>
-            </w:r>
-            <w:proofErr w:type="spellEnd"/>
-            <w:r>
-              <w:rPr>
-                <w:rFonts w:ascii="Verdana" w:eastAsia="Verdana" w:hAnsi="Verdana" w:cs="Verdana"/>
-                <w:sz w:val="16"/>
-                <w:szCs w:val="16"/>
-                <w:lang w:val="en-US"/>
-              </w:rPr>
-              <w:t xml:space="preserve"> </w:t>
+              <w:t xml:space="preserve">e implemented this algorithm in a function called horizontal_flip </w:t>
             </w:r>
             <w:r>
               <w:rPr>
@@ -9157,14 +8661,12 @@
               </w:rPr>
               <w:t xml:space="preserve">void </w:t>
             </w:r>
-            <w:proofErr w:type="spellStart"/>
             <w:r>
               <w:rPr>
                 <w:color w:val="00627A"/>
               </w:rPr>
               <w:t>horizontal_flip</w:t>
             </w:r>
-            <w:proofErr w:type="spellEnd"/>
             <w:r>
               <w:rPr>
                 <w:color w:val="080808"/>
@@ -9178,14 +8680,12 @@
               <w:br/>
               <w:t xml:space="preserve">    </w:t>
             </w:r>
-            <w:proofErr w:type="spellStart"/>
             <w:r>
               <w:rPr>
                 <w:color w:val="008080"/>
               </w:rPr>
               <w:t>CImg</w:t>
             </w:r>
-            <w:proofErr w:type="spellEnd"/>
             <w:r>
               <w:rPr>
                 <w:color w:val="080808"/>
@@ -9271,14 +8771,12 @@
               <w:br/>
               <w:t xml:space="preserve">    </w:t>
             </w:r>
-            <w:proofErr w:type="spellStart"/>
             <w:r>
               <w:rPr>
                 <w:color w:val="008080"/>
               </w:rPr>
               <w:t>CImg</w:t>
             </w:r>
-            <w:proofErr w:type="spellEnd"/>
             <w:r>
               <w:rPr>
                 <w:color w:val="080808"/>
@@ -9382,7 +8880,6 @@
               </w:rPr>
               <w:t xml:space="preserve">&lt; </w:t>
             </w:r>
-            <w:proofErr w:type="spellStart"/>
             <w:r>
               <w:rPr>
                 <w:color w:val="000000"/>
@@ -9393,14 +8890,7 @@
               <w:rPr>
                 <w:color w:val="080808"/>
               </w:rPr>
-              <w:t>.width</w:t>
-            </w:r>
-            <w:proofErr w:type="spellEnd"/>
-            <w:r>
-              <w:rPr>
-                <w:color w:val="080808"/>
-              </w:rPr>
-              <w:t xml:space="preserve">(); </w:t>
+              <w:t xml:space="preserve">.width(); </w:t>
             </w:r>
             <w:r>
               <w:rPr>
@@ -9475,7 +8965,6 @@
               </w:rPr>
               <w:t xml:space="preserve">&lt; </w:t>
             </w:r>
-            <w:proofErr w:type="spellStart"/>
             <w:r>
               <w:rPr>
                 <w:color w:val="000000"/>
@@ -9486,14 +8975,7 @@
               <w:rPr>
                 <w:color w:val="080808"/>
               </w:rPr>
-              <w:t>.height</w:t>
-            </w:r>
-            <w:proofErr w:type="spellEnd"/>
-            <w:r>
-              <w:rPr>
-                <w:color w:val="080808"/>
-              </w:rPr>
-              <w:t xml:space="preserve">(); </w:t>
+              <w:t xml:space="preserve">.height(); </w:t>
             </w:r>
             <w:r>
               <w:rPr>
@@ -9586,7 +9068,6 @@
               </w:rPr>
               <w:t>(</w:t>
             </w:r>
-            <w:proofErr w:type="spellStart"/>
             <w:r>
               <w:rPr>
                 <w:color w:val="000000"/>
@@ -9597,14 +9078,7 @@
               <w:rPr>
                 <w:color w:val="080808"/>
               </w:rPr>
-              <w:t>.width</w:t>
-            </w:r>
-            <w:proofErr w:type="spellEnd"/>
-            <w:r>
-              <w:rPr>
-                <w:color w:val="080808"/>
-              </w:rPr>
-              <w:t>()-</w:t>
+              <w:t>.width()-</w:t>
             </w:r>
             <w:r>
               <w:rPr>
@@ -9721,7 +9195,6 @@
               </w:rPr>
               <w:t>(</w:t>
             </w:r>
-            <w:proofErr w:type="spellStart"/>
             <w:r>
               <w:rPr>
                 <w:color w:val="000000"/>
@@ -9732,14 +9205,7 @@
               <w:rPr>
                 <w:color w:val="080808"/>
               </w:rPr>
-              <w:t>.width</w:t>
-            </w:r>
-            <w:proofErr w:type="spellEnd"/>
-            <w:r>
-              <w:rPr>
-                <w:color w:val="080808"/>
-              </w:rPr>
-              <w:t>()-</w:t>
+              <w:t>.width()-</w:t>
             </w:r>
             <w:r>
               <w:rPr>
@@ -9856,7 +9322,6 @@
               </w:rPr>
               <w:t>(</w:t>
             </w:r>
-            <w:proofErr w:type="spellStart"/>
             <w:r>
               <w:rPr>
                 <w:color w:val="000000"/>
@@ -9867,14 +9332,7 @@
               <w:rPr>
                 <w:color w:val="080808"/>
               </w:rPr>
-              <w:t>.width</w:t>
-            </w:r>
-            <w:proofErr w:type="spellEnd"/>
-            <w:r>
-              <w:rPr>
-                <w:color w:val="080808"/>
-              </w:rPr>
-              <w:t>()-</w:t>
+              <w:t>.width()-</w:t>
             </w:r>
             <w:r>
               <w:rPr>
@@ -9970,7 +9428,6 @@
               <w:br/>
               <w:t xml:space="preserve">    </w:t>
             </w:r>
-            <w:proofErr w:type="spellStart"/>
             <w:r>
               <w:rPr>
                 <w:color w:val="000000"/>
@@ -9981,14 +9438,7 @@
               <w:rPr>
                 <w:color w:val="080808"/>
               </w:rPr>
-              <w:t>.save_bmp</w:t>
-            </w:r>
-            <w:proofErr w:type="spellEnd"/>
-            <w:r>
-              <w:rPr>
-                <w:color w:val="080808"/>
-              </w:rPr>
-              <w:t>(</w:t>
+              <w:t>.save_bmp(</w:t>
             </w:r>
             <w:r>
               <w:rPr>
@@ -10329,14 +9779,12 @@
               </w:rPr>
               <w:t xml:space="preserve">void </w:t>
             </w:r>
-            <w:proofErr w:type="spellStart"/>
             <w:r>
               <w:rPr>
                 <w:color w:val="00627A"/>
               </w:rPr>
               <w:t>vertical_flip</w:t>
             </w:r>
-            <w:proofErr w:type="spellEnd"/>
             <w:r>
               <w:rPr>
                 <w:color w:val="080808"/>
@@ -10350,14 +9798,12 @@
               <w:br/>
               <w:t xml:space="preserve">    </w:t>
             </w:r>
-            <w:proofErr w:type="spellStart"/>
             <w:r>
               <w:rPr>
                 <w:color w:val="008080"/>
               </w:rPr>
               <w:t>CImg</w:t>
             </w:r>
-            <w:proofErr w:type="spellEnd"/>
             <w:r>
               <w:rPr>
                 <w:color w:val="080808"/>
@@ -10443,14 +9889,12 @@
               <w:br/>
               <w:t xml:space="preserve">    </w:t>
             </w:r>
-            <w:proofErr w:type="spellStart"/>
             <w:r>
               <w:rPr>
                 <w:color w:val="008080"/>
               </w:rPr>
               <w:t>CImg</w:t>
             </w:r>
-            <w:proofErr w:type="spellEnd"/>
             <w:r>
               <w:rPr>
                 <w:color w:val="080808"/>
@@ -10554,7 +9998,6 @@
               </w:rPr>
               <w:t xml:space="preserve">&lt; </w:t>
             </w:r>
-            <w:proofErr w:type="spellStart"/>
             <w:r>
               <w:rPr>
                 <w:color w:val="000000"/>
@@ -10565,14 +10008,7 @@
               <w:rPr>
                 <w:color w:val="080808"/>
               </w:rPr>
-              <w:t>.width</w:t>
-            </w:r>
-            <w:proofErr w:type="spellEnd"/>
-            <w:r>
-              <w:rPr>
-                <w:color w:val="080808"/>
-              </w:rPr>
-              <w:t xml:space="preserve">(); </w:t>
+              <w:t xml:space="preserve">.width(); </w:t>
             </w:r>
             <w:r>
               <w:rPr>
@@ -10647,7 +10083,6 @@
               </w:rPr>
               <w:t xml:space="preserve">&lt; </w:t>
             </w:r>
-            <w:proofErr w:type="spellStart"/>
             <w:r>
               <w:rPr>
                 <w:color w:val="000000"/>
@@ -10658,14 +10093,7 @@
               <w:rPr>
                 <w:color w:val="080808"/>
               </w:rPr>
-              <w:t>.height</w:t>
-            </w:r>
-            <w:proofErr w:type="spellEnd"/>
-            <w:r>
-              <w:rPr>
-                <w:color w:val="080808"/>
-              </w:rPr>
-              <w:t xml:space="preserve">(); </w:t>
+              <w:t xml:space="preserve">.height(); </w:t>
             </w:r>
             <w:r>
               <w:rPr>
@@ -10764,7 +10192,6 @@
               </w:rPr>
               <w:t xml:space="preserve">, </w:t>
             </w:r>
-            <w:proofErr w:type="spellStart"/>
             <w:r>
               <w:rPr>
                 <w:color w:val="000000"/>
@@ -10775,14 +10202,7 @@
               <w:rPr>
                 <w:color w:val="080808"/>
               </w:rPr>
-              <w:t>.height</w:t>
-            </w:r>
-            <w:proofErr w:type="spellEnd"/>
-            <w:r>
-              <w:rPr>
-                <w:color w:val="080808"/>
-              </w:rPr>
-              <w:t>()-</w:t>
+              <w:t>.height()-</w:t>
             </w:r>
             <w:r>
               <w:rPr>
@@ -10899,7 +10319,6 @@
               </w:rPr>
               <w:t xml:space="preserve">, </w:t>
             </w:r>
-            <w:proofErr w:type="spellStart"/>
             <w:r>
               <w:rPr>
                 <w:color w:val="000000"/>
@@ -10910,14 +10329,7 @@
               <w:rPr>
                 <w:color w:val="080808"/>
               </w:rPr>
-              <w:t>.height</w:t>
-            </w:r>
-            <w:proofErr w:type="spellEnd"/>
-            <w:r>
-              <w:rPr>
-                <w:color w:val="080808"/>
-              </w:rPr>
-              <w:t>()-</w:t>
+              <w:t>.height()-</w:t>
             </w:r>
             <w:r>
               <w:rPr>
@@ -11034,7 +10446,6 @@
               </w:rPr>
               <w:t xml:space="preserve">, </w:t>
             </w:r>
-            <w:proofErr w:type="spellStart"/>
             <w:r>
               <w:rPr>
                 <w:color w:val="000000"/>
@@ -11045,14 +10456,7 @@
               <w:rPr>
                 <w:color w:val="080808"/>
               </w:rPr>
-              <w:t>.height</w:t>
-            </w:r>
-            <w:proofErr w:type="spellEnd"/>
-            <w:r>
-              <w:rPr>
-                <w:color w:val="080808"/>
-              </w:rPr>
-              <w:t>()-</w:t>
+              <w:t>.height()-</w:t>
             </w:r>
             <w:r>
               <w:rPr>
@@ -11136,7 +10540,6 @@
               <w:br/>
               <w:t xml:space="preserve">    </w:t>
             </w:r>
-            <w:proofErr w:type="spellStart"/>
             <w:r>
               <w:rPr>
                 <w:color w:val="000000"/>
@@ -11147,14 +10550,7 @@
               <w:rPr>
                 <w:color w:val="080808"/>
               </w:rPr>
-              <w:t>.save_bmp</w:t>
-            </w:r>
-            <w:proofErr w:type="spellEnd"/>
-            <w:r>
-              <w:rPr>
-                <w:color w:val="080808"/>
-              </w:rPr>
-              <w:t>(</w:t>
+              <w:t>.save_bmp(</w:t>
             </w:r>
             <w:r>
               <w:rPr>
@@ -11585,14 +10981,12 @@
               <w:lastRenderedPageBreak/>
               <w:t xml:space="preserve">void </w:t>
             </w:r>
-            <w:proofErr w:type="spellStart"/>
             <w:r>
               <w:rPr>
                 <w:color w:val="00627A"/>
               </w:rPr>
               <w:t>diagonal_flip</w:t>
             </w:r>
-            <w:proofErr w:type="spellEnd"/>
             <w:r>
               <w:rPr>
                 <w:color w:val="080808"/>
@@ -11606,14 +11000,12 @@
               <w:br/>
               <w:t xml:space="preserve">    </w:t>
             </w:r>
-            <w:proofErr w:type="spellStart"/>
             <w:r>
               <w:rPr>
                 <w:color w:val="008080"/>
               </w:rPr>
               <w:t>CImg</w:t>
             </w:r>
-            <w:proofErr w:type="spellEnd"/>
             <w:r>
               <w:rPr>
                 <w:color w:val="080808"/>
@@ -11699,14 +11091,12 @@
               <w:br/>
               <w:t xml:space="preserve">    </w:t>
             </w:r>
-            <w:proofErr w:type="spellStart"/>
             <w:r>
               <w:rPr>
                 <w:color w:val="008080"/>
               </w:rPr>
               <w:t>CImg</w:t>
             </w:r>
-            <w:proofErr w:type="spellEnd"/>
             <w:r>
               <w:rPr>
                 <w:color w:val="080808"/>
@@ -11810,7 +11200,6 @@
               </w:rPr>
               <w:t xml:space="preserve">&lt; </w:t>
             </w:r>
-            <w:proofErr w:type="spellStart"/>
             <w:r>
               <w:rPr>
                 <w:color w:val="000000"/>
@@ -11821,14 +11210,7 @@
               <w:rPr>
                 <w:color w:val="080808"/>
               </w:rPr>
-              <w:t>.width</w:t>
-            </w:r>
-            <w:proofErr w:type="spellEnd"/>
-            <w:r>
-              <w:rPr>
-                <w:color w:val="080808"/>
-              </w:rPr>
-              <w:t xml:space="preserve">(); </w:t>
+              <w:t xml:space="preserve">.width(); </w:t>
             </w:r>
             <w:r>
               <w:rPr>
@@ -11903,7 +11285,6 @@
               </w:rPr>
               <w:t xml:space="preserve">&lt; </w:t>
             </w:r>
-            <w:proofErr w:type="spellStart"/>
             <w:r>
               <w:rPr>
                 <w:color w:val="000000"/>
@@ -11914,14 +11295,7 @@
               <w:rPr>
                 <w:color w:val="080808"/>
               </w:rPr>
-              <w:t>.height</w:t>
-            </w:r>
-            <w:proofErr w:type="spellEnd"/>
-            <w:r>
-              <w:rPr>
-                <w:color w:val="080808"/>
-              </w:rPr>
-              <w:t xml:space="preserve">(); </w:t>
+              <w:t xml:space="preserve">.height(); </w:t>
             </w:r>
             <w:r>
               <w:rPr>
@@ -12008,7 +11382,6 @@
               </w:rPr>
               <w:t>(</w:t>
             </w:r>
-            <w:proofErr w:type="spellStart"/>
             <w:r>
               <w:rPr>
                 <w:color w:val="000000"/>
@@ -12019,14 +11392,7 @@
               <w:rPr>
                 <w:color w:val="080808"/>
               </w:rPr>
-              <w:t>.width</w:t>
-            </w:r>
-            <w:proofErr w:type="spellEnd"/>
-            <w:r>
-              <w:rPr>
-                <w:color w:val="080808"/>
-              </w:rPr>
-              <w:t>()-</w:t>
+              <w:t>.width()-</w:t>
             </w:r>
             <w:r>
               <w:rPr>
@@ -12040,7 +11406,6 @@
               </w:rPr>
               <w:t xml:space="preserve">, </w:t>
             </w:r>
-            <w:proofErr w:type="spellStart"/>
             <w:r>
               <w:rPr>
                 <w:color w:val="000000"/>
@@ -12051,14 +11416,7 @@
               <w:rPr>
                 <w:color w:val="080808"/>
               </w:rPr>
-              <w:t>.height</w:t>
-            </w:r>
-            <w:proofErr w:type="spellEnd"/>
-            <w:r>
-              <w:rPr>
-                <w:color w:val="080808"/>
-              </w:rPr>
-              <w:t>()-</w:t>
+              <w:t>.height()-</w:t>
             </w:r>
             <w:r>
               <w:rPr>
@@ -12163,7 +11521,6 @@
               </w:rPr>
               <w:t>(</w:t>
             </w:r>
-            <w:proofErr w:type="spellStart"/>
             <w:r>
               <w:rPr>
                 <w:color w:val="000000"/>
@@ -12174,14 +11531,7 @@
               <w:rPr>
                 <w:color w:val="080808"/>
               </w:rPr>
-              <w:t>.width</w:t>
-            </w:r>
-            <w:proofErr w:type="spellEnd"/>
-            <w:r>
-              <w:rPr>
-                <w:color w:val="080808"/>
-              </w:rPr>
-              <w:t>()-</w:t>
+              <w:t>.width()-</w:t>
             </w:r>
             <w:r>
               <w:rPr>
@@ -12195,7 +11545,6 @@
               </w:rPr>
               <w:t xml:space="preserve">, </w:t>
             </w:r>
-            <w:proofErr w:type="spellStart"/>
             <w:r>
               <w:rPr>
                 <w:color w:val="000000"/>
@@ -12206,14 +11555,7 @@
               <w:rPr>
                 <w:color w:val="080808"/>
               </w:rPr>
-              <w:t>.height</w:t>
-            </w:r>
-            <w:proofErr w:type="spellEnd"/>
-            <w:r>
-              <w:rPr>
-                <w:color w:val="080808"/>
-              </w:rPr>
-              <w:t>()-</w:t>
+              <w:t>.height()-</w:t>
             </w:r>
             <w:r>
               <w:rPr>
@@ -12318,7 +11660,6 @@
               </w:rPr>
               <w:t>(</w:t>
             </w:r>
-            <w:proofErr w:type="spellStart"/>
             <w:r>
               <w:rPr>
                 <w:color w:val="000000"/>
@@ -12329,14 +11670,7 @@
               <w:rPr>
                 <w:color w:val="080808"/>
               </w:rPr>
-              <w:t>.width</w:t>
-            </w:r>
-            <w:proofErr w:type="spellEnd"/>
-            <w:r>
-              <w:rPr>
-                <w:color w:val="080808"/>
-              </w:rPr>
-              <w:t>()-</w:t>
+              <w:t>.width()-</w:t>
             </w:r>
             <w:r>
               <w:rPr>
@@ -12350,7 +11684,6 @@
               </w:rPr>
               <w:t xml:space="preserve">, </w:t>
             </w:r>
-            <w:proofErr w:type="spellStart"/>
             <w:r>
               <w:rPr>
                 <w:color w:val="000000"/>
@@ -12361,14 +11694,7 @@
               <w:rPr>
                 <w:color w:val="080808"/>
               </w:rPr>
-              <w:t>.height</w:t>
-            </w:r>
-            <w:proofErr w:type="spellEnd"/>
-            <w:r>
-              <w:rPr>
-                <w:color w:val="080808"/>
-              </w:rPr>
-              <w:t>()-</w:t>
+              <w:t>.height()-</w:t>
             </w:r>
             <w:r>
               <w:rPr>
@@ -12452,7 +11778,6 @@
               <w:br/>
               <w:t xml:space="preserve">    </w:t>
             </w:r>
-            <w:proofErr w:type="spellStart"/>
             <w:r>
               <w:rPr>
                 <w:color w:val="000000"/>
@@ -12463,14 +11788,7 @@
               <w:rPr>
                 <w:color w:val="080808"/>
               </w:rPr>
-              <w:t>.save_bmp</w:t>
-            </w:r>
-            <w:proofErr w:type="spellEnd"/>
-            <w:r>
-              <w:rPr>
-                <w:color w:val="080808"/>
-              </w:rPr>
-              <w:t>(</w:t>
+              <w:t>.save_bmp(</w:t>
             </w:r>
             <w:r>
               <w:rPr>
@@ -12966,14 +12284,12 @@
               <w:br/>
               <w:t xml:space="preserve">        </w:t>
             </w:r>
-            <w:proofErr w:type="spellStart"/>
             <w:r>
               <w:rPr>
                 <w:color w:val="008080"/>
               </w:rPr>
               <w:t>CImg</w:t>
             </w:r>
-            <w:proofErr w:type="spellEnd"/>
             <w:r>
               <w:rPr>
                 <w:color w:val="080808"/>
@@ -13059,14 +12375,12 @@
               <w:br/>
               <w:t xml:space="preserve">        </w:t>
             </w:r>
-            <w:proofErr w:type="spellStart"/>
             <w:r>
               <w:rPr>
                 <w:color w:val="008080"/>
               </w:rPr>
               <w:t>CImg</w:t>
             </w:r>
-            <w:proofErr w:type="spellEnd"/>
             <w:r>
               <w:rPr>
                 <w:color w:val="080808"/>
@@ -13097,7 +12411,6 @@
               </w:rPr>
               <w:t>(</w:t>
             </w:r>
-            <w:proofErr w:type="spellStart"/>
             <w:r>
               <w:rPr>
                 <w:color w:val="000000"/>
@@ -13108,21 +12421,7 @@
               <w:rPr>
                 <w:color w:val="080808"/>
               </w:rPr>
-              <w:t>.width</w:t>
-            </w:r>
-            <w:proofErr w:type="spellEnd"/>
-            <w:r>
-              <w:rPr>
-                <w:color w:val="080808"/>
-              </w:rPr>
-              <w:t>()*</w:t>
-            </w:r>
-            <w:proofErr w:type="spellStart"/>
-            <w:r>
-              <w:rPr>
-                <w:color w:val="080808"/>
-              </w:rPr>
-              <w:t>multiplier,</w:t>
+              <w:t>.width()*multiplier,</w:t>
             </w:r>
             <w:r>
               <w:rPr>
@@ -13134,14 +12433,7 @@
               <w:rPr>
                 <w:color w:val="080808"/>
               </w:rPr>
-              <w:t>.width</w:t>
-            </w:r>
-            <w:proofErr w:type="spellEnd"/>
-            <w:r>
-              <w:rPr>
-                <w:color w:val="080808"/>
-              </w:rPr>
-              <w:t>()*multiplier,</w:t>
+              <w:t>.width()*multiplier,</w:t>
             </w:r>
             <w:r>
               <w:rPr>
@@ -13240,7 +12532,6 @@
               </w:rPr>
               <w:t xml:space="preserve">&lt; </w:t>
             </w:r>
-            <w:proofErr w:type="spellStart"/>
             <w:r>
               <w:rPr>
                 <w:color w:val="000000"/>
@@ -13251,14 +12542,7 @@
               <w:rPr>
                 <w:color w:val="080808"/>
               </w:rPr>
-              <w:t>.width</w:t>
-            </w:r>
-            <w:proofErr w:type="spellEnd"/>
-            <w:r>
-              <w:rPr>
-                <w:color w:val="080808"/>
-              </w:rPr>
-              <w:t xml:space="preserve">(); </w:t>
+              <w:t xml:space="preserve">.width(); </w:t>
             </w:r>
             <w:r>
               <w:rPr>
@@ -13333,7 +12617,6 @@
               </w:rPr>
               <w:t xml:space="preserve">&lt; </w:t>
             </w:r>
-            <w:proofErr w:type="spellStart"/>
             <w:r>
               <w:rPr>
                 <w:color w:val="000000"/>
@@ -13344,14 +12627,7 @@
               <w:rPr>
                 <w:color w:val="080808"/>
               </w:rPr>
-              <w:t>.height</w:t>
-            </w:r>
-            <w:proofErr w:type="spellEnd"/>
-            <w:r>
-              <w:rPr>
-                <w:color w:val="080808"/>
-              </w:rPr>
-              <w:t xml:space="preserve">(); </w:t>
+              <w:t xml:space="preserve">.height(); </w:t>
             </w:r>
             <w:r>
               <w:rPr>
@@ -13762,7 +13038,6 @@
               <w:br/>
               <w:t xml:space="preserve">        </w:t>
             </w:r>
-            <w:proofErr w:type="spellStart"/>
             <w:r>
               <w:rPr>
                 <w:color w:val="000000"/>
@@ -13773,14 +13048,7 @@
               <w:rPr>
                 <w:color w:val="080808"/>
               </w:rPr>
-              <w:t>.save_bmp</w:t>
-            </w:r>
-            <w:proofErr w:type="spellEnd"/>
-            <w:r>
-              <w:rPr>
-                <w:color w:val="080808"/>
-              </w:rPr>
-              <w:t>(</w:t>
+              <w:t>.save_bmp(</w:t>
             </w:r>
             <w:r>
               <w:rPr>
@@ -14409,7 +13677,6 @@
               <w:br/>
               <w:t xml:space="preserve">        </w:t>
             </w:r>
-            <w:proofErr w:type="spellStart"/>
             <w:r>
               <w:rPr>
                 <w:color w:val="008080"/>
@@ -14417,7 +13684,6 @@
               </w:rPr>
               <w:t>CImg</w:t>
             </w:r>
-            <w:proofErr w:type="spellEnd"/>
             <w:r>
               <w:rPr>
                 <w:color w:val="080808"/>
@@ -14517,7 +13783,6 @@
               <w:br/>
               <w:t xml:space="preserve">        </w:t>
             </w:r>
-            <w:proofErr w:type="spellStart"/>
             <w:r>
               <w:rPr>
                 <w:color w:val="008080"/>
@@ -14525,7 +13790,6 @@
               </w:rPr>
               <w:t>CImg</w:t>
             </w:r>
-            <w:proofErr w:type="spellEnd"/>
             <w:r>
               <w:rPr>
                 <w:color w:val="080808"/>
@@ -14561,7 +13825,6 @@
               </w:rPr>
               <w:t>(</w:t>
             </w:r>
-            <w:proofErr w:type="spellStart"/>
             <w:r>
               <w:rPr>
                 <w:color w:val="000000"/>
@@ -14574,23 +13837,7 @@
                 <w:color w:val="080808"/>
                 <w:lang w:val="en-GB"/>
               </w:rPr>
-              <w:t>.width</w:t>
-            </w:r>
-            <w:proofErr w:type="spellEnd"/>
-            <w:r>
-              <w:rPr>
-                <w:color w:val="080808"/>
-                <w:lang w:val="en-GB"/>
-              </w:rPr>
-              <w:t>()*</w:t>
-            </w:r>
-            <w:proofErr w:type="spellStart"/>
-            <w:r>
-              <w:rPr>
-                <w:color w:val="080808"/>
-                <w:lang w:val="en-GB"/>
-              </w:rPr>
-              <w:t>multiplier,</w:t>
+              <w:t>.width()*multiplier,</w:t>
             </w:r>
             <w:r>
               <w:rPr>
@@ -14604,15 +13851,7 @@
                 <w:color w:val="080808"/>
                 <w:lang w:val="en-GB"/>
               </w:rPr>
-              <w:t>.width</w:t>
-            </w:r>
-            <w:proofErr w:type="spellEnd"/>
-            <w:r>
-              <w:rPr>
-                <w:color w:val="080808"/>
-                <w:lang w:val="en-GB"/>
-              </w:rPr>
-              <w:t>()*multiplier,</w:t>
+              <w:t>.width()*multiplier,</w:t>
             </w:r>
             <w:r>
               <w:rPr>
@@ -14727,7 +13966,6 @@
               </w:rPr>
               <w:t xml:space="preserve">&lt; </w:t>
             </w:r>
-            <w:proofErr w:type="spellStart"/>
             <w:r>
               <w:rPr>
                 <w:color w:val="000000"/>
@@ -14740,15 +13978,7 @@
                 <w:color w:val="080808"/>
                 <w:lang w:val="en-GB"/>
               </w:rPr>
-              <w:t>.width</w:t>
-            </w:r>
-            <w:proofErr w:type="spellEnd"/>
-            <w:r>
-              <w:rPr>
-                <w:color w:val="080808"/>
-                <w:lang w:val="en-GB"/>
-              </w:rPr>
-              <w:t xml:space="preserve">(); </w:t>
+              <w:t xml:space="preserve">.width(); </w:t>
             </w:r>
             <w:r>
               <w:rPr>
@@ -14835,7 +14065,6 @@
               </w:rPr>
               <w:t xml:space="preserve">&lt; </w:t>
             </w:r>
-            <w:proofErr w:type="spellStart"/>
             <w:r>
               <w:rPr>
                 <w:color w:val="000000"/>
@@ -14848,15 +14077,7 @@
                 <w:color w:val="080808"/>
                 <w:lang w:val="en-GB"/>
               </w:rPr>
-              <w:t>.height</w:t>
-            </w:r>
-            <w:proofErr w:type="spellEnd"/>
-            <w:r>
-              <w:rPr>
-                <w:color w:val="080808"/>
-                <w:lang w:val="en-GB"/>
-              </w:rPr>
-              <w:t xml:space="preserve">(); </w:t>
+              <w:t xml:space="preserve">.height(); </w:t>
             </w:r>
             <w:r>
               <w:rPr>
@@ -15334,7 +14555,6 @@
               <w:br/>
               <w:t xml:space="preserve">        </w:t>
             </w:r>
-            <w:proofErr w:type="spellStart"/>
             <w:r>
               <w:rPr>
                 <w:color w:val="000000"/>
@@ -15347,15 +14567,7 @@
                 <w:color w:val="080808"/>
                 <w:lang w:val="en-GB"/>
               </w:rPr>
-              <w:t>.save_bmp</w:t>
-            </w:r>
-            <w:proofErr w:type="spellEnd"/>
-            <w:r>
-              <w:rPr>
-                <w:color w:val="080808"/>
-                <w:lang w:val="en-GB"/>
-              </w:rPr>
-              <w:t>(</w:t>
+              <w:t>.save_bmp(</w:t>
             </w:r>
             <w:r>
               <w:rPr>
@@ -15651,19 +14863,8 @@
                 <w:szCs w:val="16"/>
                 <w:lang w:val="en-US"/>
               </w:rPr>
-              <w:t xml:space="preserve">the method </w:t>
-            </w:r>
-            <w:proofErr w:type="spellStart"/>
-            <w:r>
-              <w:rPr>
-                <w:rFonts w:ascii="Verdana" w:eastAsia="Verdana" w:hAnsi="Verdana" w:cs="Verdana"/>
-                <w:sz w:val="16"/>
-                <w:szCs w:val="16"/>
-                <w:lang w:val="en-US"/>
-              </w:rPr>
-              <w:t>adaptive_median_filter</w:t>
-            </w:r>
-            <w:proofErr w:type="spellEnd"/>
+              <w:t>the method adaptive_median_filter</w:t>
+            </w:r>
           </w:p>
           <w:p>
             <w:pPr>
@@ -15796,28 +14997,24 @@
               </w:rPr>
               <w:t xml:space="preserve">void </w:t>
             </w:r>
-            <w:proofErr w:type="spellStart"/>
             <w:r>
               <w:rPr>
                 <w:color w:val="00627A"/>
               </w:rPr>
               <w:t>adaptive_median_filter</w:t>
             </w:r>
-            <w:proofErr w:type="spellEnd"/>
             <w:r>
               <w:rPr>
                 <w:color w:val="080808"/>
               </w:rPr>
               <w:t>(</w:t>
             </w:r>
-            <w:proofErr w:type="spellStart"/>
             <w:r>
               <w:rPr>
                 <w:color w:val="008080"/>
               </w:rPr>
               <w:t>CImg</w:t>
             </w:r>
-            <w:proofErr w:type="spellEnd"/>
             <w:r>
               <w:rPr>
                 <w:color w:val="080808"/>
@@ -15845,14 +15042,12 @@
               <w:br/>
               <w:t xml:space="preserve">    </w:t>
             </w:r>
-            <w:proofErr w:type="spellStart"/>
             <w:r>
               <w:rPr>
                 <w:color w:val="008080"/>
               </w:rPr>
               <w:t>CImg</w:t>
             </w:r>
-            <w:proofErr w:type="spellEnd"/>
             <w:r>
               <w:rPr>
                 <w:color w:val="080808"/>
@@ -15942,21 +15137,7 @@
               <w:rPr>
                 <w:color w:val="080808"/>
               </w:rPr>
-              <w:t xml:space="preserve">&lt; </w:t>
-            </w:r>
-            <w:proofErr w:type="spellStart"/>
-            <w:r>
-              <w:rPr>
-                <w:color w:val="080808"/>
-              </w:rPr>
-              <w:t>image.width</w:t>
-            </w:r>
-            <w:proofErr w:type="spellEnd"/>
-            <w:r>
-              <w:rPr>
-                <w:color w:val="080808"/>
-              </w:rPr>
-              <w:t xml:space="preserve">(); </w:t>
+              <w:t xml:space="preserve">&lt; image.width(); </w:t>
             </w:r>
             <w:r>
               <w:rPr>
@@ -16029,21 +15210,7 @@
               <w:rPr>
                 <w:color w:val="080808"/>
               </w:rPr>
-              <w:t xml:space="preserve">&lt; </w:t>
-            </w:r>
-            <w:proofErr w:type="spellStart"/>
-            <w:r>
-              <w:rPr>
-                <w:color w:val="080808"/>
-              </w:rPr>
-              <w:t>image.height</w:t>
-            </w:r>
-            <w:proofErr w:type="spellEnd"/>
-            <w:r>
-              <w:rPr>
-                <w:color w:val="080808"/>
-              </w:rPr>
-              <w:t xml:space="preserve">(); </w:t>
+              <w:t xml:space="preserve">&lt; image.height(); </w:t>
             </w:r>
             <w:r>
               <w:rPr>
@@ -16163,7 +15330,6 @@
               </w:rPr>
               <w:t>(</w:t>
             </w:r>
-            <w:proofErr w:type="spellStart"/>
             <w:r>
               <w:rPr>
                 <w:color w:val="000000"/>
@@ -16194,7 +15360,6 @@
               </w:rPr>
               <w:t>z</w:t>
             </w:r>
-            <w:proofErr w:type="spellEnd"/>
             <w:r>
               <w:rPr>
                 <w:color w:val="008080"/>
@@ -16205,14 +15370,7 @@
               <w:rPr>
                 <w:color w:val="080808"/>
               </w:rPr>
-              <w:t>= median(</w:t>
-            </w:r>
-            <w:proofErr w:type="spellStart"/>
-            <w:r>
-              <w:rPr>
-                <w:color w:val="080808"/>
-              </w:rPr>
-              <w:t>image,</w:t>
+              <w:t>= median(image,</w:t>
             </w:r>
             <w:r>
               <w:rPr>
@@ -16244,7 +15402,6 @@
               </w:rPr>
               <w:t>z</w:t>
             </w:r>
-            <w:proofErr w:type="spellEnd"/>
             <w:r>
               <w:rPr>
                 <w:color w:val="080808"/>
@@ -16496,19 +15653,8 @@
                 <w:szCs w:val="16"/>
                 <w:lang w:val="en-US"/>
               </w:rPr>
-              <w:t xml:space="preserve"> Result of the method </w:t>
-            </w:r>
-            <w:proofErr w:type="spellStart"/>
-            <w:r>
-              <w:rPr>
-                <w:rFonts w:ascii="Verdana" w:eastAsia="Verdana" w:hAnsi="Verdana" w:cs="Verdana"/>
-                <w:sz w:val="16"/>
-                <w:szCs w:val="16"/>
-                <w:lang w:val="en-US"/>
-              </w:rPr>
-              <w:t>arithmetic_mean_filter</w:t>
-            </w:r>
-            <w:proofErr w:type="spellEnd"/>
+              <w:t xml:space="preserve"> Result of the method arithmetic_mean_filter</w:t>
+            </w:r>
           </w:p>
           <w:p>
             <w:pPr>
@@ -16785,28 +15931,24 @@
               </w:rPr>
               <w:t xml:space="preserve">void </w:t>
             </w:r>
-            <w:proofErr w:type="spellStart"/>
             <w:r>
               <w:rPr>
                 <w:color w:val="00627A"/>
               </w:rPr>
               <w:t>arithmetic_mean_filter</w:t>
             </w:r>
-            <w:proofErr w:type="spellEnd"/>
             <w:r>
               <w:rPr>
                 <w:color w:val="080808"/>
               </w:rPr>
               <w:t>(</w:t>
             </w:r>
-            <w:proofErr w:type="spellStart"/>
             <w:r>
               <w:rPr>
                 <w:color w:val="008080"/>
               </w:rPr>
               <w:t>CImg</w:t>
             </w:r>
-            <w:proofErr w:type="spellEnd"/>
             <w:r>
               <w:rPr>
                 <w:color w:val="080808"/>
@@ -16839,14 +15981,12 @@
               </w:rPr>
               <w:t xml:space="preserve">    </w:t>
             </w:r>
-            <w:proofErr w:type="spellStart"/>
             <w:r>
               <w:rPr>
                 <w:color w:val="008080"/>
               </w:rPr>
               <w:t>CImg</w:t>
             </w:r>
-            <w:proofErr w:type="spellEnd"/>
             <w:r>
               <w:rPr>
                 <w:color w:val="080808"/>
@@ -16942,21 +16082,7 @@
               <w:rPr>
                 <w:color w:val="080808"/>
               </w:rPr>
-              <w:t xml:space="preserve">&lt; </w:t>
-            </w:r>
-            <w:proofErr w:type="spellStart"/>
-            <w:r>
-              <w:rPr>
-                <w:color w:val="080808"/>
-              </w:rPr>
-              <w:t>image.width</w:t>
-            </w:r>
-            <w:proofErr w:type="spellEnd"/>
-            <w:r>
-              <w:rPr>
-                <w:color w:val="080808"/>
-              </w:rPr>
-              <w:t xml:space="preserve">(); </w:t>
+              <w:t xml:space="preserve">&lt; image.width(); </w:t>
             </w:r>
             <w:r>
               <w:rPr>
@@ -17029,21 +16155,7 @@
               <w:rPr>
                 <w:color w:val="080808"/>
               </w:rPr>
-              <w:t xml:space="preserve">&lt; </w:t>
-            </w:r>
-            <w:proofErr w:type="spellStart"/>
-            <w:r>
-              <w:rPr>
-                <w:color w:val="080808"/>
-              </w:rPr>
-              <w:t>image.height</w:t>
-            </w:r>
-            <w:proofErr w:type="spellEnd"/>
-            <w:r>
-              <w:rPr>
-                <w:color w:val="080808"/>
-              </w:rPr>
-              <w:t xml:space="preserve">(); </w:t>
+              <w:t xml:space="preserve">&lt; image.height(); </w:t>
             </w:r>
             <w:r>
               <w:rPr>
@@ -19109,7 +18221,12 @@
           <w:p>
             <w:pPr>
               <w:rPr>
-                <w:lang w:val="en-GB"/>
+                <w:rFonts w:ascii="Verdana" w:eastAsia="Verdana" w:hAnsi="Verdana" w:cs="Verdana"/>
+                <w:b/>
+                <w:bCs/>
+                <w:sz w:val="16"/>
+                <w:szCs w:val="16"/>
+                <w:lang w:val="en-US"/>
               </w:rPr>
             </w:pPr>
             <w:r>
@@ -19127,29 +18244,205 @@
           </w:p>
           <w:p>
             <w:pPr>
+              <w:pStyle w:val="ListParagraph"/>
+              <w:numPr>
+                <w:ilvl w:val="0"/>
+                <w:numId w:val="3"/>
+              </w:numPr>
               <w:rPr>
                 <w:lang w:val="en-GB"/>
               </w:rPr>
             </w:pPr>
             <w:r>
               <w:rPr>
-                <w:rFonts w:ascii="Verdana" w:eastAsia="Verdana" w:hAnsi="Verdana" w:cs="Verdana"/>
-                <w:sz w:val="16"/>
-                <w:szCs w:val="16"/>
-                <w:lang w:val="en-US"/>
-              </w:rPr>
-              <w:t>Results and conclusions</w:t>
+                <w:lang w:val="en-GB"/>
+              </w:rPr>
+              <w:t>Adaptive-median filter</w:t>
             </w:r>
           </w:p>
           <w:p>
             <w:pPr>
-              <w:rPr>
-                <w:rFonts w:ascii="Verdana" w:eastAsia="Verdana" w:hAnsi="Verdana" w:cs="Verdana"/>
-                <w:sz w:val="16"/>
-                <w:szCs w:val="16"/>
-                <w:lang w:val="en-US"/>
+              <w:pStyle w:val="ListParagraph"/>
+              <w:rPr>
+                <w:lang w:val="en-GB"/>
               </w:rPr>
             </w:pPr>
+          </w:p>
+          <w:p>
+            <w:pPr>
+              <w:pStyle w:val="ListParagraph"/>
+              <w:numPr>
+                <w:ilvl w:val="0"/>
+                <w:numId w:val="3"/>
+              </w:numPr>
+              <w:rPr>
+                <w:lang w:val="en-GB"/>
+              </w:rPr>
+            </w:pPr>
+            <w:r>
+              <w:rPr>
+                <w:lang w:val="en-GB"/>
+              </w:rPr>
+              <w:t>Arithmetic mean filter</w:t>
+            </w:r>
+          </w:p>
+          <w:p>
+            <w:pPr>
+              <w:ind w:left="360"/>
+              <w:rPr>
+                <w:lang w:val="en-GB"/>
+              </w:rPr>
+            </w:pPr>
+            <w:r>
+              <w:rPr>
+                <w:lang w:val="en-GB"/>
+              </w:rPr>
+              <w:t>When we consider value 0 of the passed parameter</w:t>
+            </w:r>
+            <w:r>
+              <w:rPr>
+                <w:lang w:val="en-GB"/>
+              </w:rPr>
+              <w:t xml:space="preserve"> </w:t>
+            </w:r>
+            <w:r>
+              <w:rPr>
+                <w:lang w:val="en-GB"/>
+              </w:rPr>
+              <w:t>the effect</w:t>
+            </w:r>
+            <w:r>
+              <w:rPr>
+                <w:lang w:val="en-GB"/>
+              </w:rPr>
+              <w:t xml:space="preserve"> of the filter</w:t>
+            </w:r>
+            <w:r>
+              <w:rPr>
+                <w:lang w:val="en-GB"/>
+              </w:rPr>
+              <w:t xml:space="preserve"> is not visible</w:t>
+            </w:r>
+            <w:r>
+              <w:rPr>
+                <w:lang w:val="en-GB"/>
+              </w:rPr>
+              <w:t xml:space="preserve">. Although with given value </w:t>
+            </w:r>
+            <w:r>
+              <w:rPr>
+                <w:lang w:val="en-GB"/>
+              </w:rPr>
+              <w:t>greater than</w:t>
+            </w:r>
+            <w:r>
+              <w:rPr>
+                <w:lang w:val="en-GB"/>
+              </w:rPr>
+              <w:t xml:space="preserve"> 1 there are noticeable changes</w:t>
+            </w:r>
+            <w:r>
+              <w:rPr>
+                <w:lang w:val="en-GB"/>
+              </w:rPr>
+              <w:t xml:space="preserve">. The output of processing image </w:t>
+            </w:r>
+            <w:r>
+              <w:rPr>
+                <w:lang w:val="en-GB"/>
+              </w:rPr>
+              <w:t xml:space="preserve">tend to be </w:t>
+            </w:r>
+            <w:r>
+              <w:rPr>
+                <w:lang w:val="en-GB"/>
+              </w:rPr>
+              <w:t>blurred</w:t>
+            </w:r>
+            <w:r>
+              <w:rPr>
+                <w:lang w:val="en-GB"/>
+              </w:rPr>
+              <w:t>.</w:t>
+            </w:r>
+            <w:r>
+              <w:rPr>
+                <w:lang w:val="en-GB"/>
+              </w:rPr>
+              <w:t xml:space="preserve"> Continued </w:t>
+            </w:r>
+            <w:r>
+              <w:rPr>
+                <w:lang w:val="en-GB"/>
+              </w:rPr>
+              <w:t>increasing</w:t>
+            </w:r>
+            <w:r>
+              <w:rPr>
+                <w:lang w:val="en-GB"/>
+              </w:rPr>
+              <w:t xml:space="preserve"> </w:t>
+            </w:r>
+            <w:r>
+              <w:rPr>
+                <w:lang w:val="en-GB"/>
+              </w:rPr>
+              <w:t xml:space="preserve">parameter </w:t>
+            </w:r>
+            <w:r>
+              <w:rPr>
+                <w:lang w:val="en-GB"/>
+              </w:rPr>
+              <w:t>slightly</w:t>
+            </w:r>
+            <w:r>
+              <w:rPr>
+                <w:lang w:val="en-GB"/>
+              </w:rPr>
+              <w:t xml:space="preserve"> </w:t>
+            </w:r>
+            <w:r>
+              <w:rPr>
+                <w:lang w:val="en-GB"/>
+              </w:rPr>
+              <w:t>upgrades the noise reduction, image is not distorted but even more blurry</w:t>
+            </w:r>
+            <w:r>
+              <w:rPr>
+                <w:lang w:val="en-GB"/>
+              </w:rPr>
+              <w:t xml:space="preserve">, but the time </w:t>
+            </w:r>
+            <w:r>
+              <w:rPr>
+                <w:lang w:val="en-GB"/>
+              </w:rPr>
+              <w:t>devoted</w:t>
+            </w:r>
+            <w:r>
+              <w:rPr>
+                <w:lang w:val="en-GB"/>
+              </w:rPr>
+              <w:t xml:space="preserve"> for </w:t>
+            </w:r>
+            <w:r>
+              <w:rPr>
+                <w:lang w:val="en-GB"/>
+              </w:rPr>
+              <w:t xml:space="preserve">processing </w:t>
+            </w:r>
+            <w:r>
+              <w:rPr>
+                <w:lang w:val="en-GB"/>
+              </w:rPr>
+              <w:t>it is significantly elongated</w:t>
+            </w:r>
+            <w:r>
+              <w:rPr>
+                <w:lang w:val="en-GB"/>
+              </w:rPr>
+              <w:t>.</w:t>
+            </w:r>
           </w:p>
           <w:p>
             <w:pPr>
@@ -19304,6 +18597,7 @@
                 <w:szCs w:val="16"/>
                 <w:lang w:val="en-US"/>
               </w:rPr>
+              <w:lastRenderedPageBreak/>
               <w:t xml:space="preserve"> </w:t>
             </w:r>
           </w:p>
@@ -19368,7 +18662,6 @@
                 <w:szCs w:val="16"/>
                 <w:lang w:val="en-US"/>
               </w:rPr>
-              <w:lastRenderedPageBreak/>
               <w:t xml:space="preserve"> </w:t>
             </w:r>
           </w:p>
@@ -19541,6 +18834,119 @@
     </w:lvl>
   </w:abstractNum>
   <w:abstractNum w:abstractNumId="1" w15:restartNumberingAfterBreak="0">
+    <w:nsid w:val="1F4728E0"/>
+    <w:multiLevelType w:val="hybridMultilevel"/>
+    <w:tmpl w:val="C00AF2DE"/>
+    <w:lvl w:ilvl="0" w:tplc="08090001">
+      <w:start w:val="1"/>
+      <w:numFmt w:val="bullet"/>
+      <w:lvlText w:val=""/>
+      <w:lvlJc w:val="left"/>
+      <w:pPr>
+        <w:ind w:left="720" w:hanging="360"/>
+      </w:pPr>
+      <w:rPr>
+        <w:rFonts w:ascii="Symbol" w:hAnsi="Symbol" w:hint="default"/>
+      </w:rPr>
+    </w:lvl>
+    <w:lvl w:ilvl="1" w:tplc="08090003" w:tentative="1">
+      <w:start w:val="1"/>
+      <w:numFmt w:val="bullet"/>
+      <w:lvlText w:val="o"/>
+      <w:lvlJc w:val="left"/>
+      <w:pPr>
+        <w:ind w:left="1440" w:hanging="360"/>
+      </w:pPr>
+      <w:rPr>
+        <w:rFonts w:ascii="Courier New" w:hAnsi="Courier New" w:cs="Courier New" w:hint="default"/>
+      </w:rPr>
+    </w:lvl>
+    <w:lvl w:ilvl="2" w:tplc="08090005" w:tentative="1">
+      <w:start w:val="1"/>
+      <w:numFmt w:val="bullet"/>
+      <w:lvlText w:val=""/>
+      <w:lvlJc w:val="left"/>
+      <w:pPr>
+        <w:ind w:left="2160" w:hanging="360"/>
+      </w:pPr>
+      <w:rPr>
+        <w:rFonts w:ascii="Wingdings" w:hAnsi="Wingdings" w:hint="default"/>
+      </w:rPr>
+    </w:lvl>
+    <w:lvl w:ilvl="3" w:tplc="08090001" w:tentative="1">
+      <w:start w:val="1"/>
+      <w:numFmt w:val="bullet"/>
+      <w:lvlText w:val=""/>
+      <w:lvlJc w:val="left"/>
+      <w:pPr>
+        <w:ind w:left="2880" w:hanging="360"/>
+      </w:pPr>
+      <w:rPr>
+        <w:rFonts w:ascii="Symbol" w:hAnsi="Symbol" w:hint="default"/>
+      </w:rPr>
+    </w:lvl>
+    <w:lvl w:ilvl="4" w:tplc="08090003" w:tentative="1">
+      <w:start w:val="1"/>
+      <w:numFmt w:val="bullet"/>
+      <w:lvlText w:val="o"/>
+      <w:lvlJc w:val="left"/>
+      <w:pPr>
+        <w:ind w:left="3600" w:hanging="360"/>
+      </w:pPr>
+      <w:rPr>
+        <w:rFonts w:ascii="Courier New" w:hAnsi="Courier New" w:cs="Courier New" w:hint="default"/>
+      </w:rPr>
+    </w:lvl>
+    <w:lvl w:ilvl="5" w:tplc="08090005" w:tentative="1">
+      <w:start w:val="1"/>
+      <w:numFmt w:val="bullet"/>
+      <w:lvlText w:val=""/>
+      <w:lvlJc w:val="left"/>
+      <w:pPr>
+        <w:ind w:left="4320" w:hanging="360"/>
+      </w:pPr>
+      <w:rPr>
+        <w:rFonts w:ascii="Wingdings" w:hAnsi="Wingdings" w:hint="default"/>
+      </w:rPr>
+    </w:lvl>
+    <w:lvl w:ilvl="6" w:tplc="08090001" w:tentative="1">
+      <w:start w:val="1"/>
+      <w:numFmt w:val="bullet"/>
+      <w:lvlText w:val=""/>
+      <w:lvlJc w:val="left"/>
+      <w:pPr>
+        <w:ind w:left="5040" w:hanging="360"/>
+      </w:pPr>
+      <w:rPr>
+        <w:rFonts w:ascii="Symbol" w:hAnsi="Symbol" w:hint="default"/>
+      </w:rPr>
+    </w:lvl>
+    <w:lvl w:ilvl="7" w:tplc="08090003" w:tentative="1">
+      <w:start w:val="1"/>
+      <w:numFmt w:val="bullet"/>
+      <w:lvlText w:val="o"/>
+      <w:lvlJc w:val="left"/>
+      <w:pPr>
+        <w:ind w:left="5760" w:hanging="360"/>
+      </w:pPr>
+      <w:rPr>
+        <w:rFonts w:ascii="Courier New" w:hAnsi="Courier New" w:cs="Courier New" w:hint="default"/>
+      </w:rPr>
+    </w:lvl>
+    <w:lvl w:ilvl="8" w:tplc="08090005" w:tentative="1">
+      <w:start w:val="1"/>
+      <w:numFmt w:val="bullet"/>
+      <w:lvlText w:val=""/>
+      <w:lvlJc w:val="left"/>
+      <w:pPr>
+        <w:ind w:left="6480" w:hanging="360"/>
+      </w:pPr>
+      <w:rPr>
+        <w:rFonts w:ascii="Wingdings" w:hAnsi="Wingdings" w:hint="default"/>
+      </w:rPr>
+    </w:lvl>
+  </w:abstractNum>
+  <w:abstractNum w:abstractNumId="2" w15:restartNumberingAfterBreak="0">
     <w:nsid w:val="60AB60BD"/>
     <w:multiLevelType w:val="hybridMultilevel"/>
     <w:tmpl w:val="A77A76CE"/>
@@ -19657,6 +19063,9 @@
     <w:abstractNumId w:val="0"/>
   </w:num>
   <w:num w:numId="2" w16cid:durableId="548686662">
+    <w:abstractNumId w:val="2"/>
+  </w:num>
+  <w:num w:numId="3" w16cid:durableId="1285620836">
     <w:abstractNumId w:val="1"/>
   </w:num>
 </w:numbering>

</xml_diff>